<commit_message>
Kinda done process_pdf (for chỉ thị), prepare chunks for rag and vectordb
</commit_message>
<xml_diff>
--- a/baocao_LeTuanDat.docx
+++ b/baocao_LeTuanDat.docx
@@ -330,7 +330,29 @@
           <w:szCs w:val="40"/>
           <w:lang w:val="en-US"/>
         </w:rPr>
-        <w:t>XÂY DỰNG HỆ THỐNG TỰ ĐỘNG            TRÍCH XUẤT VÀ HỎI - ĐÁP THÔNG TIN TỪ    VĂN BẢN PHÁP LUẬT</w:t>
+        <w:t>XÂY DỰNG TRỢ LÝ ẢO</w:t>
+      </w:r>
+    </w:p>
+    <w:p>
+      <w:pPr>
+        <w:jc w:val="center"/>
+        <w:rPr>
+          <w:rFonts w:hint="default"/>
+          <w:b/>
+          <w:sz w:val="40"/>
+          <w:szCs w:val="40"/>
+          <w:lang w:val="en-US"/>
+        </w:rPr>
+      </w:pPr>
+      <w:r>
+        <w:rPr>
+          <w:rFonts w:hint="default"/>
+          <w:b/>
+          <w:sz w:val="40"/>
+          <w:szCs w:val="40"/>
+          <w:lang w:val="en-US"/>
+        </w:rPr>
+        <w:t>HỖ TRỢ HOẠT ĐỘNG TIẾP XÚC CỬ TRI</w:t>
       </w:r>
     </w:p>
     <w:p>
@@ -545,7 +567,7 @@
           <w:headerReference r:id="rId3" w:type="even"/>
           <w:footerReference r:id="rId4" w:type="even"/>
           <w:pgSz w:w="11906" w:h="16838"/>
-          <w:pgMar w:top="1150" w:right="708" w:bottom="1433" w:left="1247" w:header="720" w:footer="720" w:gutter="0"/>
+          <w:pgMar w:top="1150" w:right="708" w:bottom="1440" w:left="1253" w:header="720" w:footer="720" w:gutter="0"/>
           <w:pgNumType w:start="1"/>
           <w:cols w:space="720" w:num="1"/>
           <w:titlePg/>
@@ -947,7 +969,29 @@
           <w:szCs w:val="40"/>
           <w:lang w:val="en-US"/>
         </w:rPr>
-        <w:t>XÂY DỰNG HỆ THỐNG TỰ ĐỘNG       TRÍCH XUẤT VÀ HỎI - ĐÁP THÔNG TIN TỪ VĂN BẢN PHÁP LUẬT</w:t>
+        <w:t>XÂY DỰNG TRỢ LÝ ẢO</w:t>
+      </w:r>
+    </w:p>
+    <w:p>
+      <w:pPr>
+        <w:jc w:val="center"/>
+        <w:rPr>
+          <w:rFonts w:hint="default"/>
+          <w:b/>
+          <w:sz w:val="40"/>
+          <w:szCs w:val="40"/>
+          <w:lang w:val="en-US"/>
+        </w:rPr>
+      </w:pPr>
+      <w:r>
+        <w:rPr>
+          <w:rFonts w:hint="default"/>
+          <w:b/>
+          <w:sz w:val="40"/>
+          <w:szCs w:val="40"/>
+          <w:lang w:val="en-US"/>
+        </w:rPr>
+        <w:t>HỖ TRỢ HOẠT ĐỘNG TIẾP XÚC CỬ TRI</w:t>
       </w:r>
     </w:p>
     <w:p>
@@ -7534,15 +7578,26 @@
         <w:jc w:val="center"/>
         <w:rPr>
           <w:rFonts w:hint="default"/>
-          <w:lang w:val="en-US"/>
-        </w:rPr>
-      </w:pPr>
-      <w:r>
-        <w:rPr>
-          <w:rFonts w:hint="default"/>
-          <w:lang w:val="en-US"/>
-        </w:rPr>
-        <w:t>Hình 3. Mô phỏng kỹ thuật RAG (Nguồn: blog.payrollschedule.net)</w:t>
+          <w:b/>
+          <w:bCs/>
+          <w:lang w:val="en-US"/>
+        </w:rPr>
+      </w:pPr>
+      <w:r>
+        <w:rPr>
+          <w:rFonts w:hint="default"/>
+          <w:lang w:val="en-US"/>
+        </w:rPr>
+        <w:t xml:space="preserve">Hình 3. Mô phỏng kỹ thuật RAG (Nguồn: blog.payrollschedule.net) </w:t>
+      </w:r>
+      <w:r>
+        <w:rPr>
+          <w:rFonts w:hint="default"/>
+          <w:b/>
+          <w:bCs/>
+          <w:lang w:val="en-US"/>
+        </w:rPr>
+        <w:t>LẤY HÌNH KHÁC</w:t>
       </w:r>
     </w:p>
     <w:p>
@@ -9993,15 +10048,26 @@
         <w:jc w:val="center"/>
         <w:rPr>
           <w:rFonts w:hint="default"/>
-          <w:lang w:val="en-US"/>
-        </w:rPr>
-      </w:pPr>
-      <w:r>
-        <w:rPr>
-          <w:rFonts w:hint="default"/>
-          <w:lang w:val="en-US"/>
-        </w:rPr>
-        <w:t>Hình 5. Quy trình tổng thể hệ thống hỏi - đáp pháp luật</w:t>
+          <w:b/>
+          <w:bCs/>
+          <w:lang w:val="en-US"/>
+        </w:rPr>
+      </w:pPr>
+      <w:r>
+        <w:rPr>
+          <w:rFonts w:hint="default"/>
+          <w:lang w:val="en-US"/>
+        </w:rPr>
+        <w:t xml:space="preserve">Hình 5. Quy trình tổng thể hệ thống hỏi - đáp pháp luật </w:t>
+      </w:r>
+      <w:r>
+        <w:rPr>
+          <w:rFonts w:hint="default"/>
+          <w:b/>
+          <w:bCs/>
+          <w:lang w:val="en-US"/>
+        </w:rPr>
+        <w:t>VẼ LẠI QUY TRÌNH</w:t>
       </w:r>
     </w:p>
     <w:p>
@@ -12396,8 +12462,6 @@
         </w:rPr>
         <w:tab/>
       </w:r>
-      <w:bookmarkStart w:id="33" w:name="_GoBack"/>
-      <w:bookmarkEnd w:id="33"/>
     </w:p>
     <w:p>
       <w:pPr>
@@ -13800,7 +13864,7 @@
           <w:rFonts w:hint="default"/>
           <w:lang w:val="en-US"/>
         </w:rPr>
-        <w:t xml:space="preserve">RAG mang lại nhiều ưu điểm đáng kế, nổi bật nhất là khả năng tăng cường độ chính xác và giảm thiểu tình trạng “ảo giác” của mô hình ngôn ngữ lớn bằng cách truy xuất thông tin thực tế từ các nguồn dữ liệu bên ngoài. Điều này cũng cho phép RAG linh hoạt cập nhật kiến thức mới mà không cần huấn luyện lại toàn bộ mô hình, đồng thời tăng tính minh bạch khi câu trả lời thường đi kèm nguồn trích dẫn để người dùng kiểm chứng, và cải thiện khả năng xử lý kiến thức chuyên ngành hiệu quả. Tuy nhiên, RAG cũng tồn tại một số hạn chế. Hiệu quả của nó phụ thuộc lớn vào chất lượng của nguồn dữ liệu được truy xuất; nếu dữ liệu không tốt, kết quả cũng sẽ bị ảnh hưởng. Bên cạnh đó, việc triển khai RAG làm tăng độ phức tạp của hệ thống và có thể gây ra độ trễ trong thời gian phản hồi do quá trình truy xuất. Cuối cùng, luôn có nguy cơ cơ chế truy xuất không chọn được thông tin tối ưu hoặc bị ảnh hưởng bởi các thiên kiến tiềm ẩn trong dữ liệu. Mặc dù vậy, RAG vẫn là một giải pháp mạnh mẽ để nâng cao chất lượng và độ tin cậy của LLM, nhưng cần cân nhắc kỹ về nguồn dữ liệu và độ phức tạp khi triển khai. </w:t>
+        <w:t xml:space="preserve">RAG mang lại nhiều ưu điểm đáng kể, nổi bật nhất là khả năng tăng cường độ chính xác và giảm thiểu tình trạng “ảo giác” của mô hình ngôn ngữ lớn bằng cách truy xuất thông tin thực tế từ các nguồn dữ liệu bên ngoài. Điều này cũng cho phép RAG linh hoạt cập nhật kiến thức mới mà không cần huấn luyện lại toàn bộ mô hình, đồng thời tăng tính minh bạch khi câu trả lời thường đi kèm nguồn trích dẫn để người dùng kiểm chứng, và cải thiện khả năng xử lý kiến thức chuyên ngành hiệu quả. Tuy nhiên, RAG cũng tồn tại một số hạn chế. Hiệu quả của nó phụ thuộc lớn vào chất lượng của nguồn dữ liệu được truy xuất; nếu dữ liệu không tốt, kết quả cũng sẽ bị ảnh hưởng. Bên cạnh đó, việc triển khai RAG làm tăng độ phức tạp của hệ thống và có thể gây ra độ trễ trong thời gian phản hồi do quá trình truy xuất. Cuối cùng, luôn có nguy cơ cơ chế truy xuất không chọn được thông tin tối ưu hoặc bị ảnh hưởng bởi các thiên kiến tiềm ẩn trong dữ liệu. Mặc dù vậy, RAG vẫn là một giải pháp mạnh mẽ để nâng cao chất lượng và độ tin cậy của LLM, nhưng cần cân nhắc kỹ về nguồn dữ liệu và độ phức tạp khi triển khai. </w:t>
       </w:r>
     </w:p>
     <w:p>
@@ -13965,64 +14029,7 @@
           <w:rFonts w:hint="default"/>
           <w:lang w:val="en-US"/>
         </w:rPr>
-        <w:t>-</w:t>
-      </w:r>
-      <w:r>
-        <w:rPr>
-          <w:rFonts w:hint="default"/>
-          <w:lang w:val="en-US"/>
-        </w:rPr>
-        <w:tab/>
-      </w:r>
-      <w:r>
-        <w:rPr>
-          <w:rFonts w:hint="default"/>
-          <w:lang w:val="en-US"/>
-        </w:rPr>
-        <w:t>Khái niệm fine-tuning.</w:t>
-      </w:r>
-    </w:p>
-    <w:p>
-      <w:pPr>
-        <w:keepLines w:val="0"/>
-        <w:pageBreakBefore w:val="0"/>
-        <w:widowControl/>
-        <w:kinsoku/>
-        <w:wordWrap/>
-        <w:overflowPunct/>
-        <w:topLinePunct w:val="0"/>
-        <w:autoSpaceDE/>
-        <w:autoSpaceDN/>
-        <w:bidi w:val="0"/>
-        <w:adjustRightInd/>
-        <w:snapToGrid/>
-        <w:spacing w:line="288" w:lineRule="auto"/>
-        <w:textAlignment w:val="auto"/>
-        <w:rPr>
-          <w:rFonts w:hint="default"/>
-          <w:lang w:val="en-US"/>
-        </w:rPr>
-      </w:pPr>
-      <w:r>
-        <w:rPr>
-          <w:rFonts w:hint="default"/>
-          <w:lang w:val="en-US"/>
-        </w:rPr>
-        <w:t>-</w:t>
-      </w:r>
-      <w:r>
-        <w:rPr>
-          <w:rFonts w:hint="default"/>
-          <w:lang w:val="en-US"/>
-        </w:rPr>
-        <w:tab/>
-      </w:r>
-      <w:r>
-        <w:rPr>
-          <w:rFonts w:hint="default"/>
-          <w:lang w:val="en-US"/>
-        </w:rPr>
-        <w:t>LoRA.</w:t>
+        <w:t>.</w:t>
       </w:r>
     </w:p>
     <w:p>
@@ -14134,7 +14141,7 @@
           <w:rFonts w:hint="default"/>
           <w:lang w:val="en-US"/>
         </w:rPr>
-        <w:t>1.2.10.2. Đánh giá module truy xuất thông tin (Retrieval Performance của RAG)</w:t>
+        <w:t>1.2.10.2.</w:t>
       </w:r>
     </w:p>
     <w:p>
@@ -14186,8 +14193,10 @@
           <w:rFonts w:hint="default"/>
           <w:lang w:val="en-US"/>
         </w:rPr>
-        <w:t>1.2.10.3. Đánh giá module sinh câu trả lời / hỏi - đáp (QA Performance):</w:t>
-      </w:r>
+        <w:t>1.2.10.3.</w:t>
+      </w:r>
+      <w:bookmarkStart w:id="32" w:name="_GoBack"/>
+      <w:bookmarkEnd w:id="32"/>
     </w:p>
     <w:p>
       <w:pPr>
@@ -14390,7 +14399,7 @@
           <w:rFonts w:hint="default"/>
           <w:lang w:val="en-US"/>
         </w:rPr>
-        <w:t>Hình . Quy trình tổng thể của hệ thống</w:t>
+        <w:t>Hình . Quy trình tổng thể của hệ thống (Sửa hình lại)</w:t>
       </w:r>
     </w:p>
     <w:p>
@@ -14483,6 +14492,502 @@
     <w:p>
       <w:pPr>
         <w:pStyle w:val="19"/>
+        <w:bidi w:val="0"/>
+        <w:jc w:val="center"/>
+        <w:rPr>
+          <w:rFonts w:hint="default"/>
+          <w:lang w:val="en-US"/>
+        </w:rPr>
+      </w:pPr>
+      <w:r>
+        <w:rPr>
+          <w:rFonts w:hint="default"/>
+          <w:lang w:val="en-US"/>
+        </w:rPr>
+        <w:t>Hình . Trang Cổng Thông tin điện tử Chính phủ (Nguồn: https://congbao.chinhphu.vn/)</w:t>
+      </w:r>
+    </w:p>
+    <w:p>
+      <w:pPr>
+        <w:keepLines w:val="0"/>
+        <w:pageBreakBefore w:val="0"/>
+        <w:widowControl/>
+        <w:kinsoku/>
+        <w:wordWrap/>
+        <w:overflowPunct/>
+        <w:topLinePunct w:val="0"/>
+        <w:autoSpaceDE/>
+        <w:autoSpaceDN/>
+        <w:bidi w:val="0"/>
+        <w:adjustRightInd/>
+        <w:snapToGrid/>
+        <w:spacing w:line="288" w:lineRule="auto"/>
+        <w:jc w:val="both"/>
+        <w:textAlignment w:val="auto"/>
+        <w:rPr>
+          <w:rFonts w:hint="default" w:ascii="Times New Roman" w:hAnsi="Times New Roman" w:cs="Times New Roman"/>
+          <w:lang w:val="en-US"/>
+        </w:rPr>
+      </w:pPr>
+    </w:p>
+    <w:p>
+      <w:pPr>
+        <w:keepLines w:val="0"/>
+        <w:pageBreakBefore w:val="0"/>
+        <w:widowControl/>
+        <w:kinsoku/>
+        <w:wordWrap/>
+        <w:overflowPunct/>
+        <w:topLinePunct w:val="0"/>
+        <w:autoSpaceDE/>
+        <w:autoSpaceDN/>
+        <w:bidi w:val="0"/>
+        <w:adjustRightInd/>
+        <w:snapToGrid/>
+        <w:spacing w:line="288" w:lineRule="auto"/>
+        <w:jc w:val="both"/>
+        <w:textAlignment w:val="auto"/>
+        <w:rPr>
+          <w:rFonts w:hint="default" w:cs="Times New Roman"/>
+          <w:lang w:val="en-US"/>
+        </w:rPr>
+      </w:pPr>
+      <w:r>
+        <w:rPr>
+          <w:rFonts w:hint="default" w:cs="Times New Roman"/>
+          <w:lang w:val="en-US"/>
+        </w:rPr>
+        <w:tab/>
+      </w:r>
+      <w:r>
+        <w:rPr>
+          <w:rFonts w:hint="default" w:cs="Times New Roman"/>
+          <w:lang w:val="en-US"/>
+        </w:rPr>
+        <w:t>Nguồn dữ liệu đầu tiên và quan trọng nhất là Cổng Thông tin điện tử Chính phủ, cụ thể là chuyên mục Công Báo (</w:t>
+      </w:r>
+      <w:r>
+        <w:rPr>
+          <w:rFonts w:hint="default"/>
+          <w:lang w:val="en-US"/>
+        </w:rPr>
+        <w:t xml:space="preserve">https://congbao.chinhphu.vn/). Đây </w:t>
+      </w:r>
+      <w:r>
+        <w:rPr>
+          <w:rFonts w:hint="default" w:cs="Times New Roman"/>
+          <w:lang w:val="en-US"/>
+        </w:rPr>
+        <w:t>là kênh thông tin điện tử chính thức của Chính phủ Việt Nam, đóng vai trò công khai các loại văn bản quy phạm pháp luật và văn bản hành chính do các cơ quan nhà nước ban hành. Trang Công Báo đảm bảo tính minh bạch và khả năng tiếp cận thông tin pháp luật cho người dân, doanh nghiệp và các tổ chức. Các văn bản đăng tải trên đây có độ tin cậy cao, phản ánh các quyết sách, chỉ đạo và quy định hiện hành của nhà nước. Một đặc điểm kỹ thuật quan trọng của nguồn này là hầu hết các văn bản được cung cấp dưới dạng tập tin PDF có chứa văn bản (text-based PDF), cho phép việc trích xuất nội dung text một cách trực tiếp và hiệu quả bằng các công cụ phần mềm.</w:t>
+      </w:r>
+    </w:p>
+    <w:p>
+      <w:pPr>
+        <w:keepLines w:val="0"/>
+        <w:pageBreakBefore w:val="0"/>
+        <w:widowControl/>
+        <w:kinsoku/>
+        <w:wordWrap/>
+        <w:overflowPunct/>
+        <w:topLinePunct w:val="0"/>
+        <w:autoSpaceDE/>
+        <w:autoSpaceDN/>
+        <w:bidi w:val="0"/>
+        <w:adjustRightInd/>
+        <w:snapToGrid/>
+        <w:spacing w:line="288" w:lineRule="auto"/>
+        <w:jc w:val="both"/>
+        <w:textAlignment w:val="auto"/>
+        <w:rPr>
+          <w:rFonts w:hint="default" w:cs="Times New Roman"/>
+          <w:lang w:val="en-US"/>
+        </w:rPr>
+      </w:pPr>
+      <w:r>
+        <w:rPr>
+          <w:rFonts w:hint="default" w:cs="Times New Roman"/>
+          <w:lang w:val="en-US"/>
+        </w:rPr>
+        <w:tab/>
+      </w:r>
+      <w:r>
+        <w:rPr>
+          <w:rFonts w:hint="default" w:cs="Times New Roman"/>
+          <w:lang w:val="en-US"/>
+        </w:rPr>
+        <w:t>Từ Cổng Thông tin điện tử Chính phủ - Công Báo, tôi đã thu thập được số lượng khá lớn tập tin văn bản (tổng cộng … tập tin). Tất cả các tập tin này đều ở định dạng PDF text-based, thuận lợi cho quá trình xử lý và phân tích nội dung. Dữ liệu bao gồm nhiều loại văn bản pháp quy và hành chính khác nhau, cụ thể như sau:</w:t>
+      </w:r>
+    </w:p>
+    <w:p>
+      <w:pPr>
+        <w:keepLines w:val="0"/>
+        <w:pageBreakBefore w:val="0"/>
+        <w:widowControl/>
+        <w:numPr>
+          <w:ilvl w:val="0"/>
+          <w:numId w:val="7"/>
+        </w:numPr>
+        <w:kinsoku/>
+        <w:wordWrap/>
+        <w:overflowPunct/>
+        <w:topLinePunct w:val="0"/>
+        <w:autoSpaceDE/>
+        <w:autoSpaceDN/>
+        <w:bidi w:val="0"/>
+        <w:adjustRightInd/>
+        <w:snapToGrid/>
+        <w:spacing w:line="288" w:lineRule="auto"/>
+        <w:ind w:left="1260" w:leftChars="0" w:hanging="420" w:firstLineChars="0"/>
+        <w:jc w:val="both"/>
+        <w:textAlignment w:val="auto"/>
+        <w:rPr>
+          <w:rFonts w:hint="default" w:cs="Times New Roman"/>
+          <w:lang w:val="en-US"/>
+        </w:rPr>
+      </w:pPr>
+      <w:r>
+        <w:rPr>
+          <w:rFonts w:hint="default" w:cs="Times New Roman"/>
+          <w:lang w:val="en-US"/>
+        </w:rPr>
+        <w:t>Nghị định (… tập tin): Đây là loại văn bản chiếm số lượng lớn, do Chính phủ ban hành để quy định chi tiết việc thi hành luật, pháp lệnh, nghị quyết của Quốc hội, Ủy ban Thường vụ Quốc hội; hoặc quy định các biện pháp cụ thể để thực hiện chính sách kinh tế - xã hội, quốc phòng, an ninh và các vấn đề khác thuộc thẩm quyền của Chính phủ.</w:t>
+      </w:r>
+    </w:p>
+    <w:p>
+      <w:pPr>
+        <w:keepLines w:val="0"/>
+        <w:pageBreakBefore w:val="0"/>
+        <w:widowControl/>
+        <w:numPr>
+          <w:ilvl w:val="0"/>
+          <w:numId w:val="7"/>
+        </w:numPr>
+        <w:kinsoku/>
+        <w:wordWrap/>
+        <w:overflowPunct/>
+        <w:topLinePunct w:val="0"/>
+        <w:autoSpaceDE/>
+        <w:autoSpaceDN/>
+        <w:bidi w:val="0"/>
+        <w:adjustRightInd/>
+        <w:snapToGrid/>
+        <w:spacing w:line="288" w:lineRule="auto"/>
+        <w:ind w:left="1260" w:leftChars="0" w:hanging="420" w:firstLineChars="0"/>
+        <w:jc w:val="both"/>
+        <w:textAlignment w:val="auto"/>
+        <w:rPr>
+          <w:rFonts w:hint="default" w:cs="Times New Roman"/>
+          <w:lang w:val="en-US"/>
+        </w:rPr>
+      </w:pPr>
+      <w:r>
+        <w:rPr>
+          <w:rFonts w:hint="default" w:cs="Times New Roman"/>
+          <w:lang w:val="en-US"/>
+        </w:rPr>
+        <w:t>Nghị quyết (… tập tin): Loại văn bản này cũng chiếm số lượng đáng kể, có thể do Quốc hội, Ủy ban Thường vụ Quốc hội hoặc Chính phủ ban hành. Nghị quyết thường được sử dụng để quyết định các vấn đề quan trọng về chủ trương, chính sách, kế hoạch phát triển kinh tế - xã hội, dự toán ngân sách nhà nước, hoặc các vấn đề cụ thể khác thuộc thẩm quyền của cơ ban ban hành.</w:t>
+      </w:r>
+    </w:p>
+    <w:p>
+      <w:pPr>
+        <w:keepLines w:val="0"/>
+        <w:pageBreakBefore w:val="0"/>
+        <w:widowControl/>
+        <w:numPr>
+          <w:ilvl w:val="0"/>
+          <w:numId w:val="7"/>
+        </w:numPr>
+        <w:kinsoku/>
+        <w:wordWrap/>
+        <w:overflowPunct/>
+        <w:topLinePunct w:val="0"/>
+        <w:autoSpaceDE/>
+        <w:autoSpaceDN/>
+        <w:bidi w:val="0"/>
+        <w:adjustRightInd/>
+        <w:snapToGrid/>
+        <w:spacing w:line="288" w:lineRule="auto"/>
+        <w:ind w:left="1260" w:leftChars="0" w:hanging="420" w:firstLineChars="0"/>
+        <w:jc w:val="both"/>
+        <w:textAlignment w:val="auto"/>
+        <w:rPr>
+          <w:rFonts w:hint="default" w:cs="Times New Roman"/>
+          <w:lang w:val="en-US"/>
+        </w:rPr>
+      </w:pPr>
+      <w:r>
+        <w:rPr>
+          <w:rFonts w:hint="default" w:cs="Times New Roman"/>
+          <w:lang w:val="en-US"/>
+        </w:rPr>
+        <w:t>Luật (… tập tin): Là loại văn bản quy phạm pháp luật có giá trị pháp lý cao nhất sau Hiến pháp, do Quốc hội ban hành để điều chỉnh các quan hệ xã hội cơ bản và quan trọng trên các lĩnh vực của đời sống.</w:t>
+      </w:r>
+    </w:p>
+    <w:p>
+      <w:pPr>
+        <w:keepLines w:val="0"/>
+        <w:pageBreakBefore w:val="0"/>
+        <w:widowControl/>
+        <w:numPr>
+          <w:ilvl w:val="0"/>
+          <w:numId w:val="7"/>
+        </w:numPr>
+        <w:kinsoku/>
+        <w:wordWrap/>
+        <w:overflowPunct/>
+        <w:topLinePunct w:val="0"/>
+        <w:autoSpaceDE/>
+        <w:autoSpaceDN/>
+        <w:bidi w:val="0"/>
+        <w:adjustRightInd/>
+        <w:snapToGrid/>
+        <w:spacing w:line="288" w:lineRule="auto"/>
+        <w:ind w:left="1260" w:leftChars="0" w:hanging="420" w:firstLineChars="0"/>
+        <w:jc w:val="both"/>
+        <w:textAlignment w:val="auto"/>
+        <w:rPr>
+          <w:rFonts w:hint="default" w:cs="Times New Roman"/>
+          <w:lang w:val="en-US"/>
+        </w:rPr>
+      </w:pPr>
+      <w:r>
+        <w:rPr>
+          <w:rFonts w:hint="default" w:cs="Times New Roman"/>
+          <w:lang w:val="en-US"/>
+        </w:rPr>
+        <w:t>Quyết định: Đây là loại văn bản do Thủ tướng Chính phủ, các bộ, cơ quan ngang bộ, hoặc các cơ quan nhà nước khác có thẩm quyền ban hành. Quyết định thường được sử dụng để quy định cụ thể về một vấn đề, phê duyệt một kế hoạch, hoặc ban hành các quy chế, quy định trong phạm vi quản lý.</w:t>
+      </w:r>
+    </w:p>
+    <w:p>
+      <w:pPr>
+        <w:keepLines w:val="0"/>
+        <w:pageBreakBefore w:val="0"/>
+        <w:widowControl/>
+        <w:numPr>
+          <w:ilvl w:val="0"/>
+          <w:numId w:val="7"/>
+        </w:numPr>
+        <w:kinsoku/>
+        <w:wordWrap/>
+        <w:overflowPunct/>
+        <w:topLinePunct w:val="0"/>
+        <w:autoSpaceDE/>
+        <w:autoSpaceDN/>
+        <w:bidi w:val="0"/>
+        <w:adjustRightInd/>
+        <w:snapToGrid/>
+        <w:spacing w:line="288" w:lineRule="auto"/>
+        <w:ind w:left="1260" w:leftChars="0" w:hanging="420" w:firstLineChars="0"/>
+        <w:jc w:val="both"/>
+        <w:textAlignment w:val="auto"/>
+        <w:rPr>
+          <w:rFonts w:hint="default" w:cs="Times New Roman"/>
+          <w:lang w:val="en-US"/>
+        </w:rPr>
+      </w:pPr>
+      <w:r>
+        <w:rPr>
+          <w:rFonts w:hint="default" w:cs="Times New Roman"/>
+          <w:lang w:val="en-US"/>
+        </w:rPr>
+        <w:t>Chỉ thị: Thường do Thủ tướng Chính phủ hoặc các Bộ trưởng ban hành để chỉ đạo, đôn đốc việc thực hiện các chủ trương, chính sách, pháp luật hoặc các nhiệm vụ cụ thể trong phạm vị quản lý của mình.</w:t>
+      </w:r>
+    </w:p>
+    <w:p>
+      <w:pPr>
+        <w:keepLines w:val="0"/>
+        <w:pageBreakBefore w:val="0"/>
+        <w:widowControl/>
+        <w:numPr>
+          <w:ilvl w:val="0"/>
+          <w:numId w:val="7"/>
+        </w:numPr>
+        <w:kinsoku/>
+        <w:wordWrap/>
+        <w:overflowPunct/>
+        <w:topLinePunct w:val="0"/>
+        <w:autoSpaceDE/>
+        <w:autoSpaceDN/>
+        <w:bidi w:val="0"/>
+        <w:adjustRightInd/>
+        <w:snapToGrid/>
+        <w:spacing w:line="288" w:lineRule="auto"/>
+        <w:ind w:left="1260" w:leftChars="0" w:hanging="420" w:firstLineChars="0"/>
+        <w:jc w:val="both"/>
+        <w:textAlignment w:val="auto"/>
+        <w:rPr>
+          <w:rFonts w:hint="default" w:cs="Times New Roman"/>
+          <w:lang w:val="en-US"/>
+        </w:rPr>
+      </w:pPr>
+      <w:r>
+        <w:rPr>
+          <w:rFonts w:hint="default" w:cs="Times New Roman"/>
+          <w:lang w:val="en-US"/>
+        </w:rPr>
+        <w:t>Công điện: Là loại văn bản được sử dụng để truyền đạt các mệnh lệnh, chỉ đạo khẩn cấp của cấp trên tới cấp dưới về những vấn đề đột xuất, cấp bách cần xử lý ngay như phòng chống thiên tai, dịch bệnh, hoặc các tình huống khẩn cấp khác.</w:t>
+      </w:r>
+    </w:p>
+    <w:p>
+      <w:pPr>
+        <w:keepLines w:val="0"/>
+        <w:pageBreakBefore w:val="0"/>
+        <w:widowControl/>
+        <w:numPr>
+          <w:ilvl w:val="0"/>
+          <w:numId w:val="7"/>
+        </w:numPr>
+        <w:kinsoku/>
+        <w:wordWrap/>
+        <w:overflowPunct/>
+        <w:topLinePunct w:val="0"/>
+        <w:autoSpaceDE/>
+        <w:autoSpaceDN/>
+        <w:bidi w:val="0"/>
+        <w:adjustRightInd/>
+        <w:snapToGrid/>
+        <w:spacing w:line="288" w:lineRule="auto"/>
+        <w:ind w:left="1260" w:leftChars="0" w:hanging="420" w:firstLineChars="0"/>
+        <w:jc w:val="both"/>
+        <w:textAlignment w:val="auto"/>
+        <w:rPr>
+          <w:rFonts w:hint="default" w:cs="Times New Roman"/>
+          <w:lang w:val="en-US"/>
+        </w:rPr>
+      </w:pPr>
+      <w:r>
+        <w:rPr>
+          <w:rFonts w:hint="default" w:cs="Times New Roman"/>
+          <w:lang w:val="en-US"/>
+        </w:rPr>
+        <w:t>Công văn: Là loại văn bản hành chính dùng để trao đổi, hướng dẫn, giải thích hoặc yêu cầu thực hiện một công việc cụ thể giữa các cơ quan nhà nước, hoặc giữa cơ quan nhà nước với tổ chức, cá nhân.</w:t>
+      </w:r>
+    </w:p>
+    <w:p>
+      <w:pPr>
+        <w:keepLines w:val="0"/>
+        <w:pageBreakBefore w:val="0"/>
+        <w:widowControl/>
+        <w:numPr>
+          <w:ilvl w:val="0"/>
+          <w:numId w:val="7"/>
+        </w:numPr>
+        <w:kinsoku/>
+        <w:wordWrap/>
+        <w:overflowPunct/>
+        <w:topLinePunct w:val="0"/>
+        <w:autoSpaceDE/>
+        <w:autoSpaceDN/>
+        <w:bidi w:val="0"/>
+        <w:adjustRightInd/>
+        <w:snapToGrid/>
+        <w:spacing w:line="288" w:lineRule="auto"/>
+        <w:ind w:left="1260" w:leftChars="0" w:hanging="420" w:firstLineChars="0"/>
+        <w:jc w:val="both"/>
+        <w:textAlignment w:val="auto"/>
+        <w:rPr>
+          <w:rFonts w:hint="default" w:cs="Times New Roman"/>
+          <w:lang w:val="en-US"/>
+        </w:rPr>
+      </w:pPr>
+      <w:r>
+        <w:rPr>
+          <w:rFonts w:hint="default" w:cs="Times New Roman"/>
+          <w:lang w:val="en-US"/>
+        </w:rPr>
+        <w:t>Pháp lệnh: Do Ủy ban Thường vụ Quốc hội ban hành để quy định về những vấn đề được Quốc hội giao, sau một thời gian thực hiện nếu thấy phù hợp có thể được triển khai thành Luật.</w:t>
+      </w:r>
+    </w:p>
+    <w:p>
+      <w:pPr>
+        <w:keepLines w:val="0"/>
+        <w:pageBreakBefore w:val="0"/>
+        <w:widowControl/>
+        <w:kinsoku/>
+        <w:wordWrap/>
+        <w:overflowPunct/>
+        <w:topLinePunct w:val="0"/>
+        <w:autoSpaceDE/>
+        <w:autoSpaceDN/>
+        <w:bidi w:val="0"/>
+        <w:adjustRightInd/>
+        <w:snapToGrid/>
+        <w:spacing w:line="288" w:lineRule="auto"/>
+        <w:jc w:val="both"/>
+        <w:textAlignment w:val="auto"/>
+        <w:rPr>
+          <w:rFonts w:hint="default" w:cs="Times New Roman"/>
+          <w:lang w:val="en-US"/>
+        </w:rPr>
+      </w:pPr>
+    </w:p>
+    <w:p>
+      <w:pPr>
+        <w:keepLines w:val="0"/>
+        <w:pageBreakBefore w:val="0"/>
+        <w:widowControl/>
+        <w:kinsoku/>
+        <w:wordWrap/>
+        <w:overflowPunct/>
+        <w:topLinePunct w:val="0"/>
+        <w:autoSpaceDE/>
+        <w:autoSpaceDN/>
+        <w:bidi w:val="0"/>
+        <w:adjustRightInd/>
+        <w:snapToGrid/>
+        <w:spacing w:line="288" w:lineRule="auto"/>
+        <w:jc w:val="both"/>
+        <w:textAlignment w:val="auto"/>
+        <w:rPr>
+          <w:rFonts w:hint="default" w:cs="Times New Roman"/>
+          <w:lang w:val="en-US"/>
+        </w:rPr>
+      </w:pPr>
+    </w:p>
+    <w:p>
+      <w:pPr>
+        <w:keepLines w:val="0"/>
+        <w:pageBreakBefore w:val="0"/>
+        <w:widowControl/>
+        <w:kinsoku/>
+        <w:wordWrap/>
+        <w:overflowPunct/>
+        <w:topLinePunct w:val="0"/>
+        <w:autoSpaceDE/>
+        <w:autoSpaceDN/>
+        <w:bidi w:val="0"/>
+        <w:adjustRightInd/>
+        <w:snapToGrid/>
+        <w:spacing w:line="288" w:lineRule="auto"/>
+        <w:jc w:val="center"/>
+        <w:textAlignment w:val="auto"/>
+        <w:rPr>
+          <w:rFonts w:hint="default" w:cs="Times New Roman"/>
+          <w:lang w:val="en-US"/>
+        </w:rPr>
+      </w:pPr>
+    </w:p>
+    <w:p>
+      <w:pPr>
+        <w:pStyle w:val="19"/>
+        <w:bidi w:val="0"/>
+        <w:jc w:val="center"/>
+        <w:rPr>
+          <w:rFonts w:hint="default"/>
+          <w:lang w:val="en-US"/>
+        </w:rPr>
+      </w:pPr>
+      <w:r>
+        <w:rPr>
+          <w:rFonts w:hint="default"/>
+          <w:lang w:val="en-US"/>
+        </w:rPr>
+        <w:t>Hình . Trang Cơ sở dữ liệu quốc gia về văn bản pháp luật</w:t>
+      </w:r>
+    </w:p>
+    <w:p>
+      <w:pPr>
+        <w:pStyle w:val="19"/>
         <w:spacing w:line="288" w:lineRule="auto"/>
         <w:jc w:val="both"/>
         <w:rPr>
@@ -14495,7 +15000,169 @@
     </w:p>
     <w:p>
       <w:pPr>
+        <w:keepNext w:val="0"/>
+        <w:keepLines w:val="0"/>
+        <w:pageBreakBefore w:val="0"/>
+        <w:widowControl/>
+        <w:kinsoku/>
+        <w:wordWrap/>
+        <w:overflowPunct/>
+        <w:topLinePunct w:val="0"/>
+        <w:autoSpaceDE/>
+        <w:autoSpaceDN/>
+        <w:bidi w:val="0"/>
+        <w:adjustRightInd/>
+        <w:snapToGrid/>
         <w:spacing w:line="288" w:lineRule="auto"/>
+        <w:jc w:val="both"/>
+        <w:textAlignment w:val="auto"/>
+        <w:rPr>
+          <w:rFonts w:hint="default"/>
+          <w:lang w:val="en-US"/>
+        </w:rPr>
+      </w:pPr>
+      <w:r>
+        <w:rPr>
+          <w:rFonts w:hint="default"/>
+          <w:lang w:val="en-US"/>
+        </w:rPr>
+        <w:tab/>
+      </w:r>
+      <w:r>
+        <w:rPr>
+          <w:rFonts w:hint="default"/>
+          <w:lang w:val="en-US"/>
+        </w:rPr>
+        <w:t>Nguồn dữ liệu thứ hai được khai thác là Trang Cơ sở dữ liệu quốc gia về văn bản pháp luật (https://vbpl.vn/pages/portal.aspx). Đây là hệ thống thông tin pháp lý chính thức, được xây dựng và vận hành nhằm mục tiêu tập hợp, hệ thống hóa và cung cấp rộng rãi các văn bản quy phạm pháp luật của Việt Nam. Trang web này đóng vai trò là một thư viện pháp luật số quốc gia, giúp người dùng dễ dàng tra cứu, tìm hiểu và áp dụng pháp luật một cách chính xác. Các văn bản trên đây thường là các văn bản gốc hoặc bản sao có tính pháp lý cao, được lưu trữ một cách có hệ thống.</w:t>
+      </w:r>
+    </w:p>
+    <w:p>
+      <w:pPr>
+        <w:keepNext w:val="0"/>
+        <w:keepLines w:val="0"/>
+        <w:pageBreakBefore w:val="0"/>
+        <w:widowControl/>
+        <w:kinsoku/>
+        <w:wordWrap/>
+        <w:overflowPunct/>
+        <w:topLinePunct w:val="0"/>
+        <w:autoSpaceDE/>
+        <w:autoSpaceDN/>
+        <w:bidi w:val="0"/>
+        <w:adjustRightInd/>
+        <w:snapToGrid/>
+        <w:spacing w:line="288" w:lineRule="auto"/>
+        <w:jc w:val="both"/>
+        <w:textAlignment w:val="auto"/>
+        <w:rPr>
+          <w:rFonts w:hint="default"/>
+          <w:lang w:val="en-US"/>
+        </w:rPr>
+      </w:pPr>
+      <w:r>
+        <w:rPr>
+          <w:rFonts w:hint="default"/>
+          <w:lang w:val="en-US"/>
+        </w:rPr>
+        <w:tab/>
+      </w:r>
+      <w:r>
+        <w:rPr>
+          <w:rFonts w:hint="default"/>
+          <w:lang w:val="en-US"/>
+        </w:rPr>
+        <w:t>Từ trang Cơ sở dữ liệu quốc gia về văn bản pháp luật, đã thu thập được một số lượng khá lớn tập tin (tổng cộng … tập tin). Điểm khác biệt chính của nguồn dữ liệu này so với trang Công báo là phần lớn các tập tin ở đây là các văn bản PDF dạng hình ảnh (image-based PDF), tức là các tài liệu đươc quét từ bản giấy. Điều này đặt ra yêu cầu phải sử dụng công nghệ “Nhận dạng kí tự quang học” (OCR) để chuyển đổi nội dung từ dạng hình ảnh sang dạng văn bản có thể xử lý được. Các loại văn bản thu thập được từ nguồn này cũng rất đa dạng, bao gồm:</w:t>
+      </w:r>
+    </w:p>
+    <w:p>
+      <w:pPr>
+        <w:keepNext w:val="0"/>
+        <w:keepLines w:val="0"/>
+        <w:pageBreakBefore w:val="0"/>
+        <w:widowControl/>
+        <w:numPr>
+          <w:ilvl w:val="0"/>
+          <w:numId w:val="7"/>
+        </w:numPr>
+        <w:kinsoku/>
+        <w:wordWrap/>
+        <w:overflowPunct/>
+        <w:topLinePunct w:val="0"/>
+        <w:autoSpaceDE/>
+        <w:autoSpaceDN/>
+        <w:bidi w:val="0"/>
+        <w:adjustRightInd/>
+        <w:snapToGrid/>
+        <w:spacing w:line="288" w:lineRule="auto"/>
+        <w:ind w:left="1260" w:leftChars="0" w:hanging="420" w:firstLineChars="0"/>
+        <w:jc w:val="both"/>
+        <w:textAlignment w:val="auto"/>
+        <w:rPr>
+          <w:rFonts w:hint="default"/>
+          <w:lang w:val="en-US"/>
+        </w:rPr>
+      </w:pPr>
+      <w:r>
+        <w:rPr>
+          <w:rFonts w:hint="default"/>
+          <w:lang w:val="en-US"/>
+        </w:rPr>
+        <w:t>Các Bộ Luật và Luật: Đây là những văn bản có giá trị pháp lý nền tảng, quy định tổng thể về một hoặc nhiều lĩnh vực pháp luật lớn (ví dụ: Bộ luật Dân sự, Bộ luật Hình sự, các Luật chuyên ngành như Luật Doanh nghiệp, Luật Đất đai).</w:t>
+      </w:r>
+    </w:p>
+    <w:p>
+      <w:pPr>
+        <w:keepNext w:val="0"/>
+        <w:keepLines w:val="0"/>
+        <w:pageBreakBefore w:val="0"/>
+        <w:widowControl/>
+        <w:numPr>
+          <w:ilvl w:val="0"/>
+          <w:numId w:val="7"/>
+        </w:numPr>
+        <w:kinsoku/>
+        <w:wordWrap/>
+        <w:overflowPunct/>
+        <w:topLinePunct w:val="0"/>
+        <w:autoSpaceDE/>
+        <w:autoSpaceDN/>
+        <w:bidi w:val="0"/>
+        <w:adjustRightInd/>
+        <w:snapToGrid/>
+        <w:spacing w:line="288" w:lineRule="auto"/>
+        <w:ind w:left="1260" w:leftChars="0" w:hanging="420" w:firstLineChars="0"/>
+        <w:jc w:val="both"/>
+        <w:textAlignment w:val="auto"/>
+        <w:rPr>
+          <w:rFonts w:hint="default"/>
+          <w:lang w:val="en-US"/>
+        </w:rPr>
+      </w:pPr>
+      <w:r>
+        <w:rPr>
+          <w:rFonts w:hint="default"/>
+          <w:lang w:val="en-US"/>
+        </w:rPr>
+        <w:t>Nghị quyết:</w:t>
+      </w:r>
+    </w:p>
+    <w:p>
+      <w:pPr>
+        <w:keepNext w:val="0"/>
+        <w:keepLines w:val="0"/>
+        <w:pageBreakBefore w:val="0"/>
+        <w:widowControl/>
+        <w:kinsoku/>
+        <w:wordWrap/>
+        <w:overflowPunct/>
+        <w:topLinePunct w:val="0"/>
+        <w:autoSpaceDE/>
+        <w:autoSpaceDN/>
+        <w:bidi w:val="0"/>
+        <w:adjustRightInd/>
+        <w:snapToGrid/>
+        <w:spacing w:line="288" w:lineRule="auto"/>
+        <w:textAlignment w:val="auto"/>
         <w:rPr>
           <w:sz w:val="26"/>
           <w:szCs w:val="26"/>
@@ -14530,250 +15197,22 @@
     </w:p>
     <w:p>
       <w:pPr>
-        <w:pStyle w:val="19"/>
-        <w:keepNext/>
+        <w:keepNext w:val="0"/>
+        <w:keepLines w:val="0"/>
+        <w:pageBreakBefore w:val="0"/>
+        <w:widowControl/>
+        <w:kinsoku/>
+        <w:wordWrap/>
+        <w:overflowPunct/>
+        <w:topLinePunct w:val="0"/>
+        <w:autoSpaceDE/>
+        <w:autoSpaceDN/>
+        <w:bidi w:val="0"/>
+        <w:adjustRightInd/>
+        <w:snapToGrid/>
         <w:spacing w:line="288" w:lineRule="auto"/>
-        <w:ind w:firstLine="0"/>
-        <w:rPr>
-          <w:rFonts w:ascii="Times New Roman" w:hAnsi="Times New Roman" w:cs="Times New Roman"/>
-          <w:lang w:val="en-US"/>
-        </w:rPr>
-      </w:pPr>
-      <w:bookmarkStart w:id="24" w:name="_Toc182489515"/>
-      <w:r>
-        <w:rPr>
-          <w:rFonts w:ascii="Times New Roman" w:hAnsi="Times New Roman" w:cs="Times New Roman"/>
-          <w:lang w:val="en-US"/>
-        </w:rPr>
-        <w:t>Bảng</w:t>
-      </w:r>
-      <w:r>
-        <w:rPr>
-          <w:rFonts w:ascii="Times New Roman" w:hAnsi="Times New Roman" w:cs="Times New Roman"/>
-        </w:rPr>
-        <w:t xml:space="preserve"> </w:t>
-      </w:r>
-      <w:r>
-        <w:rPr>
-          <w:rFonts w:ascii="Times New Roman" w:hAnsi="Times New Roman" w:cs="Times New Roman"/>
-        </w:rPr>
-        <w:fldChar w:fldCharType="begin"/>
-      </w:r>
-      <w:r>
-        <w:rPr>
-          <w:rFonts w:ascii="Times New Roman" w:hAnsi="Times New Roman" w:cs="Times New Roman"/>
-        </w:rPr>
-        <w:instrText xml:space="preserve"> SEQ Table \* ARABIC </w:instrText>
-      </w:r>
-      <w:r>
-        <w:rPr>
-          <w:rFonts w:ascii="Times New Roman" w:hAnsi="Times New Roman" w:cs="Times New Roman"/>
-        </w:rPr>
-        <w:fldChar w:fldCharType="separate"/>
-      </w:r>
-      <w:r>
-        <w:rPr>
-          <w:rFonts w:ascii="Times New Roman" w:hAnsi="Times New Roman" w:cs="Times New Roman"/>
-        </w:rPr>
-        <w:t>1</w:t>
-      </w:r>
-      <w:r>
-        <w:rPr>
-          <w:rFonts w:ascii="Times New Roman" w:hAnsi="Times New Roman" w:cs="Times New Roman"/>
-        </w:rPr>
-        <w:fldChar w:fldCharType="end"/>
-      </w:r>
-      <w:r>
-        <w:rPr>
-          <w:rFonts w:ascii="Times New Roman" w:hAnsi="Times New Roman" w:cs="Times New Roman"/>
-          <w:lang w:val="en-US"/>
-        </w:rPr>
-        <w:t>. …………..</w:t>
-      </w:r>
-      <w:bookmarkEnd w:id="24"/>
-    </w:p>
-    <w:tbl>
-      <w:tblPr>
-        <w:tblStyle w:val="32"/>
-        <w:tblW w:w="0" w:type="auto"/>
-        <w:tblInd w:w="0" w:type="dxa"/>
-        <w:tblBorders>
-          <w:top w:val="single" w:color="auto" w:sz="4" w:space="0"/>
-          <w:left w:val="single" w:color="auto" w:sz="4" w:space="0"/>
-          <w:bottom w:val="single" w:color="auto" w:sz="4" w:space="0"/>
-          <w:right w:val="single" w:color="auto" w:sz="4" w:space="0"/>
-          <w:insideH w:val="single" w:color="auto" w:sz="4" w:space="0"/>
-          <w:insideV w:val="single" w:color="auto" w:sz="4" w:space="0"/>
-        </w:tblBorders>
-        <w:tblLayout w:type="autofit"/>
-        <w:tblCellMar>
-          <w:top w:w="0" w:type="dxa"/>
-          <w:left w:w="108" w:type="dxa"/>
-          <w:bottom w:w="0" w:type="dxa"/>
-          <w:right w:w="108" w:type="dxa"/>
-        </w:tblCellMar>
-      </w:tblPr>
-      <w:tblGrid>
-        <w:gridCol w:w="2247"/>
-        <w:gridCol w:w="2247"/>
-        <w:gridCol w:w="2248"/>
-        <w:gridCol w:w="2248"/>
-      </w:tblGrid>
-      <w:tr>
-        <w:tblPrEx>
-          <w:tblBorders>
-            <w:top w:val="single" w:color="auto" w:sz="4" w:space="0"/>
-            <w:left w:val="single" w:color="auto" w:sz="4" w:space="0"/>
-            <w:bottom w:val="single" w:color="auto" w:sz="4" w:space="0"/>
-            <w:right w:val="single" w:color="auto" w:sz="4" w:space="0"/>
-            <w:insideH w:val="single" w:color="auto" w:sz="4" w:space="0"/>
-            <w:insideV w:val="single" w:color="auto" w:sz="4" w:space="0"/>
-          </w:tblBorders>
-        </w:tblPrEx>
-        <w:tc>
-          <w:tcPr>
-            <w:tcW w:w="2247" w:type="dxa"/>
-          </w:tcPr>
-          <w:p>
-            <w:pPr>
-              <w:spacing w:line="288" w:lineRule="auto"/>
-              <w:jc w:val="center"/>
-              <w:rPr>
-                <w:i/>
-                <w:iCs/>
-              </w:rPr>
-            </w:pPr>
-          </w:p>
-        </w:tc>
-        <w:tc>
-          <w:tcPr>
-            <w:tcW w:w="2247" w:type="dxa"/>
-          </w:tcPr>
-          <w:p>
-            <w:pPr>
-              <w:spacing w:line="288" w:lineRule="auto"/>
-              <w:jc w:val="center"/>
-              <w:rPr>
-                <w:i/>
-                <w:iCs/>
-              </w:rPr>
-            </w:pPr>
-          </w:p>
-        </w:tc>
-        <w:tc>
-          <w:tcPr>
-            <w:tcW w:w="2248" w:type="dxa"/>
-          </w:tcPr>
-          <w:p>
-            <w:pPr>
-              <w:spacing w:line="288" w:lineRule="auto"/>
-              <w:jc w:val="center"/>
-              <w:rPr>
-                <w:i/>
-                <w:iCs/>
-              </w:rPr>
-            </w:pPr>
-          </w:p>
-        </w:tc>
-        <w:tc>
-          <w:tcPr>
-            <w:tcW w:w="2248" w:type="dxa"/>
-          </w:tcPr>
-          <w:p>
-            <w:pPr>
-              <w:spacing w:line="288" w:lineRule="auto"/>
-              <w:jc w:val="center"/>
-              <w:rPr>
-                <w:i/>
-                <w:iCs/>
-              </w:rPr>
-            </w:pPr>
-          </w:p>
-        </w:tc>
-      </w:tr>
-      <w:tr>
-        <w:tblPrEx>
-          <w:tblBorders>
-            <w:top w:val="single" w:color="auto" w:sz="4" w:space="0"/>
-            <w:left w:val="single" w:color="auto" w:sz="4" w:space="0"/>
-            <w:bottom w:val="single" w:color="auto" w:sz="4" w:space="0"/>
-            <w:right w:val="single" w:color="auto" w:sz="4" w:space="0"/>
-            <w:insideH w:val="single" w:color="auto" w:sz="4" w:space="0"/>
-            <w:insideV w:val="single" w:color="auto" w:sz="4" w:space="0"/>
-          </w:tblBorders>
-          <w:tblCellMar>
-            <w:top w:w="0" w:type="dxa"/>
-            <w:left w:w="108" w:type="dxa"/>
-            <w:bottom w:w="0" w:type="dxa"/>
-            <w:right w:w="108" w:type="dxa"/>
-          </w:tblCellMar>
-        </w:tblPrEx>
-        <w:tc>
-          <w:tcPr>
-            <w:tcW w:w="2247" w:type="dxa"/>
-          </w:tcPr>
-          <w:p>
-            <w:pPr>
-              <w:spacing w:line="288" w:lineRule="auto"/>
-              <w:jc w:val="center"/>
-              <w:rPr>
-                <w:i/>
-                <w:iCs/>
-              </w:rPr>
-            </w:pPr>
-          </w:p>
-        </w:tc>
-        <w:tc>
-          <w:tcPr>
-            <w:tcW w:w="2247" w:type="dxa"/>
-          </w:tcPr>
-          <w:p>
-            <w:pPr>
-              <w:spacing w:line="288" w:lineRule="auto"/>
-              <w:jc w:val="center"/>
-              <w:rPr>
-                <w:i/>
-                <w:iCs/>
-              </w:rPr>
-            </w:pPr>
-          </w:p>
-        </w:tc>
-        <w:tc>
-          <w:tcPr>
-            <w:tcW w:w="2248" w:type="dxa"/>
-          </w:tcPr>
-          <w:p>
-            <w:pPr>
-              <w:spacing w:line="288" w:lineRule="auto"/>
-              <w:jc w:val="center"/>
-              <w:rPr>
-                <w:i/>
-                <w:iCs/>
-              </w:rPr>
-            </w:pPr>
-          </w:p>
-        </w:tc>
-        <w:tc>
-          <w:tcPr>
-            <w:tcW w:w="2248" w:type="dxa"/>
-          </w:tcPr>
-          <w:p>
-            <w:pPr>
-              <w:spacing w:line="288" w:lineRule="auto"/>
-              <w:jc w:val="center"/>
-              <w:rPr>
-                <w:i/>
-                <w:iCs/>
-              </w:rPr>
-            </w:pPr>
-          </w:p>
-        </w:tc>
-      </w:tr>
-    </w:tbl>
-    <w:p>
-      <w:pPr>
-        <w:spacing w:line="288" w:lineRule="auto"/>
-        <w:jc w:val="center"/>
+        <w:jc w:val="both"/>
+        <w:textAlignment w:val="auto"/>
         <w:rPr>
           <w:i/>
           <w:iCs/>
@@ -14792,7 +15231,7 @@
         <w:pStyle w:val="3"/>
         <w:jc w:val="center"/>
       </w:pPr>
-      <w:bookmarkStart w:id="25" w:name="_Toc182489348"/>
+      <w:bookmarkStart w:id="24" w:name="_Toc182489348"/>
       <w:r>
         <w:rPr>
           <w:lang w:val="en-US"/>
@@ -14808,7 +15247,7 @@
         </w:rPr>
         <w:t>KIỂM THỬ VÀ ĐÁNH GIÁ</w:t>
       </w:r>
-      <w:bookmarkEnd w:id="25"/>
+      <w:bookmarkEnd w:id="24"/>
     </w:p>
     <w:p>
       <w:pPr>
@@ -14816,11 +15255,11 @@
         <w:spacing w:line="288" w:lineRule="auto"/>
         <w:jc w:val="both"/>
       </w:pPr>
-      <w:bookmarkStart w:id="26" w:name="_Toc182489349"/>
+      <w:bookmarkStart w:id="25" w:name="_Toc182489349"/>
       <w:r>
         <w:t>3.1. Giao diện sản phẩm (nếu có)</w:t>
       </w:r>
-      <w:bookmarkEnd w:id="26"/>
+      <w:bookmarkEnd w:id="25"/>
     </w:p>
     <w:p>
       <w:pPr>
@@ -14845,11 +15284,11 @@
         <w:spacing w:line="288" w:lineRule="auto"/>
         <w:jc w:val="both"/>
       </w:pPr>
-      <w:bookmarkStart w:id="27" w:name="_Toc182489350"/>
+      <w:bookmarkStart w:id="26" w:name="_Toc182489350"/>
       <w:r>
         <w:t>3.2. Kết quả thực nghiệm</w:t>
       </w:r>
-      <w:bookmarkEnd w:id="27"/>
+      <w:bookmarkEnd w:id="26"/>
     </w:p>
     <w:p>
       <w:pPr>
@@ -14867,11 +15306,11 @@
         <w:spacing w:line="288" w:lineRule="auto"/>
         <w:jc w:val="both"/>
       </w:pPr>
-      <w:bookmarkStart w:id="28" w:name="_Toc182489351"/>
+      <w:bookmarkStart w:id="27" w:name="_Toc182489351"/>
       <w:r>
         <w:t>3.3. Thảo luận về kết quả đạt được</w:t>
       </w:r>
-      <w:bookmarkEnd w:id="28"/>
+      <w:bookmarkEnd w:id="27"/>
     </w:p>
     <w:p>
       <w:pPr>
@@ -14930,11 +15369,11 @@
         <w:spacing w:line="288" w:lineRule="auto"/>
         <w:jc w:val="center"/>
       </w:pPr>
-      <w:bookmarkStart w:id="29" w:name="_Toc182489352"/>
+      <w:bookmarkStart w:id="28" w:name="_Toc182489352"/>
       <w:r>
         <w:t>III. PHẦN KẾT LUẬN</w:t>
       </w:r>
-      <w:bookmarkEnd w:id="29"/>
+      <w:bookmarkEnd w:id="28"/>
     </w:p>
     <w:p>
       <w:pPr>
@@ -15022,7 +15461,7 @@
         <w:pStyle w:val="2"/>
         <w:numPr>
           <w:ilvl w:val="0"/>
-          <w:numId w:val="7"/>
+          <w:numId w:val="8"/>
         </w:numPr>
         <w:tabs>
           <w:tab w:val="left" w:pos="432"/>
@@ -15030,11 +15469,11 @@
         </w:tabs>
         <w:ind w:left="1265" w:leftChars="0" w:hanging="425" w:firstLineChars="0"/>
       </w:pPr>
-      <w:bookmarkStart w:id="30" w:name="_Toc182489353"/>
+      <w:bookmarkStart w:id="29" w:name="_Toc182489353"/>
       <w:r>
         <w:t>TÀI LIỆU THAM KHẢO</w:t>
       </w:r>
-      <w:bookmarkEnd w:id="30"/>
+      <w:bookmarkEnd w:id="29"/>
     </w:p>
     <w:sdt>
       <w:sdtPr>
@@ -15065,8 +15504,8 @@
                   <w:lang w:val="en-US" w:eastAsia="en-US"/>
                 </w:rPr>
               </w:pPr>
-              <w:bookmarkStart w:id="31" w:name="_heading=h.gjdgxs" w:colFirst="0" w:colLast="0"/>
-              <w:bookmarkEnd w:id="31"/>
+              <w:bookmarkStart w:id="30" w:name="_heading=h.gjdgxs" w:colFirst="0" w:colLast="0"/>
+              <w:bookmarkEnd w:id="30"/>
               <w:r>
                 <w:fldChar w:fldCharType="begin"/>
               </w:r>
@@ -15582,7 +16021,7 @@
                         <w:szCs w:val="26"/>
                         <w:lang w:val="en-US"/>
                       </w:rPr>
-                      <w:t xml:space="preserve">Trần Nguyễn Nhật Huy (2024). </w:t>
+                      <w:t xml:space="preserve">VietOCR. (n.d). </w:t>
                     </w:r>
                     <w:r>
                       <w:rPr>
@@ -15595,7 +16034,20 @@
                         <w:szCs w:val="26"/>
                         <w:lang w:val="en-US"/>
                       </w:rPr>
-                      <w:t>Xây dựng ứng dụng trích xuất thông tin từ Căn cước công dân</w:t>
+                      <w:t>VietOCR: Open source OCR software for Vietnamese language</w:t>
+                    </w:r>
+                    <w:r>
+                      <w:rPr>
+                        <w:rFonts w:hint="default"/>
+                        <w:b w:val="0"/>
+                        <w:bCs w:val="0"/>
+                        <w:i w:val="0"/>
+                        <w:iCs w:val="0"/>
+                        <w:sz w:val="26"/>
+                        <w:szCs w:val="26"/>
+                        <w:lang w:val="en-US"/>
+                      </w:rPr>
+                      <w:t xml:space="preserve">. </w:t>
                     </w:r>
                   </w:p>
                 </w:tc>
@@ -15645,107 +16097,6 @@
                         <w:lang w:val="en-US"/>
                       </w:rPr>
                     </w:pPr>
-                    <w:r>
-                      <w:rPr>
-                        <w:rFonts w:hint="default"/>
-                        <w:sz w:val="26"/>
-                        <w:szCs w:val="26"/>
-                        <w:lang w:val="en-US"/>
-                      </w:rPr>
-                      <w:t xml:space="preserve">VietOCR. (n.d). </w:t>
-                    </w:r>
-                    <w:r>
-                      <w:rPr>
-                        <w:rFonts w:hint="default"/>
-                        <w:b/>
-                        <w:bCs/>
-                        <w:i/>
-                        <w:iCs/>
-                        <w:sz w:val="26"/>
-                        <w:szCs w:val="26"/>
-                        <w:lang w:val="en-US"/>
-                      </w:rPr>
-                      <w:t>VietOCR: Open source OCR software for Vietnamese language</w:t>
-                    </w:r>
-                    <w:r>
-                      <w:rPr>
-                        <w:rFonts w:hint="default"/>
-                        <w:b w:val="0"/>
-                        <w:bCs w:val="0"/>
-                        <w:i w:val="0"/>
-                        <w:iCs w:val="0"/>
-                        <w:sz w:val="26"/>
-                        <w:szCs w:val="26"/>
-                        <w:lang w:val="en-US"/>
-                      </w:rPr>
-                      <w:t xml:space="preserve">. </w:t>
-                    </w:r>
-                    <w:r>
-                      <w:rPr>
-                        <w:rFonts w:hint="default" w:ascii="Times New Roman" w:hAnsi="Times New Roman" w:eastAsia="Segoe UI" w:cs="Times New Roman"/>
-                        <w:i w:val="0"/>
-                        <w:iCs w:val="0"/>
-                        <w:caps w:val="0"/>
-                        <w:spacing w:val="0"/>
-                        <w:sz w:val="24"/>
-                        <w:szCs w:val="24"/>
-                        <w:bdr w:val="single" w:color="E5E7EB" w:sz="2" w:space="0"/>
-                      </w:rPr>
-                      <w:fldChar w:fldCharType="begin"/>
-                    </w:r>
-                    <w:r>
-                      <w:rPr>
-                        <w:rFonts w:hint="default" w:ascii="Times New Roman" w:hAnsi="Times New Roman" w:eastAsia="Segoe UI" w:cs="Times New Roman"/>
-                        <w:i w:val="0"/>
-                        <w:iCs w:val="0"/>
-                        <w:caps w:val="0"/>
-                        <w:spacing w:val="0"/>
-                        <w:sz w:val="24"/>
-                        <w:szCs w:val="24"/>
-                        <w:bdr w:val="single" w:color="E5E7EB" w:sz="2" w:space="0"/>
-                      </w:rPr>
-                      <w:instrText xml:space="preserve"> HYPERLINK "https://pbcquoc.github.io/vietocr/" \t "https://www.perplexity.ai/search/_blank" </w:instrText>
-                    </w:r>
-                    <w:r>
-                      <w:rPr>
-                        <w:rFonts w:hint="default" w:ascii="Times New Roman" w:hAnsi="Times New Roman" w:eastAsia="Segoe UI" w:cs="Times New Roman"/>
-                        <w:i w:val="0"/>
-                        <w:iCs w:val="0"/>
-                        <w:caps w:val="0"/>
-                        <w:spacing w:val="0"/>
-                        <w:sz w:val="24"/>
-                        <w:szCs w:val="24"/>
-                        <w:bdr w:val="single" w:color="E5E7EB" w:sz="2" w:space="0"/>
-                      </w:rPr>
-                      <w:fldChar w:fldCharType="separate"/>
-                    </w:r>
-                    <w:r>
-                      <w:rPr>
-                        <w:rStyle w:val="26"/>
-                        <w:rFonts w:hint="default" w:ascii="Times New Roman" w:hAnsi="Times New Roman" w:eastAsia="Segoe UI" w:cs="Times New Roman"/>
-                        <w:i w:val="0"/>
-                        <w:iCs w:val="0"/>
-                        <w:caps w:val="0"/>
-                        <w:spacing w:val="0"/>
-                        <w:sz w:val="24"/>
-                        <w:szCs w:val="24"/>
-                        <w:bdr w:val="single" w:color="E5E7EB" w:sz="2" w:space="0"/>
-                      </w:rPr>
-                      <w:t>https://pbcquoc.github.io/vietocr/</w:t>
-                    </w:r>
-                    <w:r>
-                      <w:rPr>
-                        <w:rFonts w:hint="default" w:ascii="Times New Roman" w:hAnsi="Times New Roman" w:eastAsia="Segoe UI" w:cs="Times New Roman"/>
-                        <w:i w:val="0"/>
-                        <w:iCs w:val="0"/>
-                        <w:caps w:val="0"/>
-                        <w:spacing w:val="0"/>
-                        <w:sz w:val="24"/>
-                        <w:szCs w:val="24"/>
-                        <w:bdr w:val="single" w:color="E5E7EB" w:sz="2" w:space="0"/>
-                      </w:rPr>
-                      <w:fldChar w:fldCharType="end"/>
-                    </w:r>
                   </w:p>
                 </w:tc>
               </w:tr>
@@ -15952,7 +16303,7 @@
         <w:pStyle w:val="2"/>
         <w:numPr>
           <w:ilvl w:val="0"/>
-          <w:numId w:val="7"/>
+          <w:numId w:val="8"/>
         </w:numPr>
         <w:tabs>
           <w:tab w:val="left" w:pos="432"/>
@@ -15960,11 +16311,11 @@
         </w:tabs>
         <w:ind w:left="1265" w:leftChars="0" w:hanging="425" w:firstLineChars="0"/>
       </w:pPr>
-      <w:bookmarkStart w:id="32" w:name="_Toc182489354"/>
+      <w:bookmarkStart w:id="31" w:name="_Toc182489354"/>
       <w:r>
         <w:t>PHỤ LỤC</w:t>
       </w:r>
-      <w:bookmarkEnd w:id="32"/>
+      <w:bookmarkEnd w:id="31"/>
     </w:p>
     <w:p>
       <w:pPr>
@@ -17917,6 +18268,28 @@
       </w:rPr>
     </w:lvl>
   </w:abstractNum>
+  <w:abstractNum w:abstractNumId="7">
+    <w:nsid w:val="67DE1203"/>
+    <w:multiLevelType w:val="singleLevel"/>
+    <w:tmpl w:val="67DE1203"/>
+    <w:lvl w:ilvl="0" w:tentative="0">
+      <w:start w:val="1"/>
+      <w:numFmt w:val="bullet"/>
+      <w:lvlText w:val=""/>
+      <w:lvlJc w:val="left"/>
+      <w:pPr>
+        <w:tabs>
+          <w:tab w:val="left" w:pos="1260"/>
+        </w:tabs>
+        <w:ind w:left="1260" w:leftChars="0" w:hanging="420" w:firstLineChars="0"/>
+      </w:pPr>
+      <w:rPr>
+        <w:rFonts w:hint="default" w:ascii="Wingdings" w:hAnsi="Wingdings"/>
+        <w:sz w:val="14"/>
+        <w:szCs w:val="14"/>
+      </w:rPr>
+    </w:lvl>
+  </w:abstractNum>
   <w:num w:numId="1">
     <w:abstractNumId w:val="5"/>
   </w:num>
@@ -17936,6 +18309,9 @@
     <w:abstractNumId w:val="2"/>
   </w:num>
   <w:num w:numId="7">
+    <w:abstractNumId w:val="7"/>
+  </w:num>
+  <w:num w:numId="8">
     <w:abstractNumId w:val="0"/>
   </w:num>
 </w:numbering>
@@ -20203,6 +20579,12 @@
 </file>
 
 <file path=customXml/item2.xml><?xml version="1.0" encoding="utf-8"?>
+<go:gDocsCustomXmlDataStorage xmlns:go="http://customooxmlschemas.google.com/" xmlns:r="http://schemas.openxmlformats.org/officeDocument/2006/relationships" uri="GoogleDocsCustomDataVersion2">
+  <go:docsCustomData xmlns:go="http://customooxmlschemas.google.com/" roundtripDataSignature="AMtx7mjf8YypuUpLbQR9JpUrCVless0TcQ==">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</go:docsCustomData>
+</go:gDocsCustomXmlDataStorage>
+</file>
+
+<file path=customXml/item3.xml><?xml version="1.0" encoding="utf-8"?>
 <b:Sources xmlns:b="http://schemas.openxmlformats.org/officeDocument/2006/bibliography" xmlns="http://schemas.openxmlformats.org/officeDocument/2006/bibliography" SelectedStyle="\IEEE2006OfficeOnline.xsl" StyleName="IEEE" Version="2006">
   <b:Source>
     <b:Tag>ZSh</b:Tag>
@@ -20366,12 +20748,6 @@
 </b:Sources>
 </file>
 
-<file path=customXml/item3.xml><?xml version="1.0" encoding="utf-8"?>
-<go:gDocsCustomXmlDataStorage xmlns:go="http://customooxmlschemas.google.com/" xmlns:r="http://schemas.openxmlformats.org/officeDocument/2006/relationships" uri="GoogleDocsCustomDataVersion2">
-  <go:docsCustomData xmlns:go="http://customooxmlschemas.google.com/" roundtripDataSignature="AMtx7mjf8YypuUpLbQR9JpUrCVless0TcQ==">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</go:docsCustomData>
-</go:gDocsCustomXmlDataStorage>
-</file>
-
 <file path=customXml/itemProps1.xml><?xml version="1.0" encoding="utf-8"?>
 <ds:datastoreItem xmlns:ds="http://schemas.openxmlformats.org/officeDocument/2006/customXml" ds:itemID="{B1977F7D-205B-4081-913C-38D41E755F92}">
   <ds:schemaRefs>
@@ -20381,13 +20757,13 @@
 </file>
 
 <file path=customXml/itemProps2.xml><?xml version="1.0" encoding="utf-8"?>
-<ds:datastoreItem xmlns:ds="http://schemas.openxmlformats.org/officeDocument/2006/customXml" ds:itemID="{AF1B1CA4-45C1-42AF-AA33-F90B40A1DCF8}">
+<ds:datastoreItem xmlns:ds="http://schemas.openxmlformats.org/officeDocument/2006/customXml" ds:itemID="{11111111-1234-1234-1234-123412341234}">
   <ds:schemaRefs/>
 </ds:datastoreItem>
 </file>
 
 <file path=customXml/itemProps3.xml><?xml version="1.0" encoding="utf-8"?>
-<ds:datastoreItem xmlns:ds="http://schemas.openxmlformats.org/officeDocument/2006/customXml" ds:itemID="{11111111-1234-1234-1234-123412341234}">
+<ds:datastoreItem xmlns:ds="http://schemas.openxmlformats.org/officeDocument/2006/customXml" ds:itemID="{AF1B1CA4-45C1-42AF-AA33-F90B40A1DCF8}">
   <ds:schemaRefs/>
 </ds:datastoreItem>
 </file>
</xml_diff>

<commit_message>
Done chunking (chỉ thị + công điện), chuẩn bị embed
</commit_message>
<xml_diff>
--- a/baocao_LeTuanDat.docx
+++ b/baocao_LeTuanDat.docx
@@ -8494,7 +8494,7 @@
           <w:szCs w:val="24"/>
           <w:lang w:val="en-US"/>
         </w:rPr>
-        <w:t>Đề tài tổng hợp và ứng dụng các kiến thức liên quan đến xử lý ngôn ngữ tự nhiên (NLP), học sâu (Deep Learning), thị giác máy tính (Compuer Vision), và xây dựng hệ thống web tương tác. Các mô hình và thư viện hiện đại như Transformer, ViT5, RAG, PyMuPDF, VietOCR, cùng với các phương pháp thiết kế phần mềm … và cơ sở dữ liệu MongoDB sẽ được tích hợp để tạo thành một hệ thống hỏi - đáp hoàn chỉnh. Cụ thể, về mặt lý thuyết bao gồm các hướng nghiên cứu sau:</w:t>
+        <w:t>Đề tài tổng hợp và ứng dụng các kiến thức liên quan đến xử lý ngôn ngữ tự nhiên (NLP), học sâu (Deep Learning), và thị giác máy tính (Compuer Vision). Các mô hình và thư viện hiện đại như Transformer, ViT5, RAG, PyMuPDF, VietOCR, và cơ sở dữ liệu MongoDB sẽ được tích hợp để tạo thành một hệ thống hỏi - đáp hoàn chỉnh. Cụ thể, về mặt lý thuyết bao gồm các hướng nghiên cứu sau:</w:t>
       </w:r>
     </w:p>
     <w:p>
@@ -9322,7 +9322,7 @@
           <w:szCs w:val="24"/>
           <w:lang w:val="en-US"/>
         </w:rPr>
-        <w:t>Kết hợp mô hình truy xuất văn bản (BM25, FAISS, hay Elasticsearch) với mô hình sinh văn bản để hiện thực hóa kiến trúc RAG trong môi trường tiếng Việt.</w:t>
+        <w:t>Kết hợp mô hình truy xuất văn bản (Chroma) với mô hình sinh văn bản để hiện thực hóa kiến trúc RAG trong môi trường tiếng Việt.</w:t>
       </w:r>
     </w:p>
     <w:p>
@@ -9364,7 +9364,7 @@
           <w:szCs w:val="24"/>
           <w:lang w:val="en-US"/>
         </w:rPr>
-        <w:t>Triển khai hệ thống web cho phép người dùng: (1) tải tài liệu, (2) đặt câu hỏi, và (3) nhận câu trả lời tự động từ hệ thống dựa trên văn bản đã lưu trữ.</w:t>
+        <w:t>Triển khai ứng dụng cho phép người dùng: (1) tải tài liệu, (2) đặt câu hỏi, và (3) nhận câu trả lời tự động từ hệ thống dựa trên văn bản đã lưu trữ.</w:t>
       </w:r>
     </w:p>
     <w:p>
@@ -10004,9 +10004,9 @@
         </w:rPr>
         <w:drawing>
           <wp:inline distT="0" distB="0" distL="114300" distR="114300">
-            <wp:extent cx="2266315" cy="7401560"/>
-            <wp:effectExtent l="0" t="0" r="4445" b="5080"/>
-            <wp:docPr id="17" name="Picture 17" descr="Editor _ Mermaid Chart-2025-05-24-132552"/>
+            <wp:extent cx="3764915" cy="7385685"/>
+            <wp:effectExtent l="0" t="0" r="14605" b="5715"/>
+            <wp:docPr id="14" name="Picture 14" descr="Editor _ Mermaid Chart-2025-06-16-171948"/>
             <wp:cNvGraphicFramePr>
               <a:graphicFrameLocks xmlns:a="http://schemas.openxmlformats.org/drawingml/2006/main" noChangeAspect="1"/>
             </wp:cNvGraphicFramePr>
@@ -10014,7 +10014,7 @@
               <a:graphicData uri="http://schemas.openxmlformats.org/drawingml/2006/picture">
                 <pic:pic xmlns:pic="http://schemas.openxmlformats.org/drawingml/2006/picture">
                   <pic:nvPicPr>
-                    <pic:cNvPr id="17" name="Picture 17" descr="Editor _ Mermaid Chart-2025-05-24-132552"/>
+                    <pic:cNvPr id="14" name="Picture 14" descr="Editor _ Mermaid Chart-2025-06-16-171948"/>
                     <pic:cNvPicPr>
                       <a:picLocks noChangeAspect="1"/>
                     </pic:cNvPicPr>
@@ -10028,7 +10028,7 @@
                   <pic:spPr>
                     <a:xfrm>
                       <a:off x="0" y="0"/>
-                      <a:ext cx="2266315" cy="7401560"/>
+                      <a:ext cx="3764915" cy="7385685"/>
                     </a:xfrm>
                     <a:prstGeom prst="rect">
                       <a:avLst/>
@@ -10058,16 +10058,7 @@
           <w:rFonts w:hint="default"/>
           <w:lang w:val="en-US"/>
         </w:rPr>
-        <w:t xml:space="preserve">Hình 5. Quy trình tổng thể hệ thống hỏi - đáp pháp luật </w:t>
-      </w:r>
-      <w:r>
-        <w:rPr>
-          <w:rFonts w:hint="default"/>
-          <w:b/>
-          <w:bCs/>
-          <w:lang w:val="en-US"/>
-        </w:rPr>
-        <w:t>VẼ LẠI QUY TRÌNH</w:t>
+        <w:t>Hình 5. Quy trình tổng thể hệ thống hỏi - đáp pháp luật</w:t>
       </w:r>
     </w:p>
     <w:p>
@@ -10104,17 +10095,33 @@
           <w:sz w:val="24"/>
           <w:szCs w:val="24"/>
         </w:rPr>
-        <w:t xml:space="preserve">Bài toán được đặt ra là xây dựng một hệ thống tự động xử lý và hỏi đáp dựa trên các văn bản pháp luật do người dùng cung cấp dưới dạng tập tin PDF </w:t>
+        <w:t>Bài toán được đặt ra là xây dựng một hệ thống tự động xử lý và hỏi đáp dựa trên các văn bản pháp luật do người dùng cung cấp dưới dạng tập tin PDF</w:t>
+      </w:r>
+      <w:r>
+        <w:rPr>
+          <w:rFonts w:hint="default" w:eastAsia="SimSun" w:cs="Times New Roman"/>
+          <w:sz w:val="24"/>
+          <w:szCs w:val="24"/>
+          <w:lang w:val="en-US"/>
+        </w:rPr>
+        <w:t xml:space="preserve"> dạng text-based (văn bản số)</w:t>
       </w:r>
       <w:r>
         <w:rPr>
           <w:rFonts w:hint="default" w:ascii="Times New Roman" w:hAnsi="Times New Roman" w:eastAsia="SimSun" w:cs="Times New Roman"/>
-          <w:b/>
-          <w:bCs/>
-          <w:sz w:val="24"/>
-          <w:szCs w:val="24"/>
-        </w:rPr>
-        <w:t>hoặc ảnh scan</w:t>
+          <w:sz w:val="24"/>
+          <w:szCs w:val="24"/>
+        </w:rPr>
+        <w:t xml:space="preserve"> </w:t>
+      </w:r>
+      <w:r>
+        <w:rPr>
+          <w:rFonts w:hint="default" w:eastAsia="SimSun" w:cs="Times New Roman"/>
+          <w:sz w:val="24"/>
+          <w:szCs w:val="24"/>
+          <w:lang w:val="en-US"/>
+        </w:rPr>
+        <w:t>hoặc image-based</w:t>
       </w:r>
       <w:r>
         <w:rPr>
@@ -10224,7 +10231,7 @@
           <w:sz w:val="24"/>
           <w:szCs w:val="24"/>
         </w:rPr>
-        <w:t xml:space="preserve">Hệ thống sử dụng các công cụ như PyMuPDF, pdfplumber để trích xuất nội </w:t>
+        <w:t xml:space="preserve">Hệ thống sử dụng các công cụ </w:t>
       </w:r>
       <w:r>
         <w:rPr>
@@ -10233,6 +10240,23 @@
           <w:szCs w:val="24"/>
           <w:lang w:val="en-US"/>
         </w:rPr>
+        <w:t>đọc tập tin PDF</w:t>
+      </w:r>
+      <w:r>
+        <w:rPr>
+          <w:rFonts w:hint="default" w:ascii="Times New Roman" w:hAnsi="Times New Roman" w:eastAsia="SimSun" w:cs="Times New Roman"/>
+          <w:sz w:val="24"/>
+          <w:szCs w:val="24"/>
+        </w:rPr>
+        <w:t xml:space="preserve"> để trích xuất nội dung nếu là </w:t>
+      </w:r>
+      <w:r>
+        <w:rPr>
+          <w:rFonts w:hint="default" w:eastAsia="SimSun" w:cs="Times New Roman"/>
+          <w:sz w:val="24"/>
+          <w:szCs w:val="24"/>
+          <w:lang w:val="en-US"/>
+        </w:rPr>
         <w:tab/>
       </w:r>
       <w:r>
@@ -10241,7 +10265,7 @@
           <w:sz w:val="24"/>
           <w:szCs w:val="24"/>
         </w:rPr>
-        <w:t xml:space="preserve">dung nếu là PDF text, hoặc sử dụng OCR (VietOCR) để xử lý nếu là ảnh. Sau </w:t>
+        <w:t xml:space="preserve">PDF text, hoặc </w:t>
       </w:r>
       <w:r>
         <w:rPr>
@@ -10250,6 +10274,40 @@
           <w:szCs w:val="24"/>
           <w:lang w:val="en-US"/>
         </w:rPr>
+        <w:t>tiến hành</w:t>
+      </w:r>
+      <w:r>
+        <w:rPr>
+          <w:rFonts w:hint="default" w:ascii="Times New Roman" w:hAnsi="Times New Roman" w:eastAsia="SimSun" w:cs="Times New Roman"/>
+          <w:sz w:val="24"/>
+          <w:szCs w:val="24"/>
+        </w:rPr>
+        <w:t xml:space="preserve"> OCR để xử lý nếu là</w:t>
+      </w:r>
+      <w:r>
+        <w:rPr>
+          <w:rFonts w:hint="default" w:eastAsia="SimSun" w:cs="Times New Roman"/>
+          <w:sz w:val="24"/>
+          <w:szCs w:val="24"/>
+          <w:lang w:val="en-US"/>
+        </w:rPr>
+        <w:t xml:space="preserve"> PDF dạng image-based</w:t>
+      </w:r>
+      <w:r>
+        <w:rPr>
+          <w:rFonts w:hint="default" w:ascii="Times New Roman" w:hAnsi="Times New Roman" w:eastAsia="SimSun" w:cs="Times New Roman"/>
+          <w:sz w:val="24"/>
+          <w:szCs w:val="24"/>
+        </w:rPr>
+        <w:t xml:space="preserve">. Sau đó, </w:t>
+      </w:r>
+      <w:r>
+        <w:rPr>
+          <w:rFonts w:hint="default" w:eastAsia="SimSun" w:cs="Times New Roman"/>
+          <w:sz w:val="24"/>
+          <w:szCs w:val="24"/>
+          <w:lang w:val="en-US"/>
+        </w:rPr>
         <w:tab/>
       </w:r>
       <w:r>
@@ -10258,7 +10316,24 @@
           <w:sz w:val="24"/>
           <w:szCs w:val="24"/>
         </w:rPr>
-        <w:t>đó, nội dung sẽ được làm sạch và phân tích ngữ nghĩa (dùng VnCoreNLP).</w:t>
+        <w:t xml:space="preserve">nội dung sẽ được làm sạch và </w:t>
+      </w:r>
+      <w:r>
+        <w:rPr>
+          <w:rFonts w:hint="default" w:eastAsia="SimSun" w:cs="Times New Roman"/>
+          <w:sz w:val="24"/>
+          <w:szCs w:val="24"/>
+          <w:lang w:val="en-US"/>
+        </w:rPr>
+        <w:t>đưa qua quá trình tiền xử lý NLP</w:t>
+      </w:r>
+      <w:r>
+        <w:rPr>
+          <w:rFonts w:hint="default" w:ascii="Times New Roman" w:hAnsi="Times New Roman" w:eastAsia="SimSun" w:cs="Times New Roman"/>
+          <w:sz w:val="24"/>
+          <w:szCs w:val="24"/>
+        </w:rPr>
+        <w:t>.</w:t>
       </w:r>
     </w:p>
     <w:p>
@@ -10283,7 +10358,33 @@
           <w:sz w:val="24"/>
           <w:szCs w:val="24"/>
         </w:rPr>
-        <w:t xml:space="preserve">Nội dung đã xử lý được lưu trữ trong MongoDB theo cấu trúc phù hợp (chia </w:t>
+        <w:t xml:space="preserve">Nội dung đã xử lý được lưu trữ </w:t>
+      </w:r>
+      <w:r>
+        <w:rPr>
+          <w:rFonts w:hint="default" w:eastAsia="SimSun" w:cs="Times New Roman"/>
+          <w:sz w:val="24"/>
+          <w:szCs w:val="24"/>
+          <w:lang w:val="en-US"/>
+        </w:rPr>
+        <w:t>vào cơ sở dữ liệu</w:t>
+      </w:r>
+      <w:r>
+        <w:rPr>
+          <w:rFonts w:hint="default" w:ascii="Times New Roman" w:hAnsi="Times New Roman" w:eastAsia="SimSun" w:cs="Times New Roman"/>
+          <w:sz w:val="24"/>
+          <w:szCs w:val="24"/>
+        </w:rPr>
+        <w:t xml:space="preserve"> theo cấu trúc phù hợp (chia </w:t>
+      </w:r>
+      <w:r>
+        <w:rPr>
+          <w:rFonts w:hint="default" w:eastAsia="SimSun" w:cs="Times New Roman"/>
+          <w:sz w:val="24"/>
+          <w:szCs w:val="24"/>
+          <w:lang w:val="en-US"/>
+        </w:rPr>
+        <w:tab/>
       </w:r>
       <w:r>
         <w:rPr>
@@ -10367,7 +10468,33 @@
           <w:sz w:val="24"/>
           <w:szCs w:val="24"/>
         </w:rPr>
-        <w:t xml:space="preserve">Mô hình ViT5 kết hợp RAG sẽ hiểu câu hỏi, truy xuất các đoạn văn bản liên </w:t>
+        <w:t xml:space="preserve">Mô hình </w:t>
+      </w:r>
+      <w:r>
+        <w:rPr>
+          <w:rFonts w:hint="default" w:eastAsia="SimSun" w:cs="Times New Roman"/>
+          <w:sz w:val="24"/>
+          <w:szCs w:val="24"/>
+          <w:lang w:val="en-US"/>
+        </w:rPr>
+        <w:t>sinh ngôn ngữ</w:t>
+      </w:r>
+      <w:r>
+        <w:rPr>
+          <w:rFonts w:hint="default" w:ascii="Times New Roman" w:hAnsi="Times New Roman" w:eastAsia="SimSun" w:cs="Times New Roman"/>
+          <w:sz w:val="24"/>
+          <w:szCs w:val="24"/>
+        </w:rPr>
+        <w:t xml:space="preserve"> sẽ hiểu câu hỏi, truy xuất các đoạn văn bản liên </w:t>
+      </w:r>
+      <w:r>
+        <w:rPr>
+          <w:rFonts w:hint="default" w:eastAsia="SimSun" w:cs="Times New Roman"/>
+          <w:sz w:val="24"/>
+          <w:szCs w:val="24"/>
+          <w:lang w:val="en-US"/>
+        </w:rPr>
+        <w:tab/>
       </w:r>
       <w:r>
         <w:rPr>
@@ -10576,28 +10703,7 @@
           <w:sz w:val="24"/>
           <w:szCs w:val="24"/>
         </w:rPr>
-        <w:t xml:space="preserve"> (như tên điều luật, nội dung, các khoản) bằng các công cụ xử lý tiếng Việt như </w:t>
-      </w:r>
-      <w:r>
-        <w:rPr>
-          <w:rStyle w:val="25"/>
-          <w:rFonts w:hint="default" w:ascii="Times New Roman" w:hAnsi="Times New Roman" w:eastAsia="SimSun" w:cs="Times New Roman"/>
-          <w:b w:val="0"/>
-          <w:bCs w:val="0"/>
-          <w:sz w:val="24"/>
-          <w:szCs w:val="24"/>
-        </w:rPr>
-        <w:t>VnCoreNLP</w:t>
-      </w:r>
-      <w:r>
-        <w:rPr>
-          <w:rFonts w:hint="default" w:ascii="Times New Roman" w:hAnsi="Times New Roman" w:eastAsia="SimSun" w:cs="Times New Roman"/>
-          <w:b w:val="0"/>
-          <w:bCs w:val="0"/>
-          <w:sz w:val="24"/>
-          <w:szCs w:val="24"/>
-        </w:rPr>
-        <w:t xml:space="preserve">. Ngoài ra, các thông tin như </w:t>
+        <w:t xml:space="preserve"> (như tên điều luật, nội dung, các khoản). Ngoài ra, các thông tin như </w:t>
       </w:r>
       <w:r>
         <w:rPr>
@@ -11003,7 +11109,7 @@
           <w:sz w:val="24"/>
           <w:szCs w:val="24"/>
         </w:rPr>
-        <w:t>cơ sở dữ liệu vector như Chroma hoặc FAISS</w:t>
+        <w:t>cơ sở dữ liệu vector Chroma</w:t>
       </w:r>
       <w:r>
         <w:rPr>
@@ -11175,18 +11281,18 @@
           <w:sz w:val="24"/>
           <w:szCs w:val="24"/>
         </w:rPr>
-        <w:t xml:space="preserve">. Đầu tiên, hệ thống sử dụng vector hóa câu hỏi để tìm kiếm các đoạn văn bản pháp luật liên quan nhất trong cơ sở dữ liệu vector. Sau khi truy hồi được các đoạn phù hợp, hệ thống sẽ kết hợp các đoạn này với câu hỏi, đưa vào mô hình sinh (generation) như </w:t>
-      </w:r>
-      <w:r>
-        <w:rPr>
-          <w:rStyle w:val="25"/>
-          <w:rFonts w:hint="default" w:ascii="Times New Roman" w:hAnsi="Times New Roman" w:eastAsia="SimSun" w:cs="Times New Roman"/>
+        <w:t>. Đầu tiên, hệ thống sử dụng vector hóa câu hỏi để tìm kiếm các đoạn văn bản pháp luật liên quan nhất trong cơ sở dữ liệu vector. Sau khi truy hồi được các đoạn phù hợp, hệ thống sẽ kết hợp các đoạn này với câu hỏi, đưa vào mô hình sinh (generation) như</w:t>
+      </w:r>
+      <w:r>
+        <w:rPr>
+          <w:rFonts w:hint="default" w:eastAsia="SimSun" w:cs="Times New Roman"/>
           <w:b w:val="0"/>
           <w:bCs w:val="0"/>
           <w:sz w:val="24"/>
           <w:szCs w:val="24"/>
-        </w:rPr>
-        <w:t>ViT5</w:t>
+          <w:lang w:val="en-US"/>
+        </w:rPr>
+        <w:t xml:space="preserve"> </w:t>
       </w:r>
       <w:r>
         <w:rPr>
@@ -11948,121 +12054,6 @@
         <w:adjustRightInd/>
         <w:snapToGrid/>
         <w:spacing w:line="288" w:lineRule="auto"/>
-        <w:jc w:val="both"/>
-        <w:textAlignment w:val="auto"/>
-        <w:rPr>
-          <w:rFonts w:hint="default"/>
-          <w:lang w:val="en-US"/>
-        </w:rPr>
-      </w:pPr>
-    </w:p>
-    <w:p>
-      <w:pPr>
-        <w:keepLines w:val="0"/>
-        <w:pageBreakBefore w:val="0"/>
-        <w:widowControl/>
-        <w:kinsoku/>
-        <w:wordWrap/>
-        <w:overflowPunct/>
-        <w:topLinePunct w:val="0"/>
-        <w:autoSpaceDE/>
-        <w:autoSpaceDN/>
-        <w:bidi w:val="0"/>
-        <w:adjustRightInd/>
-        <w:snapToGrid/>
-        <w:spacing w:line="288" w:lineRule="auto"/>
-        <w:jc w:val="both"/>
-        <w:textAlignment w:val="auto"/>
-        <w:rPr>
-          <w:rFonts w:hint="default"/>
-          <w:lang w:val="en-US"/>
-        </w:rPr>
-      </w:pPr>
-    </w:p>
-    <w:p>
-      <w:pPr>
-        <w:keepLines w:val="0"/>
-        <w:pageBreakBefore w:val="0"/>
-        <w:widowControl/>
-        <w:kinsoku/>
-        <w:wordWrap/>
-        <w:overflowPunct/>
-        <w:topLinePunct w:val="0"/>
-        <w:autoSpaceDE/>
-        <w:autoSpaceDN/>
-        <w:bidi w:val="0"/>
-        <w:adjustRightInd/>
-        <w:snapToGrid/>
-        <w:spacing w:line="288" w:lineRule="auto"/>
-        <w:jc w:val="both"/>
-        <w:textAlignment w:val="auto"/>
-        <w:rPr>
-          <w:rFonts w:hint="default"/>
-          <w:lang w:val="en-US"/>
-        </w:rPr>
-      </w:pPr>
-    </w:p>
-    <w:p>
-      <w:pPr>
-        <w:keepLines w:val="0"/>
-        <w:pageBreakBefore w:val="0"/>
-        <w:widowControl/>
-        <w:kinsoku/>
-        <w:wordWrap/>
-        <w:overflowPunct/>
-        <w:topLinePunct w:val="0"/>
-        <w:autoSpaceDE/>
-        <w:autoSpaceDN/>
-        <w:bidi w:val="0"/>
-        <w:adjustRightInd/>
-        <w:snapToGrid/>
-        <w:spacing w:line="288" w:lineRule="auto"/>
-        <w:jc w:val="both"/>
-        <w:textAlignment w:val="auto"/>
-        <w:rPr>
-          <w:rFonts w:hint="default"/>
-          <w:lang w:val="en-US"/>
-        </w:rPr>
-      </w:pPr>
-    </w:p>
-    <w:p>
-      <w:pPr>
-        <w:keepLines w:val="0"/>
-        <w:pageBreakBefore w:val="0"/>
-        <w:widowControl/>
-        <w:kinsoku/>
-        <w:wordWrap/>
-        <w:overflowPunct/>
-        <w:topLinePunct w:val="0"/>
-        <w:autoSpaceDE/>
-        <w:autoSpaceDN/>
-        <w:bidi w:val="0"/>
-        <w:adjustRightInd/>
-        <w:snapToGrid/>
-        <w:spacing w:line="288" w:lineRule="auto"/>
-        <w:jc w:val="both"/>
-        <w:textAlignment w:val="auto"/>
-        <w:rPr>
-          <w:rFonts w:hint="default"/>
-          <w:lang w:val="en-US"/>
-        </w:rPr>
-      </w:pPr>
-    </w:p>
-    <w:p>
-      <w:pPr>
-        <w:keepLines w:val="0"/>
-        <w:pageBreakBefore w:val="0"/>
-        <w:widowControl/>
-        <w:kinsoku/>
-        <w:wordWrap/>
-        <w:overflowPunct/>
-        <w:topLinePunct w:val="0"/>
-        <w:autoSpaceDE/>
-        <w:autoSpaceDN/>
-        <w:bidi w:val="0"/>
-        <w:adjustRightInd/>
-        <w:snapToGrid/>
-        <w:spacing w:line="288" w:lineRule="auto"/>
         <w:jc w:val="center"/>
         <w:textAlignment w:val="auto"/>
         <w:rPr>
@@ -12339,7 +12330,7 @@
           <w:rFonts w:hint="default"/>
           <w:lang w:val="en-US"/>
         </w:rPr>
-        <w:t>1.2.4. Mô hình Vietnamese Text-To-Text Transfer Transformer (ViT5):</w:t>
+        <w:t>1.2.4. Mô hình :</w:t>
       </w:r>
     </w:p>
     <w:p>
@@ -12370,6 +12361,13 @@
         </w:rPr>
         <w:tab/>
       </w:r>
+      <w:r>
+        <w:rPr>
+          <w:rFonts w:hint="default"/>
+          <w:lang w:val="en-US"/>
+        </w:rPr>
+        <w:tab/>
+      </w:r>
     </w:p>
     <w:p>
       <w:pPr>
@@ -12385,53 +12383,7 @@
           <w:rFonts w:hint="default"/>
           <w:lang w:val="en-US"/>
         </w:rPr>
-        <w:t>1.2.5. Kỹ thuật nhúng văn bản (Text Embedding):</w:t>
-      </w:r>
-    </w:p>
-    <w:p>
-      <w:pPr>
-        <w:keepLines w:val="0"/>
-        <w:pageBreakBefore w:val="0"/>
-        <w:widowControl/>
-        <w:kinsoku/>
-        <w:wordWrap/>
-        <w:overflowPunct/>
-        <w:topLinePunct w:val="0"/>
-        <w:autoSpaceDE/>
-        <w:autoSpaceDN/>
-        <w:bidi w:val="0"/>
-        <w:adjustRightInd/>
-        <w:snapToGrid/>
-        <w:spacing w:line="288" w:lineRule="auto"/>
-        <w:textAlignment w:val="auto"/>
-        <w:rPr>
-          <w:rFonts w:hint="default"/>
-          <w:lang w:val="en-US"/>
-        </w:rPr>
-      </w:pPr>
-      <w:r>
-        <w:rPr>
-          <w:rFonts w:hint="default"/>
-          <w:lang w:val="en-US"/>
-        </w:rPr>
-        <w:tab/>
-      </w:r>
-    </w:p>
-    <w:p>
-      <w:pPr>
-        <w:pStyle w:val="5"/>
-        <w:bidi w:val="0"/>
-        <w:rPr>
-          <w:rFonts w:hint="default"/>
-          <w:lang w:val="en-US"/>
-        </w:rPr>
-      </w:pPr>
-      <w:r>
-        <w:rPr>
-          <w:rFonts w:hint="default"/>
-          <w:lang w:val="en-US"/>
-        </w:rPr>
-        <w:t>1.2.6. Hệ thống hỏi đáp (Question Answering - QA):</w:t>
+        <w:t>1.2.5. Hệ thống hỏi đáp (Question Answering - QA):</w:t>
       </w:r>
     </w:p>
     <w:p>
@@ -13849,6 +13801,8 @@
         <w:textAlignment w:val="auto"/>
         <w:rPr>
           <w:rFonts w:hint="default"/>
+          <w:b/>
+          <w:bCs/>
           <w:lang w:val="en-US"/>
         </w:rPr>
       </w:pPr>
@@ -13859,6 +13813,181 @@
         </w:rPr>
         <w:tab/>
       </w:r>
+      <w:r>
+        <w:rPr>
+          <w:rFonts w:hint="default"/>
+          <w:b/>
+          <w:bCs/>
+          <w:lang w:val="en-US"/>
+        </w:rPr>
+        <w:t>Kĩ thuật tìm kiếm tương đồng co-sin (Cosine similarity):</w:t>
+      </w:r>
+    </w:p>
+    <w:p>
+      <w:pPr>
+        <w:keepLines w:val="0"/>
+        <w:pageBreakBefore w:val="0"/>
+        <w:widowControl/>
+        <w:kinsoku/>
+        <w:wordWrap/>
+        <w:overflowPunct/>
+        <w:topLinePunct w:val="0"/>
+        <w:autoSpaceDE/>
+        <w:autoSpaceDN/>
+        <w:bidi w:val="0"/>
+        <w:adjustRightInd/>
+        <w:snapToGrid/>
+        <w:spacing w:line="288" w:lineRule="auto"/>
+        <w:jc w:val="both"/>
+        <w:textAlignment w:val="auto"/>
+        <w:rPr>
+          <w:rFonts w:hint="default"/>
+          <w:lang w:val="en-US"/>
+        </w:rPr>
+      </w:pPr>
+      <w:r>
+        <w:rPr>
+          <w:rFonts w:hint="default"/>
+          <w:lang w:val="en-US"/>
+        </w:rPr>
+        <w:tab/>
+      </w:r>
+    </w:p>
+    <w:p>
+      <w:pPr>
+        <w:keepLines w:val="0"/>
+        <w:pageBreakBefore w:val="0"/>
+        <w:widowControl/>
+        <w:kinsoku/>
+        <w:wordWrap/>
+        <w:overflowPunct/>
+        <w:topLinePunct w:val="0"/>
+        <w:autoSpaceDE/>
+        <w:autoSpaceDN/>
+        <w:bidi w:val="0"/>
+        <w:adjustRightInd/>
+        <w:snapToGrid/>
+        <w:spacing w:line="288" w:lineRule="auto"/>
+        <w:jc w:val="both"/>
+        <w:textAlignment w:val="auto"/>
+        <w:rPr>
+          <w:rFonts w:hint="default"/>
+          <w:lang w:val="en-US"/>
+        </w:rPr>
+      </w:pPr>
+    </w:p>
+    <w:p>
+      <w:pPr>
+        <w:keepLines w:val="0"/>
+        <w:pageBreakBefore w:val="0"/>
+        <w:widowControl/>
+        <w:kinsoku/>
+        <w:wordWrap/>
+        <w:overflowPunct/>
+        <w:topLinePunct w:val="0"/>
+        <w:autoSpaceDE/>
+        <w:autoSpaceDN/>
+        <w:bidi w:val="0"/>
+        <w:adjustRightInd/>
+        <w:snapToGrid/>
+        <w:spacing w:line="288" w:lineRule="auto"/>
+        <w:jc w:val="both"/>
+        <w:textAlignment w:val="auto"/>
+        <w:rPr>
+          <w:rFonts w:hint="default"/>
+          <w:b/>
+          <w:bCs/>
+          <w:lang w:val="en-US"/>
+        </w:rPr>
+      </w:pPr>
+      <w:r>
+        <w:rPr>
+          <w:rFonts w:hint="default"/>
+          <w:lang w:val="en-US"/>
+        </w:rPr>
+        <w:tab/>
+      </w:r>
+      <w:r>
+        <w:rPr>
+          <w:rFonts w:hint="default"/>
+          <w:b/>
+          <w:bCs/>
+          <w:lang w:val="en-US"/>
+        </w:rPr>
+        <w:t>Kĩ thuật nhúng văn bản (Text embedding):</w:t>
+      </w:r>
+    </w:p>
+    <w:p>
+      <w:pPr>
+        <w:keepLines w:val="0"/>
+        <w:pageBreakBefore w:val="0"/>
+        <w:widowControl/>
+        <w:kinsoku/>
+        <w:wordWrap/>
+        <w:overflowPunct/>
+        <w:topLinePunct w:val="0"/>
+        <w:autoSpaceDE/>
+        <w:autoSpaceDN/>
+        <w:bidi w:val="0"/>
+        <w:adjustRightInd/>
+        <w:snapToGrid/>
+        <w:spacing w:line="288" w:lineRule="auto"/>
+        <w:jc w:val="both"/>
+        <w:textAlignment w:val="auto"/>
+        <w:rPr>
+          <w:rFonts w:hint="default"/>
+          <w:lang w:val="en-US"/>
+        </w:rPr>
+      </w:pPr>
+    </w:p>
+    <w:p>
+      <w:pPr>
+        <w:keepLines w:val="0"/>
+        <w:pageBreakBefore w:val="0"/>
+        <w:widowControl/>
+        <w:kinsoku/>
+        <w:wordWrap/>
+        <w:overflowPunct/>
+        <w:topLinePunct w:val="0"/>
+        <w:autoSpaceDE/>
+        <w:autoSpaceDN/>
+        <w:bidi w:val="0"/>
+        <w:adjustRightInd/>
+        <w:snapToGrid/>
+        <w:spacing w:line="288" w:lineRule="auto"/>
+        <w:jc w:val="both"/>
+        <w:textAlignment w:val="auto"/>
+        <w:rPr>
+          <w:rFonts w:hint="default"/>
+          <w:b/>
+          <w:bCs/>
+          <w:lang w:val="en-US"/>
+        </w:rPr>
+      </w:pPr>
+    </w:p>
+    <w:p>
+      <w:pPr>
+        <w:keepLines w:val="0"/>
+        <w:pageBreakBefore w:val="0"/>
+        <w:widowControl/>
+        <w:kinsoku/>
+        <w:wordWrap/>
+        <w:overflowPunct/>
+        <w:topLinePunct w:val="0"/>
+        <w:autoSpaceDE/>
+        <w:autoSpaceDN/>
+        <w:bidi w:val="0"/>
+        <w:adjustRightInd/>
+        <w:snapToGrid/>
+        <w:spacing w:line="288" w:lineRule="auto"/>
+        <w:ind w:firstLine="720" w:firstLineChars="0"/>
+        <w:jc w:val="both"/>
+        <w:textAlignment w:val="auto"/>
+        <w:rPr>
+          <w:rFonts w:hint="default"/>
+          <w:lang w:val="en-US"/>
+        </w:rPr>
+      </w:pPr>
       <w:r>
         <w:rPr>
           <w:rFonts w:hint="default"/>
@@ -14195,8 +14324,6 @@
         </w:rPr>
         <w:t>1.2.10.3.</w:t>
       </w:r>
-      <w:bookmarkStart w:id="32" w:name="_GoBack"/>
-      <w:bookmarkEnd w:id="32"/>
     </w:p>
     <w:p>
       <w:pPr>
@@ -14273,20 +14400,6 @@
       <w:bookmarkStart w:id="18" w:name="_Toc182489345"/>
       <w:r>
         <w:rPr>
-          <w:rFonts w:hint="default"/>
-          <w:lang w:val="en-US"/>
-        </w:rPr>
-        <w:tab/>
-      </w:r>
-      <w:r>
-        <w:rPr>
-          <w:rFonts w:hint="default"/>
-          <w:lang w:val="en-US"/>
-        </w:rPr>
-        <w:t>// Các thư viện được sử dụng khi code, ghi thêm pycharm, visual studio code</w:t>
-      </w:r>
-      <w:r>
-        <w:rPr>
           <w:lang w:val="en-US"/>
         </w:rPr>
         <w:br w:type="page"/>
@@ -14347,9 +14460,9 @@
         </w:rPr>
         <w:drawing>
           <wp:inline distT="0" distB="0" distL="114300" distR="114300">
-            <wp:extent cx="3533140" cy="7706360"/>
-            <wp:effectExtent l="0" t="0" r="2540" b="5080"/>
-            <wp:docPr id="15" name="Picture 15" descr="Editor _ Mermaid Chart-2025-05-21-123325"/>
+            <wp:extent cx="3748405" cy="7907020"/>
+            <wp:effectExtent l="0" t="0" r="635" b="2540"/>
+            <wp:docPr id="15" name="Picture 15" descr="Editor _ Mermaid Chart-2025-06-17-192321"/>
             <wp:cNvGraphicFramePr>
               <a:graphicFrameLocks xmlns:a="http://schemas.openxmlformats.org/drawingml/2006/main" noChangeAspect="1"/>
             </wp:cNvGraphicFramePr>
@@ -14357,7 +14470,7 @@
               <a:graphicData uri="http://schemas.openxmlformats.org/drawingml/2006/picture">
                 <pic:pic xmlns:pic="http://schemas.openxmlformats.org/drawingml/2006/picture">
                   <pic:nvPicPr>
-                    <pic:cNvPr id="15" name="Picture 15" descr="Editor _ Mermaid Chart-2025-05-21-123325"/>
+                    <pic:cNvPr id="15" name="Picture 15" descr="Editor _ Mermaid Chart-2025-06-17-192321"/>
                     <pic:cNvPicPr>
                       <a:picLocks noChangeAspect="1"/>
                     </pic:cNvPicPr>
@@ -14371,7 +14484,7 @@
                   <pic:spPr>
                     <a:xfrm>
                       <a:off x="0" y="0"/>
-                      <a:ext cx="3533140" cy="7706360"/>
+                      <a:ext cx="3748405" cy="7907020"/>
                     </a:xfrm>
                     <a:prstGeom prst="rect">
                       <a:avLst/>
@@ -14399,7 +14512,7 @@
           <w:rFonts w:hint="default"/>
           <w:lang w:val="en-US"/>
         </w:rPr>
-        <w:t>Hình . Quy trình tổng thể của hệ thống (Sửa hình lại)</w:t>
+        <w:t>Hình . Quy trình tổng thể của hệ thống</w:t>
       </w:r>
     </w:p>
     <w:p>
@@ -14451,7 +14564,7 @@
         <w:spacing w:line="288" w:lineRule="auto"/>
         <w:jc w:val="both"/>
         <w:rPr>
-          <w:rFonts w:hint="default" w:ascii="Times New Roman" w:hAnsi="Times New Roman" w:cs="Times New Roman"/>
+          <w:rFonts w:hint="default" w:cs="Times New Roman"/>
           <w:szCs w:val="26"/>
           <w:lang w:val="en-US"/>
         </w:rPr>
@@ -14464,6 +14577,141 @@
           <w:szCs w:val="26"/>
         </w:rPr>
         <w:t>2.2.1. Thu thập dữ liệu</w:t>
+      </w:r>
+      <w:r>
+        <w:rPr>
+          <w:rFonts w:hint="default" w:cs="Times New Roman"/>
+          <w:szCs w:val="26"/>
+          <w:lang w:val="en-US"/>
+        </w:rPr>
+        <w:t>:</w:t>
+      </w:r>
+    </w:p>
+    <w:p>
+      <w:pPr>
+        <w:pStyle w:val="6"/>
+        <w:keepLines w:val="0"/>
+        <w:pageBreakBefore w:val="0"/>
+        <w:widowControl/>
+        <w:kinsoku/>
+        <w:wordWrap/>
+        <w:overflowPunct/>
+        <w:topLinePunct w:val="0"/>
+        <w:autoSpaceDE/>
+        <w:autoSpaceDN/>
+        <w:bidi w:val="0"/>
+        <w:adjustRightInd/>
+        <w:snapToGrid/>
+        <w:spacing w:line="288" w:lineRule="auto"/>
+        <w:textAlignment w:val="auto"/>
+        <w:rPr>
+          <w:rFonts w:hint="default"/>
+          <w:lang w:val="en-US"/>
+        </w:rPr>
+      </w:pPr>
+      <w:r>
+        <w:rPr>
+          <w:rFonts w:hint="default"/>
+          <w:lang w:val="en-US"/>
+        </w:rPr>
+        <w:t>2.2.1.1. Trang Cổng Thông tin điện tử Chính phủ:</w:t>
+      </w:r>
+    </w:p>
+    <w:p>
+      <w:pPr>
+        <w:keepLines w:val="0"/>
+        <w:pageBreakBefore w:val="0"/>
+        <w:widowControl/>
+        <w:kinsoku/>
+        <w:wordWrap/>
+        <w:overflowPunct/>
+        <w:topLinePunct w:val="0"/>
+        <w:autoSpaceDE/>
+        <w:autoSpaceDN/>
+        <w:bidi w:val="0"/>
+        <w:adjustRightInd/>
+        <w:snapToGrid/>
+        <w:spacing w:line="288" w:lineRule="auto"/>
+        <w:jc w:val="center"/>
+        <w:textAlignment w:val="auto"/>
+        <w:rPr>
+          <w:rFonts w:hint="default" w:ascii="Times New Roman" w:hAnsi="Times New Roman" w:cs="Times New Roman"/>
+          <w:lang w:val="en-US"/>
+        </w:rPr>
+      </w:pPr>
+      <w:r>
+        <w:drawing>
+          <wp:inline distT="0" distB="0" distL="114300" distR="114300">
+            <wp:extent cx="5704840" cy="1072515"/>
+            <wp:effectExtent l="0" t="0" r="10160" b="9525"/>
+            <wp:docPr id="16" name="Picture 1"/>
+            <wp:cNvGraphicFramePr>
+              <a:graphicFrameLocks xmlns:a="http://schemas.openxmlformats.org/drawingml/2006/main" noChangeAspect="1"/>
+            </wp:cNvGraphicFramePr>
+            <a:graphic xmlns:a="http://schemas.openxmlformats.org/drawingml/2006/main">
+              <a:graphicData uri="http://schemas.openxmlformats.org/drawingml/2006/picture">
+                <pic:pic xmlns:pic="http://schemas.openxmlformats.org/drawingml/2006/picture">
+                  <pic:nvPicPr>
+                    <pic:cNvPr id="16" name="Picture 1"/>
+                    <pic:cNvPicPr>
+                      <a:picLocks noChangeAspect="1"/>
+                    </pic:cNvPicPr>
+                  </pic:nvPicPr>
+                  <pic:blipFill>
+                    <a:blip r:embed="rId30"/>
+                    <a:stretch>
+                      <a:fillRect/>
+                    </a:stretch>
+                  </pic:blipFill>
+                  <pic:spPr>
+                    <a:xfrm>
+                      <a:off x="0" y="0"/>
+                      <a:ext cx="5704840" cy="1072515"/>
+                    </a:xfrm>
+                    <a:prstGeom prst="rect">
+                      <a:avLst/>
+                    </a:prstGeom>
+                    <a:noFill/>
+                    <a:ln>
+                      <a:noFill/>
+                    </a:ln>
+                  </pic:spPr>
+                </pic:pic>
+              </a:graphicData>
+            </a:graphic>
+          </wp:inline>
+        </w:drawing>
+      </w:r>
+    </w:p>
+    <w:p>
+      <w:pPr>
+        <w:pStyle w:val="19"/>
+        <w:keepLines w:val="0"/>
+        <w:pageBreakBefore w:val="0"/>
+        <w:widowControl/>
+        <w:kinsoku/>
+        <w:wordWrap/>
+        <w:overflowPunct/>
+        <w:topLinePunct w:val="0"/>
+        <w:autoSpaceDE/>
+        <w:autoSpaceDN/>
+        <w:bidi w:val="0"/>
+        <w:adjustRightInd/>
+        <w:snapToGrid/>
+        <w:spacing w:line="288" w:lineRule="auto"/>
+        <w:jc w:val="center"/>
+        <w:textAlignment w:val="auto"/>
+        <w:rPr>
+          <w:rFonts w:hint="default"/>
+          <w:lang w:val="en-US"/>
+        </w:rPr>
+      </w:pPr>
+      <w:r>
+        <w:rPr>
+          <w:rFonts w:hint="default"/>
+          <w:lang w:val="en-US"/>
+        </w:rPr>
+        <w:t>Hình . Trang Cổng Thông tin điện tử Chính phủ (Nguồn: https://congbao.chinhphu.vn/)</w:t>
       </w:r>
     </w:p>
     <w:p>
@@ -14491,24 +14739,6 @@
     </w:p>
     <w:p>
       <w:pPr>
-        <w:pStyle w:val="19"/>
-        <w:bidi w:val="0"/>
-        <w:jc w:val="center"/>
-        <w:rPr>
-          <w:rFonts w:hint="default"/>
-          <w:lang w:val="en-US"/>
-        </w:rPr>
-      </w:pPr>
-      <w:r>
-        <w:rPr>
-          <w:rFonts w:hint="default"/>
-          <w:lang w:val="en-US"/>
-        </w:rPr>
-        <w:t>Hình . Trang Cổng Thông tin điện tử Chính phủ (Nguồn: https://congbao.chinhphu.vn/)</w:t>
-      </w:r>
-    </w:p>
-    <w:p>
-      <w:pPr>
         <w:keepLines w:val="0"/>
         <w:pageBreakBefore w:val="0"/>
         <w:widowControl/>
@@ -14525,10 +14755,38 @@
         <w:jc w:val="both"/>
         <w:textAlignment w:val="auto"/>
         <w:rPr>
-          <w:rFonts w:hint="default" w:ascii="Times New Roman" w:hAnsi="Times New Roman" w:cs="Times New Roman"/>
-          <w:lang w:val="en-US"/>
-        </w:rPr>
-      </w:pPr>
+          <w:rFonts w:hint="default" w:cs="Times New Roman"/>
+          <w:lang w:val="en-US"/>
+        </w:rPr>
+      </w:pPr>
+      <w:r>
+        <w:rPr>
+          <w:rFonts w:hint="default" w:cs="Times New Roman"/>
+          <w:lang w:val="en-US"/>
+        </w:rPr>
+        <w:tab/>
+      </w:r>
+      <w:r>
+        <w:rPr>
+          <w:rFonts w:hint="default" w:cs="Times New Roman"/>
+          <w:lang w:val="en-US"/>
+        </w:rPr>
+        <w:t>Nguồn dữ liệu đầu tiên và quan trọng nhất là Cổng Thông tin điện tử Chính phủ, cụ thể là chuyên mục Công Báo (</w:t>
+      </w:r>
+      <w:r>
+        <w:rPr>
+          <w:rFonts w:hint="default"/>
+          <w:lang w:val="en-US"/>
+        </w:rPr>
+        <w:t xml:space="preserve">https://congbao.chinhphu.vn/). Đây </w:t>
+      </w:r>
+      <w:r>
+        <w:rPr>
+          <w:rFonts w:hint="default" w:cs="Times New Roman"/>
+          <w:lang w:val="en-US"/>
+        </w:rPr>
+        <w:t>là kênh thông tin điện tử chính thức của Chính phủ Việt Nam, đóng vai trò công khai các loại văn bản quy phạm pháp luật và văn bản hành chính do các cơ quan nhà nước ban hành. Trang Công Báo đảm bảo tính minh bạch và khả năng tiếp cận thông tin pháp luật cho người dân, doanh nghiệp và các tổ chức. Các văn bản đăng tải trên đây có độ tin cậy cao, phản ánh các quyết sách, chỉ đạo và quy định hiện hành của nhà nước. Một đặc điểm kỹ thuật quan trọng của nguồn này là hầu hết các văn bản được cung cấp dưới dạng tập tin PDF có chứa văn bản (text-based PDF), cho phép việc trích xuất nội dung text một cách trực tiếp và hiệu quả bằng các công cụ phần mềm.</w:t>
+      </w:r>
     </w:p>
     <w:p>
       <w:pPr>
@@ -14564,58 +14822,7 @@
           <w:rFonts w:hint="default" w:cs="Times New Roman"/>
           <w:lang w:val="en-US"/>
         </w:rPr>
-        <w:t>Nguồn dữ liệu đầu tiên và quan trọng nhất là Cổng Thông tin điện tử Chính phủ, cụ thể là chuyên mục Công Báo (</w:t>
-      </w:r>
-      <w:r>
-        <w:rPr>
-          <w:rFonts w:hint="default"/>
-          <w:lang w:val="en-US"/>
-        </w:rPr>
-        <w:t xml:space="preserve">https://congbao.chinhphu.vn/). Đây </w:t>
-      </w:r>
-      <w:r>
-        <w:rPr>
-          <w:rFonts w:hint="default" w:cs="Times New Roman"/>
-          <w:lang w:val="en-US"/>
-        </w:rPr>
-        <w:t>là kênh thông tin điện tử chính thức của Chính phủ Việt Nam, đóng vai trò công khai các loại văn bản quy phạm pháp luật và văn bản hành chính do các cơ quan nhà nước ban hành. Trang Công Báo đảm bảo tính minh bạch và khả năng tiếp cận thông tin pháp luật cho người dân, doanh nghiệp và các tổ chức. Các văn bản đăng tải trên đây có độ tin cậy cao, phản ánh các quyết sách, chỉ đạo và quy định hiện hành của nhà nước. Một đặc điểm kỹ thuật quan trọng của nguồn này là hầu hết các văn bản được cung cấp dưới dạng tập tin PDF có chứa văn bản (text-based PDF), cho phép việc trích xuất nội dung text một cách trực tiếp và hiệu quả bằng các công cụ phần mềm.</w:t>
-      </w:r>
-    </w:p>
-    <w:p>
-      <w:pPr>
-        <w:keepLines w:val="0"/>
-        <w:pageBreakBefore w:val="0"/>
-        <w:widowControl/>
-        <w:kinsoku/>
-        <w:wordWrap/>
-        <w:overflowPunct/>
-        <w:topLinePunct w:val="0"/>
-        <w:autoSpaceDE/>
-        <w:autoSpaceDN/>
-        <w:bidi w:val="0"/>
-        <w:adjustRightInd/>
-        <w:snapToGrid/>
-        <w:spacing w:line="288" w:lineRule="auto"/>
-        <w:jc w:val="both"/>
-        <w:textAlignment w:val="auto"/>
-        <w:rPr>
-          <w:rFonts w:hint="default" w:cs="Times New Roman"/>
-          <w:lang w:val="en-US"/>
-        </w:rPr>
-      </w:pPr>
-      <w:r>
-        <w:rPr>
-          <w:rFonts w:hint="default" w:cs="Times New Roman"/>
-          <w:lang w:val="en-US"/>
-        </w:rPr>
-        <w:tab/>
-      </w:r>
-      <w:r>
-        <w:rPr>
-          <w:rFonts w:hint="default" w:cs="Times New Roman"/>
-          <w:lang w:val="en-US"/>
-        </w:rPr>
-        <w:t>Từ Cổng Thông tin điện tử Chính phủ - Công Báo, tôi đã thu thập được số lượng khá lớn tập tin văn bản (tổng cộng … tập tin). Tất cả các tập tin này đều ở định dạng PDF text-based, thuận lợi cho quá trình xử lý và phân tích nội dung. Dữ liệu bao gồm nhiều loại văn bản pháp quy và hành chính khác nhau, cụ thể như sau:</w:t>
+        <w:t>Từ Cổng Thông tin điện tử Chính phủ - Công Báo, tôi đã thu thập được số lượng khá lớn tập tin văn bản (tổng cộng … tập tin) tính đến ngày 01/07/2025. Hầu hết các tập tin này đều ở định dạng PDF text-based, thuận lợi cho quá trình xử lý và phân tích nội dung. Dữ liệu bao gồm nhiều loại văn bản pháp quy và hành chính khác nhau, cụ thể như sau:</w:t>
       </w:r>
     </w:p>
     <w:p>
@@ -14650,7 +14857,7 @@
           <w:rFonts w:hint="default" w:cs="Times New Roman"/>
           <w:lang w:val="en-US"/>
         </w:rPr>
-        <w:t>Nghị định (… tập tin): Đây là loại văn bản chiếm số lượng lớn, do Chính phủ ban hành để quy định chi tiết việc thi hành luật, pháp lệnh, nghị quyết của Quốc hội, Ủy ban Thường vụ Quốc hội; hoặc quy định các biện pháp cụ thể để thực hiện chính sách kinh tế - xã hội, quốc phòng, an ninh và các vấn đề khác thuộc thẩm quyền của Chính phủ.</w:t>
+        <w:t>Nghị định (1.059 tập tin): Đây là loại văn bản chiếm số lượng lớn, do Chính phủ ban hành để quy định chi tiết việc thi hành luật, pháp lệnh, nghị quyết của Quốc hội, Ủy ban Thường vụ Quốc hội; hoặc quy định các biện pháp cụ thể để thực hiện chính sách kinh tế - xã hội, quốc phòng, an ninh và các vấn đề khác thuộc thẩm quyền của Chính phủ.</w:t>
       </w:r>
     </w:p>
     <w:p>
@@ -14685,7 +14892,7 @@
           <w:rFonts w:hint="default" w:cs="Times New Roman"/>
           <w:lang w:val="en-US"/>
         </w:rPr>
-        <w:t>Nghị quyết (… tập tin): Loại văn bản này cũng chiếm số lượng đáng kể, có thể do Quốc hội, Ủy ban Thường vụ Quốc hội hoặc Chính phủ ban hành. Nghị quyết thường được sử dụng để quyết định các vấn đề quan trọng về chủ trương, chính sách, kế hoạch phát triển kinh tế - xã hội, dự toán ngân sách nhà nước, hoặc các vấn đề cụ thể khác thuộc thẩm quyền của cơ ban ban hành.</w:t>
+        <w:t>Nghị quyết (689 tập tin): Loại văn bản này cũng chiếm số lượng đáng kể, có thể do Quốc hội, Ủy ban Thường vụ Quốc hội hoặc Chính phủ ban hành. Nghị quyết thường được sử dụng để quyết định các vấn đề quan trọng về chủ trương, chính sách, kế hoạch phát triển kinh tế - xã hội, dự toán ngân sách nhà nước, hoặc các vấn đề cụ thể khác thuộc thẩm quyền của cơ ban ban hành.</w:t>
       </w:r>
     </w:p>
     <w:p>
@@ -14720,7 +14927,7 @@
           <w:rFonts w:hint="default" w:cs="Times New Roman"/>
           <w:lang w:val="en-US"/>
         </w:rPr>
-        <w:t>Luật (… tập tin): Là loại văn bản quy phạm pháp luật có giá trị pháp lý cao nhất sau Hiến pháp, do Quốc hội ban hành để điều chỉnh các quan hệ xã hội cơ bản và quan trọng trên các lĩnh vực của đời sống.</w:t>
+        <w:t>Chỉ thị (40 tập tin): Thường do Thủ tướng Chính phủ hoặc các Bộ trưởng ban hành để chỉ đạo, đôn đốc việc thực hiện các chủ trương, chính sách, pháp luật hoặc các nhiệm vụ cụ thể trong phạm vị quản lý của mình.</w:t>
       </w:r>
     </w:p>
     <w:p>
@@ -14755,7 +14962,7 @@
           <w:rFonts w:hint="default" w:cs="Times New Roman"/>
           <w:lang w:val="en-US"/>
         </w:rPr>
-        <w:t>Quyết định: Đây là loại văn bản do Thủ tướng Chính phủ, các bộ, cơ quan ngang bộ, hoặc các cơ quan nhà nước khác có thẩm quyền ban hành. Quyết định thường được sử dụng để quy định cụ thể về một vấn đề, phê duyệt một kế hoạch, hoặc ban hành các quy chế, quy định trong phạm vi quản lý.</w:t>
+        <w:t>Công điện (10 tập tin): Là loại văn bản được sử dụng để truyền đạt các mệnh lệnh, chỉ đạo khẩn cấp của cấp trên tới cấp dưới về những vấn đề đột xuất, cấp bách cần xử lý ngay như phòng chống thiên tai, dịch bệnh, hoặc các tình huống khẩn cấp khác.</w:t>
       </w:r>
     </w:p>
     <w:p>
@@ -14790,7 +14997,7 @@
           <w:rFonts w:hint="default" w:cs="Times New Roman"/>
           <w:lang w:val="en-US"/>
         </w:rPr>
-        <w:t>Chỉ thị: Thường do Thủ tướng Chính phủ hoặc các Bộ trưởng ban hành để chỉ đạo, đôn đốc việc thực hiện các chủ trương, chính sách, pháp luật hoặc các nhiệm vụ cụ thể trong phạm vị quản lý của mình.</w:t>
+        <w:t>Công văn (40 tập tin): Là loại văn bản hành chính dùng để trao đổi, hướng dẫn, giải thích hoặc yêu cầu thực hiện một công việc cụ thể giữa các cơ quan nhà nước, hoặc giữa cơ quan nhà nước với tổ chức, cá nhân.</w:t>
       </w:r>
     </w:p>
     <w:p>
@@ -14825,7 +15032,2656 @@
           <w:rFonts w:hint="default" w:cs="Times New Roman"/>
           <w:lang w:val="en-US"/>
         </w:rPr>
-        <w:t>Công điện: Là loại văn bản được sử dụng để truyền đạt các mệnh lệnh, chỉ đạo khẩn cấp của cấp trên tới cấp dưới về những vấn đề đột xuất, cấp bách cần xử lý ngay như phòng chống thiên tai, dịch bệnh, hoặc các tình huống khẩn cấp khác.</w:t>
+        <w:t>Thông tư (4.233 tập tin): Do các Bộ hoặc cơ quan ngang Bộ ban hành để hướng dẫn, giải thích và quy định chi tiết việc thi hành luật, nghị định và các văn bản cấp trên trong phạm vi ngành, lĩnh vực mình quản lý.</w:t>
+      </w:r>
+    </w:p>
+    <w:p>
+      <w:pPr>
+        <w:keepLines w:val="0"/>
+        <w:pageBreakBefore w:val="0"/>
+        <w:widowControl/>
+        <w:kinsoku/>
+        <w:wordWrap/>
+        <w:overflowPunct/>
+        <w:topLinePunct w:val="0"/>
+        <w:autoSpaceDE/>
+        <w:autoSpaceDN/>
+        <w:bidi w:val="0"/>
+        <w:adjustRightInd/>
+        <w:snapToGrid/>
+        <w:spacing w:line="288" w:lineRule="auto"/>
+        <w:jc w:val="both"/>
+        <w:textAlignment w:val="auto"/>
+        <w:rPr>
+          <w:rFonts w:hint="default" w:cs="Times New Roman"/>
+          <w:lang w:val="en-US"/>
+        </w:rPr>
+      </w:pPr>
+    </w:p>
+    <w:p>
+      <w:pPr>
+        <w:keepLines w:val="0"/>
+        <w:pageBreakBefore w:val="0"/>
+        <w:widowControl/>
+        <w:kinsoku/>
+        <w:wordWrap/>
+        <w:overflowPunct/>
+        <w:topLinePunct w:val="0"/>
+        <w:autoSpaceDE/>
+        <w:autoSpaceDN/>
+        <w:bidi w:val="0"/>
+        <w:adjustRightInd/>
+        <w:snapToGrid/>
+        <w:spacing w:line="288" w:lineRule="auto"/>
+        <w:jc w:val="both"/>
+        <w:textAlignment w:val="auto"/>
+        <w:rPr>
+          <w:rFonts w:hint="default" w:cs="Times New Roman"/>
+          <w:lang w:val="en-US"/>
+        </w:rPr>
+      </w:pPr>
+    </w:p>
+    <w:p>
+      <w:pPr>
+        <w:keepLines w:val="0"/>
+        <w:pageBreakBefore w:val="0"/>
+        <w:widowControl/>
+        <w:kinsoku/>
+        <w:wordWrap/>
+        <w:overflowPunct/>
+        <w:topLinePunct w:val="0"/>
+        <w:autoSpaceDE/>
+        <w:autoSpaceDN/>
+        <w:bidi w:val="0"/>
+        <w:adjustRightInd/>
+        <w:snapToGrid/>
+        <w:spacing w:line="288" w:lineRule="auto"/>
+        <w:jc w:val="center"/>
+        <w:textAlignment w:val="auto"/>
+        <w:rPr>
+          <w:rFonts w:hint="default" w:cs="Times New Roman"/>
+          <w:lang w:val="en-US"/>
+        </w:rPr>
+      </w:pPr>
+      <w:r>
+        <w:rPr>
+          <w:rFonts w:hint="default" w:cs="Times New Roman"/>
+          <w:lang w:val="en-US"/>
+        </w:rPr>
+        <w:drawing>
+          <wp:inline distT="0" distB="0" distL="114300" distR="114300">
+            <wp:extent cx="2554605" cy="6440170"/>
+            <wp:effectExtent l="0" t="0" r="5715" b="6350"/>
+            <wp:docPr id="21" name="Picture 21" descr="Editor _ Mermaid Chart-2025-06-19-160821"/>
+            <wp:cNvGraphicFramePr>
+              <a:graphicFrameLocks xmlns:a="http://schemas.openxmlformats.org/drawingml/2006/main" noChangeAspect="1"/>
+            </wp:cNvGraphicFramePr>
+            <a:graphic xmlns:a="http://schemas.openxmlformats.org/drawingml/2006/main">
+              <a:graphicData uri="http://schemas.openxmlformats.org/drawingml/2006/picture">
+                <pic:pic xmlns:pic="http://schemas.openxmlformats.org/drawingml/2006/picture">
+                  <pic:nvPicPr>
+                    <pic:cNvPr id="21" name="Picture 21" descr="Editor _ Mermaid Chart-2025-06-19-160821"/>
+                    <pic:cNvPicPr>
+                      <a:picLocks noChangeAspect="1"/>
+                    </pic:cNvPicPr>
+                  </pic:nvPicPr>
+                  <pic:blipFill>
+                    <a:blip r:embed="rId31"/>
+                    <a:stretch>
+                      <a:fillRect/>
+                    </a:stretch>
+                  </pic:blipFill>
+                  <pic:spPr>
+                    <a:xfrm>
+                      <a:off x="0" y="0"/>
+                      <a:ext cx="2554605" cy="6440170"/>
+                    </a:xfrm>
+                    <a:prstGeom prst="rect">
+                      <a:avLst/>
+                    </a:prstGeom>
+                  </pic:spPr>
+                </pic:pic>
+              </a:graphicData>
+            </a:graphic>
+          </wp:inline>
+        </w:drawing>
+      </w:r>
+    </w:p>
+    <w:p>
+      <w:pPr>
+        <w:pStyle w:val="19"/>
+        <w:bidi w:val="0"/>
+        <w:jc w:val="center"/>
+        <w:rPr>
+          <w:rFonts w:hint="default" w:cs="Times New Roman"/>
+          <w:lang w:val="en-US"/>
+        </w:rPr>
+      </w:pPr>
+      <w:r>
+        <w:rPr>
+          <w:rFonts w:hint="default"/>
+          <w:lang w:val="en-US"/>
+        </w:rPr>
+        <w:t>Hình. Quy trình cào dữ liệu</w:t>
+      </w:r>
+    </w:p>
+    <w:p>
+      <w:pPr>
+        <w:keepLines w:val="0"/>
+        <w:pageBreakBefore w:val="0"/>
+        <w:widowControl/>
+        <w:kinsoku/>
+        <w:wordWrap/>
+        <w:overflowPunct/>
+        <w:topLinePunct w:val="0"/>
+        <w:autoSpaceDE/>
+        <w:autoSpaceDN/>
+        <w:bidi w:val="0"/>
+        <w:adjustRightInd/>
+        <w:snapToGrid/>
+        <w:spacing w:line="288" w:lineRule="auto"/>
+        <w:ind w:firstLine="720" w:firstLineChars="0"/>
+        <w:jc w:val="both"/>
+        <w:textAlignment w:val="auto"/>
+        <w:rPr>
+          <w:rFonts w:hint="default" w:cs="Times New Roman"/>
+          <w:lang w:val="en-US"/>
+        </w:rPr>
+      </w:pPr>
+      <w:r>
+        <w:rPr>
+          <w:rFonts w:hint="default" w:cs="Times New Roman"/>
+          <w:lang w:val="en-US"/>
+        </w:rPr>
+        <w:t xml:space="preserve">Trước khi tiến hành thu thập dữ liệu, một bước phân tích cấu trúc HTML của trang nguồn đã được thực hiện nhằm xác định các mẫu cấu trúc ổn định để bóc tách dữ liệu. Kết quả cho thấy trang web trình bày mỗi văn bản như một mục tin riêng biệt, đồng nhất và các cấu trúc mã HTML của các trang nguồn chứa các loại văn bản đều giống nhau. Mỗi mục tin được bọc hoàn toàn trong một thẻ HTML là </w:t>
+      </w:r>
+      <w:r>
+        <w:rPr>
+          <w:rFonts w:hint="default" w:ascii="Courier New" w:hAnsi="Courier New" w:cs="Courier New"/>
+          <w:lang w:val="en-US"/>
+        </w:rPr>
+        <w:t>&lt;article&gt;</w:t>
+      </w:r>
+      <w:r>
+        <w:rPr>
+          <w:rFonts w:hint="default" w:cs="Times New Roman"/>
+          <w:lang w:val="en-US"/>
+        </w:rPr>
+        <w:t xml:space="preserve"> với thuộc tính </w:t>
+      </w:r>
+      <w:r>
+        <w:rPr>
+          <w:rFonts w:hint="default" w:ascii="Courier New" w:hAnsi="Courier New" w:cs="Courier New"/>
+          <w:lang w:val="en-US"/>
+        </w:rPr>
+        <w:t>class=“cong-bao-list”</w:t>
+      </w:r>
+      <w:r>
+        <w:rPr>
+          <w:rFonts w:hint="default" w:cs="Times New Roman"/>
+          <w:lang w:val="en-US"/>
+        </w:rPr>
+        <w:t xml:space="preserve">. Thẻ </w:t>
+      </w:r>
+      <w:r>
+        <w:rPr>
+          <w:rFonts w:hint="default" w:ascii="Courier New" w:hAnsi="Courier New" w:cs="Courier New"/>
+          <w:lang w:val="en-US"/>
+        </w:rPr>
+        <w:t>&lt;article&gt;</w:t>
+      </w:r>
+      <w:r>
+        <w:rPr>
+          <w:rFonts w:hint="default" w:cs="Times New Roman"/>
+          <w:lang w:val="en-US"/>
+        </w:rPr>
+        <w:t xml:space="preserve"> này đóng vai trò là một “container” chính, chứa toàn bộ các thông tin liên quan đến một văn bản cục thể như tiêu đề, tóm tắt và các siêu dữ liệu khác. Việc xác định container chung này là bước đầu tiên và quan trọng nhất để có thể duyệt qua và xử lý từng văn bản một cách độc lập.</w:t>
+      </w:r>
+    </w:p>
+    <w:p>
+      <w:pPr>
+        <w:keepLines w:val="0"/>
+        <w:pageBreakBefore w:val="0"/>
+        <w:widowControl/>
+        <w:kinsoku/>
+        <w:wordWrap/>
+        <w:overflowPunct/>
+        <w:topLinePunct w:val="0"/>
+        <w:autoSpaceDE/>
+        <w:autoSpaceDN/>
+        <w:bidi w:val="0"/>
+        <w:adjustRightInd/>
+        <w:snapToGrid/>
+        <w:spacing w:line="288" w:lineRule="auto"/>
+        <w:ind w:firstLine="720" w:firstLineChars="0"/>
+        <w:jc w:val="both"/>
+        <w:textAlignment w:val="auto"/>
+        <w:rPr>
+          <w:rFonts w:hint="default" w:cs="Times New Roman"/>
+          <w:b w:val="0"/>
+          <w:bCs w:val="0"/>
+          <w:lang w:val="en-US"/>
+        </w:rPr>
+      </w:pPr>
+      <w:r>
+        <w:rPr>
+          <w:rFonts w:hint="default" w:cs="Times New Roman"/>
+          <w:lang w:val="en-US"/>
+        </w:rPr>
+        <w:t xml:space="preserve">Bên trong mỗi container </w:t>
+      </w:r>
+      <w:r>
+        <w:rPr>
+          <w:rFonts w:hint="default" w:ascii="Courier New" w:hAnsi="Courier New" w:cs="Courier New"/>
+          <w:lang w:val="en-US"/>
+        </w:rPr>
+        <w:t>&lt;article&gt;</w:t>
+      </w:r>
+      <w:r>
+        <w:rPr>
+          <w:rFonts w:hint="default" w:cs="Times New Roman"/>
+          <w:lang w:val="en-US"/>
+        </w:rPr>
+        <w:t xml:space="preserve">, thông tin được tổ chức một cách có cấu trúc và phân cấp rõ ràng. Cụ thể </w:t>
+      </w:r>
+      <w:r>
+        <w:rPr>
+          <w:rFonts w:hint="default" w:cs="Times New Roman"/>
+          <w:b/>
+          <w:bCs/>
+          <w:lang w:val="en-US"/>
+        </w:rPr>
+        <w:t>tên văn bản</w:t>
+      </w:r>
+      <w:r>
+        <w:rPr>
+          <w:rFonts w:hint="default" w:cs="Times New Roman"/>
+          <w:b w:val="0"/>
+          <w:bCs w:val="0"/>
+          <w:lang w:val="en-US"/>
+        </w:rPr>
+        <w:t xml:space="preserve"> và </w:t>
+      </w:r>
+      <w:r>
+        <w:rPr>
+          <w:rFonts w:hint="default" w:cs="Times New Roman"/>
+          <w:b/>
+          <w:bCs/>
+          <w:lang w:val="en-US"/>
+        </w:rPr>
+        <w:t>đường dẫn đến trang chi tiết</w:t>
+      </w:r>
+      <w:r>
+        <w:rPr>
+          <w:rFonts w:hint="default" w:cs="Times New Roman"/>
+          <w:b w:val="0"/>
+          <w:bCs w:val="0"/>
+          <w:lang w:val="en-US"/>
+        </w:rPr>
+        <w:t xml:space="preserve"> được tìm thấy trong thẻ </w:t>
+      </w:r>
+      <w:r>
+        <w:rPr>
+          <w:rFonts w:hint="default" w:ascii="Courier New" w:hAnsi="Courier New" w:cs="Courier New"/>
+          <w:lang w:val="en-US"/>
+        </w:rPr>
+        <w:t>&lt;a&gt;</w:t>
+      </w:r>
+      <w:r>
+        <w:rPr>
+          <w:rFonts w:hint="default" w:cs="Times New Roman"/>
+          <w:b w:val="0"/>
+          <w:bCs w:val="0"/>
+          <w:lang w:val="en-US"/>
+        </w:rPr>
+        <w:t xml:space="preserve"> nằm bên trong thẻ </w:t>
+      </w:r>
+      <w:r>
+        <w:rPr>
+          <w:rFonts w:hint="default" w:ascii="Courier New" w:hAnsi="Courier New" w:cs="Courier New"/>
+          <w:lang w:val="en-US"/>
+        </w:rPr>
+        <w:t>&lt;h1&gt;</w:t>
+      </w:r>
+      <w:r>
+        <w:rPr>
+          <w:rFonts w:hint="default" w:cs="Times New Roman"/>
+          <w:b w:val="0"/>
+          <w:bCs w:val="0"/>
+          <w:lang w:val="en-US"/>
+        </w:rPr>
+        <w:t xml:space="preserve"> của phần </w:t>
+      </w:r>
+      <w:r>
+        <w:rPr>
+          <w:rFonts w:hint="default" w:ascii="Courier New" w:hAnsi="Courier New" w:cs="Courier New"/>
+          <w:lang w:val="en-US"/>
+        </w:rPr>
+        <w:t>&lt;header&gt;</w:t>
+      </w:r>
+      <w:r>
+        <w:rPr>
+          <w:rFonts w:hint="default" w:cs="Times New Roman"/>
+          <w:b w:val="0"/>
+          <w:bCs w:val="0"/>
+          <w:lang w:val="en-US"/>
+        </w:rPr>
+        <w:t xml:space="preserve">. Phần </w:t>
+      </w:r>
+      <w:r>
+        <w:rPr>
+          <w:rFonts w:hint="default" w:cs="Times New Roman"/>
+          <w:b/>
+          <w:bCs/>
+          <w:lang w:val="en-US"/>
+        </w:rPr>
+        <w:t>trích yếu</w:t>
+      </w:r>
+      <w:r>
+        <w:rPr>
+          <w:rFonts w:hint="default" w:cs="Times New Roman"/>
+          <w:b w:val="0"/>
+          <w:bCs w:val="0"/>
+          <w:lang w:val="en-US"/>
+        </w:rPr>
+        <w:t xml:space="preserve"> được đặt trong một thẻ </w:t>
+      </w:r>
+      <w:r>
+        <w:rPr>
+          <w:rFonts w:hint="default" w:ascii="Courier New" w:hAnsi="Courier New" w:cs="Courier New"/>
+          <w:lang w:val="en-US"/>
+        </w:rPr>
+        <w:t>&lt;p&gt;</w:t>
+      </w:r>
+      <w:r>
+        <w:rPr>
+          <w:rFonts w:hint="default" w:cs="Times New Roman"/>
+          <w:b w:val="0"/>
+          <w:bCs w:val="0"/>
+          <w:lang w:val="en-US"/>
+        </w:rPr>
+        <w:t xml:space="preserve"> bên trong thẻ </w:t>
+      </w:r>
+      <w:r>
+        <w:rPr>
+          <w:rFonts w:hint="default" w:ascii="Courier New" w:hAnsi="Courier New" w:cs="Courier New"/>
+          <w:lang w:val="en-US"/>
+        </w:rPr>
+        <w:t>&lt;section&gt;</w:t>
+      </w:r>
+      <w:r>
+        <w:rPr>
+          <w:rFonts w:hint="default" w:cs="Times New Roman"/>
+          <w:b w:val="0"/>
+          <w:bCs w:val="0"/>
+          <w:lang w:val="en-US"/>
+        </w:rPr>
+        <w:t xml:space="preserve">. Cuối cùng, các thông tin về </w:t>
+      </w:r>
+      <w:r>
+        <w:rPr>
+          <w:rFonts w:hint="default" w:cs="Times New Roman"/>
+          <w:b/>
+          <w:bCs/>
+          <w:lang w:val="en-US"/>
+        </w:rPr>
+        <w:t xml:space="preserve">ngày ban hành </w:t>
+      </w:r>
+      <w:r>
+        <w:rPr>
+          <w:rFonts w:hint="default" w:cs="Times New Roman"/>
+          <w:b w:val="0"/>
+          <w:bCs w:val="0"/>
+          <w:lang w:val="en-US"/>
+        </w:rPr>
+        <w:t xml:space="preserve">và </w:t>
+      </w:r>
+      <w:r>
+        <w:rPr>
+          <w:rFonts w:hint="default" w:cs="Times New Roman"/>
+          <w:b/>
+          <w:bCs/>
+          <w:lang w:val="en-US"/>
+        </w:rPr>
+        <w:t>ngày hiệu lực</w:t>
+      </w:r>
+      <w:r>
+        <w:rPr>
+          <w:rFonts w:hint="default" w:cs="Times New Roman"/>
+          <w:b w:val="0"/>
+          <w:bCs w:val="0"/>
+          <w:lang w:val="en-US"/>
+        </w:rPr>
+        <w:t xml:space="preserve"> được chứa trong thẻ </w:t>
+      </w:r>
+      <w:r>
+        <w:rPr>
+          <w:rFonts w:hint="default" w:ascii="Courier New" w:hAnsi="Courier New" w:cs="Courier New"/>
+          <w:lang w:val="en-US"/>
+        </w:rPr>
+        <w:t>&lt;span&gt;</w:t>
+      </w:r>
+      <w:r>
+        <w:rPr>
+          <w:rFonts w:hint="default" w:cs="Times New Roman"/>
+          <w:b w:val="0"/>
+          <w:bCs w:val="0"/>
+          <w:lang w:val="en-US"/>
+        </w:rPr>
+        <w:t xml:space="preserve"> riêng biệt, nằm trong phần </w:t>
+      </w:r>
+      <w:r>
+        <w:rPr>
+          <w:rFonts w:hint="default" w:ascii="Courier New" w:hAnsi="Courier New" w:cs="Courier New"/>
+          <w:lang w:val="en-US"/>
+        </w:rPr>
+        <w:t>&lt;footer&gt;</w:t>
+      </w:r>
+      <w:r>
+        <w:rPr>
+          <w:rFonts w:hint="default" w:cs="Times New Roman"/>
+          <w:b w:val="0"/>
+          <w:bCs w:val="0"/>
+          <w:lang w:val="en-US"/>
+        </w:rPr>
+        <w:t xml:space="preserve"> của </w:t>
+      </w:r>
+      <w:r>
+        <w:rPr>
+          <w:rFonts w:hint="default" w:ascii="Courier New" w:hAnsi="Courier New" w:cs="Courier New"/>
+          <w:lang w:val="en-US"/>
+        </w:rPr>
+        <w:t>&lt;article&gt;</w:t>
+      </w:r>
+      <w:r>
+        <w:rPr>
+          <w:rFonts w:hint="default" w:cs="Times New Roman"/>
+          <w:b w:val="0"/>
+          <w:bCs w:val="0"/>
+          <w:lang w:val="en-US"/>
+        </w:rPr>
+        <w:t>. Bằng cách nhận diện các quy tắc cấu trúc HTML cố định và có tính lặp lại này, việc lập trình để điều hướng một cách chính xác trong cây DOM và trích xuất từng mảng dữ liệu một cách đáng tin cậy.</w:t>
+      </w:r>
+    </w:p>
+    <w:p>
+      <w:pPr>
+        <w:keepLines w:val="0"/>
+        <w:pageBreakBefore w:val="0"/>
+        <w:widowControl/>
+        <w:kinsoku/>
+        <w:wordWrap/>
+        <w:overflowPunct/>
+        <w:topLinePunct w:val="0"/>
+        <w:autoSpaceDE/>
+        <w:autoSpaceDN/>
+        <w:bidi w:val="0"/>
+        <w:adjustRightInd/>
+        <w:snapToGrid/>
+        <w:spacing w:line="288" w:lineRule="auto"/>
+        <w:ind w:firstLine="720" w:firstLineChars="0"/>
+        <w:jc w:val="both"/>
+        <w:textAlignment w:val="auto"/>
+        <w:rPr>
+          <w:rFonts w:hint="default" w:cs="Times New Roman"/>
+          <w:b w:val="0"/>
+          <w:bCs w:val="0"/>
+          <w:lang w:val="en-US"/>
+        </w:rPr>
+      </w:pPr>
+    </w:p>
+    <w:p>
+      <w:pPr>
+        <w:keepLines w:val="0"/>
+        <w:pageBreakBefore w:val="0"/>
+        <w:widowControl/>
+        <w:kinsoku/>
+        <w:wordWrap/>
+        <w:overflowPunct/>
+        <w:topLinePunct w:val="0"/>
+        <w:autoSpaceDE/>
+        <w:autoSpaceDN/>
+        <w:bidi w:val="0"/>
+        <w:adjustRightInd/>
+        <w:snapToGrid/>
+        <w:spacing w:line="288" w:lineRule="auto"/>
+        <w:jc w:val="center"/>
+        <w:textAlignment w:val="auto"/>
+        <w:rPr>
+          <w:rFonts w:hint="default" w:cs="Times New Roman"/>
+          <w:b w:val="0"/>
+          <w:bCs w:val="0"/>
+          <w:lang w:val="en-US"/>
+        </w:rPr>
+      </w:pPr>
+      <w:r>
+        <w:rPr>
+          <w:sz w:val="24"/>
+        </w:rPr>
+        <mc:AlternateContent>
+          <mc:Choice Requires="wps">
+            <w:drawing>
+              <wp:anchor distT="0" distB="0" distL="114300" distR="114300" simplePos="0" relativeHeight="251677696" behindDoc="0" locked="0" layoutInCell="1" allowOverlap="1">
+                <wp:simplePos x="0" y="0"/>
+                <wp:positionH relativeFrom="column">
+                  <wp:posOffset>2745105</wp:posOffset>
+                </wp:positionH>
+                <wp:positionV relativeFrom="paragraph">
+                  <wp:posOffset>3297555</wp:posOffset>
+                </wp:positionV>
+                <wp:extent cx="1066800" cy="130810"/>
+                <wp:effectExtent l="635" t="6350" r="14605" b="45720"/>
+                <wp:wrapNone/>
+                <wp:docPr id="38" name="Straight Arrow Connector 38"/>
+                <wp:cNvGraphicFramePr/>
+                <a:graphic xmlns:a="http://schemas.openxmlformats.org/drawingml/2006/main">
+                  <a:graphicData uri="http://schemas.microsoft.com/office/word/2010/wordprocessingShape">
+                    <wps:wsp>
+                      <wps:cNvCnPr>
+                        <a:stCxn id="37" idx="3"/>
+                      </wps:cNvCnPr>
+                      <wps:spPr>
+                        <a:xfrm>
+                          <a:off x="0" y="0"/>
+                          <a:ext cx="1066800" cy="130810"/>
+                        </a:xfrm>
+                        <a:prstGeom prst="straightConnector1">
+                          <a:avLst/>
+                        </a:prstGeom>
+                        <a:ln>
+                          <a:tailEnd type="arrow" w="med" len="med"/>
+                        </a:ln>
+                      </wps:spPr>
+                      <wps:style>
+                        <a:lnRef idx="2">
+                          <a:prstClr val="black"/>
+                        </a:lnRef>
+                        <a:fillRef idx="0">
+                          <a:srgbClr val="FFFFFF"/>
+                        </a:fillRef>
+                        <a:effectRef idx="0">
+                          <a:srgbClr val="FFFFFF"/>
+                        </a:effectRef>
+                        <a:fontRef idx="minor">
+                          <a:schemeClr val="tx1"/>
+                        </a:fontRef>
+                      </wps:style>
+                      <wps:bodyPr/>
+                    </wps:wsp>
+                  </a:graphicData>
+                </a:graphic>
+              </wp:anchor>
+            </w:drawing>
+          </mc:Choice>
+          <mc:Fallback>
+            <w:pict>
+              <v:shape id="_x0000_s1026" o:spid="_x0000_s1026" o:spt="32" type="#_x0000_t32" style="position:absolute;left:0pt;margin-left:216.15pt;margin-top:259.65pt;height:10.3pt;width:84pt;z-index:251677696;mso-width-relative:page;mso-height-relative:page;" filled="f" stroked="t" coordsize="21600,21600" o:gfxdata="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">
+                <v:fill on="f" focussize="0,0"/>
+                <v:stroke weight="1pt" color="#000000" miterlimit="8" joinstyle="miter" endarrow="open"/>
+                <v:imagedata o:title=""/>
+                <o:lock v:ext="edit" aspectratio="f"/>
+              </v:shape>
+            </w:pict>
+          </mc:Fallback>
+        </mc:AlternateContent>
+      </w:r>
+      <w:r>
+        <w:rPr>
+          <w:sz w:val="24"/>
+        </w:rPr>
+        <mc:AlternateContent>
+          <mc:Choice Requires="wps">
+            <w:drawing>
+              <wp:anchor distT="0" distB="0" distL="114300" distR="114300" simplePos="0" relativeHeight="251678720" behindDoc="0" locked="0" layoutInCell="1" allowOverlap="1">
+                <wp:simplePos x="0" y="0"/>
+                <wp:positionH relativeFrom="column">
+                  <wp:posOffset>3824605</wp:posOffset>
+                </wp:positionH>
+                <wp:positionV relativeFrom="paragraph">
+                  <wp:posOffset>3211195</wp:posOffset>
+                </wp:positionV>
+                <wp:extent cx="1797050" cy="495935"/>
+                <wp:effectExtent l="4445" t="5080" r="12065" b="17145"/>
+                <wp:wrapNone/>
+                <wp:docPr id="39" name="Text Box 39"/>
+                <wp:cNvGraphicFramePr/>
+                <a:graphic xmlns:a="http://schemas.openxmlformats.org/drawingml/2006/main">
+                  <a:graphicData uri="http://schemas.microsoft.com/office/word/2010/wordprocessingShape">
+                    <wps:wsp>
+                      <wps:cNvSpPr txBox="1"/>
+                      <wps:spPr>
+                        <a:xfrm>
+                          <a:off x="0" y="0"/>
+                          <a:ext cx="1797050" cy="495935"/>
+                        </a:xfrm>
+                        <a:prstGeom prst="rect">
+                          <a:avLst/>
+                        </a:prstGeom>
+                        <a:solidFill>
+                          <a:schemeClr val="lt1"/>
+                        </a:solidFill>
+                        <a:ln w="6350">
+                          <a:solidFill>
+                            <a:prstClr val="black"/>
+                          </a:solidFill>
+                        </a:ln>
+                      </wps:spPr>
+                      <wps:style>
+                        <a:lnRef idx="0">
+                          <a:schemeClr val="accent1"/>
+                        </a:lnRef>
+                        <a:fillRef idx="0">
+                          <a:schemeClr val="accent1"/>
+                        </a:fillRef>
+                        <a:effectRef idx="0">
+                          <a:schemeClr val="accent1"/>
+                        </a:effectRef>
+                        <a:fontRef idx="minor">
+                          <a:schemeClr val="dk1"/>
+                        </a:fontRef>
+                      </wps:style>
+                      <wps:txbx>
+                        <w:txbxContent>
+                          <w:p>
+                            <w:pPr>
+                              <w:rPr>
+                                <w:rFonts w:hint="default"/>
+                                <w:lang w:val="en-US"/>
+                              </w:rPr>
+                            </w:pPr>
+                            <w:r>
+                              <w:rPr>
+                                <w:rFonts w:hint="default"/>
+                                <w:lang w:val="en-US"/>
+                              </w:rPr>
+                              <w:t xml:space="preserve">Ngày ban hành và </w:t>
+                            </w:r>
+                            <w:r>
+                              <w:rPr>
+                                <w:rFonts w:hint="default"/>
+                                <w:lang w:val="en-US"/>
+                              </w:rPr>
+                              <w:br w:type="textWrapping"/>
+                            </w:r>
+                            <w:r>
+                              <w:rPr>
+                                <w:rFonts w:hint="default"/>
+                                <w:lang w:val="en-US"/>
+                              </w:rPr>
+                              <w:t>ngày hiệu lực của văn bản</w:t>
+                            </w:r>
+                          </w:p>
+                        </w:txbxContent>
+                      </wps:txbx>
+                      <wps:bodyPr rot="0" spcFirstLastPara="0" vertOverflow="overflow" horzOverflow="overflow" vert="horz" wrap="square" lIns="91440" tIns="45720" rIns="91440" bIns="45720" numCol="1" spcCol="0" rtlCol="0" fromWordArt="0" anchor="t" anchorCtr="0" forceAA="0" compatLnSpc="1">
+                        <a:noAutofit/>
+                      </wps:bodyPr>
+                    </wps:wsp>
+                  </a:graphicData>
+                </a:graphic>
+              </wp:anchor>
+            </w:drawing>
+          </mc:Choice>
+          <mc:Fallback>
+            <w:pict>
+              <v:shape id="_x0000_s1026" o:spid="_x0000_s1026" o:spt="202" type="#_x0000_t202" style="position:absolute;left:0pt;margin-left:301.15pt;margin-top:252.85pt;height:39.05pt;width:141.5pt;z-index:251678720;mso-width-relative:page;mso-height-relative:page;" fillcolor="#FFFFFF [3201]" filled="t" stroked="t" coordsize="21600,21600" o:gfxdata="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">
+                <v:fill on="t" focussize="0,0"/>
+                <v:stroke weight="0.5pt" color="#000000 [3204]" joinstyle="round"/>
+                <v:imagedata o:title=""/>
+                <o:lock v:ext="edit" aspectratio="f"/>
+                <v:textbox>
+                  <w:txbxContent>
+                    <w:p>
+                      <w:pPr>
+                        <w:rPr>
+                          <w:rFonts w:hint="default"/>
+                          <w:lang w:val="en-US"/>
+                        </w:rPr>
+                      </w:pPr>
+                      <w:r>
+                        <w:rPr>
+                          <w:rFonts w:hint="default"/>
+                          <w:lang w:val="en-US"/>
+                        </w:rPr>
+                        <w:t xml:space="preserve">Ngày ban hành và </w:t>
+                      </w:r>
+                      <w:r>
+                        <w:rPr>
+                          <w:rFonts w:hint="default"/>
+                          <w:lang w:val="en-US"/>
+                        </w:rPr>
+                        <w:br w:type="textWrapping"/>
+                      </w:r>
+                      <w:r>
+                        <w:rPr>
+                          <w:rFonts w:hint="default"/>
+                          <w:lang w:val="en-US"/>
+                        </w:rPr>
+                        <w:t>ngày hiệu lực của văn bản</w:t>
+                      </w:r>
+                    </w:p>
+                  </w:txbxContent>
+                </v:textbox>
+              </v:shape>
+            </w:pict>
+          </mc:Fallback>
+        </mc:AlternateContent>
+      </w:r>
+      <w:r>
+        <w:rPr>
+          <w:sz w:val="24"/>
+        </w:rPr>
+        <mc:AlternateContent>
+          <mc:Choice Requires="wps">
+            <w:drawing>
+              <wp:anchor distT="0" distB="0" distL="114300" distR="114300" simplePos="0" relativeHeight="251676672" behindDoc="0" locked="0" layoutInCell="1" allowOverlap="1">
+                <wp:simplePos x="0" y="0"/>
+                <wp:positionH relativeFrom="column">
+                  <wp:posOffset>401955</wp:posOffset>
+                </wp:positionH>
+                <wp:positionV relativeFrom="paragraph">
+                  <wp:posOffset>3115945</wp:posOffset>
+                </wp:positionV>
+                <wp:extent cx="2343150" cy="362585"/>
+                <wp:effectExtent l="9525" t="9525" r="9525" b="24130"/>
+                <wp:wrapNone/>
+                <wp:docPr id="37" name="Rectangles 37"/>
+                <wp:cNvGraphicFramePr/>
+                <a:graphic xmlns:a="http://schemas.openxmlformats.org/drawingml/2006/main">
+                  <a:graphicData uri="http://schemas.microsoft.com/office/word/2010/wordprocessingShape">
+                    <wps:wsp>
+                      <wps:cNvSpPr/>
+                      <wps:spPr>
+                        <a:xfrm>
+                          <a:off x="0" y="0"/>
+                          <a:ext cx="2343150" cy="362585"/>
+                        </a:xfrm>
+                        <a:prstGeom prst="rect">
+                          <a:avLst/>
+                        </a:prstGeom>
+                      </wps:spPr>
+                      <wps:style>
+                        <a:lnRef idx="3">
+                          <a:schemeClr val="accent4"/>
+                        </a:lnRef>
+                        <a:fillRef idx="0">
+                          <a:srgbClr val="FFFFFF"/>
+                        </a:fillRef>
+                        <a:effectRef idx="0">
+                          <a:srgbClr val="FFFFFF"/>
+                        </a:effectRef>
+                        <a:fontRef idx="minor">
+                          <a:schemeClr val="tx1"/>
+                        </a:fontRef>
+                      </wps:style>
+                      <wps:bodyPr rot="0" spcFirstLastPara="0" vertOverflow="overflow" horzOverflow="overflow" vert="horz" wrap="square" lIns="91440" tIns="45720" rIns="91440" bIns="45720" numCol="1" spcCol="0" rtlCol="0" fromWordArt="0" anchor="ctr" anchorCtr="0" forceAA="0" compatLnSpc="1">
+                        <a:noAutofit/>
+                      </wps:bodyPr>
+                    </wps:wsp>
+                  </a:graphicData>
+                </a:graphic>
+              </wp:anchor>
+            </w:drawing>
+          </mc:Choice>
+          <mc:Fallback>
+            <w:pict>
+              <v:rect id="_x0000_s1026" o:spid="_x0000_s1026" o:spt="1" style="position:absolute;left:0pt;margin-left:31.65pt;margin-top:245.35pt;height:28.55pt;width:184.5pt;z-index:251676672;v-text-anchor:middle;mso-width-relative:page;mso-height-relative:page;" filled="f" stroked="t" coordsize="21600,21600" o:gfxdata="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">
+                <v:fill on="f" focussize="0,0"/>
+                <v:stroke weight="1.5pt" color="#FFC000 [3207]" miterlimit="8" joinstyle="miter"/>
+                <v:imagedata o:title=""/>
+                <o:lock v:ext="edit" aspectratio="f"/>
+              </v:rect>
+            </w:pict>
+          </mc:Fallback>
+        </mc:AlternateContent>
+      </w:r>
+      <w:r>
+        <w:rPr>
+          <w:sz w:val="24"/>
+        </w:rPr>
+        <mc:AlternateContent>
+          <mc:Choice Requires="wps">
+            <w:drawing>
+              <wp:anchor distT="0" distB="0" distL="114300" distR="114300" simplePos="0" relativeHeight="251675648" behindDoc="0" locked="0" layoutInCell="1" allowOverlap="1">
+                <wp:simplePos x="0" y="0"/>
+                <wp:positionH relativeFrom="column">
+                  <wp:posOffset>4641850</wp:posOffset>
+                </wp:positionH>
+                <wp:positionV relativeFrom="paragraph">
+                  <wp:posOffset>2353945</wp:posOffset>
+                </wp:positionV>
+                <wp:extent cx="970280" cy="495935"/>
+                <wp:effectExtent l="4445" t="4445" r="15875" b="17780"/>
+                <wp:wrapNone/>
+                <wp:docPr id="36" name="Text Box 36"/>
+                <wp:cNvGraphicFramePr/>
+                <a:graphic xmlns:a="http://schemas.openxmlformats.org/drawingml/2006/main">
+                  <a:graphicData uri="http://schemas.microsoft.com/office/word/2010/wordprocessingShape">
+                    <wps:wsp>
+                      <wps:cNvSpPr txBox="1"/>
+                      <wps:spPr>
+                        <a:xfrm>
+                          <a:off x="0" y="0"/>
+                          <a:ext cx="970280" cy="495935"/>
+                        </a:xfrm>
+                        <a:prstGeom prst="rect">
+                          <a:avLst/>
+                        </a:prstGeom>
+                        <a:solidFill>
+                          <a:schemeClr val="lt1"/>
+                        </a:solidFill>
+                        <a:ln w="6350">
+                          <a:solidFill>
+                            <a:prstClr val="black"/>
+                          </a:solidFill>
+                        </a:ln>
+                      </wps:spPr>
+                      <wps:style>
+                        <a:lnRef idx="0">
+                          <a:schemeClr val="accent1"/>
+                        </a:lnRef>
+                        <a:fillRef idx="0">
+                          <a:schemeClr val="accent1"/>
+                        </a:fillRef>
+                        <a:effectRef idx="0">
+                          <a:schemeClr val="accent1"/>
+                        </a:effectRef>
+                        <a:fontRef idx="minor">
+                          <a:schemeClr val="dk1"/>
+                        </a:fontRef>
+                      </wps:style>
+                      <wps:txbx>
+                        <w:txbxContent>
+                          <w:p>
+                            <w:pPr>
+                              <w:rPr>
+                                <w:rFonts w:hint="default"/>
+                                <w:lang w:val="en-US"/>
+                              </w:rPr>
+                            </w:pPr>
+                            <w:r>
+                              <w:rPr>
+                                <w:rFonts w:hint="default"/>
+                                <w:lang w:val="en-US"/>
+                              </w:rPr>
+                              <w:t>Trích yếu của văn bản</w:t>
+                            </w:r>
+                          </w:p>
+                        </w:txbxContent>
+                      </wps:txbx>
+                      <wps:bodyPr rot="0" spcFirstLastPara="0" vertOverflow="overflow" horzOverflow="overflow" vert="horz" wrap="square" lIns="91440" tIns="45720" rIns="91440" bIns="45720" numCol="1" spcCol="0" rtlCol="0" fromWordArt="0" anchor="t" anchorCtr="0" forceAA="0" compatLnSpc="1">
+                        <a:noAutofit/>
+                      </wps:bodyPr>
+                    </wps:wsp>
+                  </a:graphicData>
+                </a:graphic>
+              </wp:anchor>
+            </w:drawing>
+          </mc:Choice>
+          <mc:Fallback>
+            <w:pict>
+              <v:shape id="_x0000_s1026" o:spid="_x0000_s1026" o:spt="202" type="#_x0000_t202" style="position:absolute;left:0pt;margin-left:365.5pt;margin-top:185.35pt;height:39.05pt;width:76.4pt;z-index:251675648;mso-width-relative:page;mso-height-relative:page;" fillcolor="#FFFFFF [3201]" filled="t" stroked="t" coordsize="21600,21600" o:gfxdata="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">
+                <v:fill on="t" focussize="0,0"/>
+                <v:stroke weight="0.5pt" color="#000000 [3204]" joinstyle="round"/>
+                <v:imagedata o:title=""/>
+                <o:lock v:ext="edit" aspectratio="f"/>
+                <v:textbox>
+                  <w:txbxContent>
+                    <w:p>
+                      <w:pPr>
+                        <w:rPr>
+                          <w:rFonts w:hint="default"/>
+                          <w:lang w:val="en-US"/>
+                        </w:rPr>
+                      </w:pPr>
+                      <w:r>
+                        <w:rPr>
+                          <w:rFonts w:hint="default"/>
+                          <w:lang w:val="en-US"/>
+                        </w:rPr>
+                        <w:t>Trích yếu của văn bản</w:t>
+                      </w:r>
+                    </w:p>
+                  </w:txbxContent>
+                </v:textbox>
+              </v:shape>
+            </w:pict>
+          </mc:Fallback>
+        </mc:AlternateContent>
+      </w:r>
+      <w:r>
+        <w:rPr>
+          <w:sz w:val="24"/>
+        </w:rPr>
+        <mc:AlternateContent>
+          <mc:Choice Requires="wps">
+            <w:drawing>
+              <wp:anchor distT="0" distB="0" distL="114300" distR="114300" simplePos="0" relativeHeight="251674624" behindDoc="0" locked="0" layoutInCell="1" allowOverlap="1">
+                <wp:simplePos x="0" y="0"/>
+                <wp:positionH relativeFrom="column">
+                  <wp:posOffset>2925445</wp:posOffset>
+                </wp:positionH>
+                <wp:positionV relativeFrom="paragraph">
+                  <wp:posOffset>2325370</wp:posOffset>
+                </wp:positionV>
+                <wp:extent cx="1716405" cy="276860"/>
+                <wp:effectExtent l="1270" t="6350" r="4445" b="36830"/>
+                <wp:wrapNone/>
+                <wp:docPr id="35" name="Straight Arrow Connector 35"/>
+                <wp:cNvGraphicFramePr/>
+                <a:graphic xmlns:a="http://schemas.openxmlformats.org/drawingml/2006/main">
+                  <a:graphicData uri="http://schemas.microsoft.com/office/word/2010/wordprocessingShape">
+                    <wps:wsp>
+                      <wps:cNvCnPr>
+                        <a:stCxn id="33" idx="2"/>
+                        <a:endCxn id="36" idx="1"/>
+                      </wps:cNvCnPr>
+                      <wps:spPr>
+                        <a:xfrm>
+                          <a:off x="0" y="0"/>
+                          <a:ext cx="1716405" cy="276860"/>
+                        </a:xfrm>
+                        <a:prstGeom prst="straightConnector1">
+                          <a:avLst/>
+                        </a:prstGeom>
+                        <a:ln>
+                          <a:tailEnd type="arrow" w="med" len="med"/>
+                        </a:ln>
+                      </wps:spPr>
+                      <wps:style>
+                        <a:lnRef idx="2">
+                          <a:prstClr val="black"/>
+                        </a:lnRef>
+                        <a:fillRef idx="0">
+                          <a:srgbClr val="FFFFFF"/>
+                        </a:fillRef>
+                        <a:effectRef idx="0">
+                          <a:srgbClr val="FFFFFF"/>
+                        </a:effectRef>
+                        <a:fontRef idx="minor">
+                          <a:schemeClr val="tx1"/>
+                        </a:fontRef>
+                      </wps:style>
+                      <wps:bodyPr/>
+                    </wps:wsp>
+                  </a:graphicData>
+                </a:graphic>
+              </wp:anchor>
+            </w:drawing>
+          </mc:Choice>
+          <mc:Fallback>
+            <w:pict>
+              <v:shape id="_x0000_s1026" o:spid="_x0000_s1026" o:spt="32" type="#_x0000_t32" style="position:absolute;left:0pt;margin-left:230.35pt;margin-top:183.1pt;height:21.8pt;width:135.15pt;z-index:251674624;mso-width-relative:page;mso-height-relative:page;" filled="f" stroked="t" coordsize="21600,21600" o:gfxdata="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">
+                <v:fill on="f" focussize="0,0"/>
+                <v:stroke weight="1pt" color="#000000" miterlimit="8" joinstyle="miter" endarrow="open"/>
+                <v:imagedata o:title=""/>
+                <o:lock v:ext="edit" aspectratio="f"/>
+              </v:shape>
+            </w:pict>
+          </mc:Fallback>
+        </mc:AlternateContent>
+      </w:r>
+      <w:r>
+        <w:rPr>
+          <w:sz w:val="24"/>
+        </w:rPr>
+        <mc:AlternateContent>
+          <mc:Choice Requires="wps">
+            <w:drawing>
+              <wp:anchor distT="0" distB="0" distL="114300" distR="114300" simplePos="0" relativeHeight="251673600" behindDoc="0" locked="0" layoutInCell="1" allowOverlap="1">
+                <wp:simplePos x="0" y="0"/>
+                <wp:positionH relativeFrom="column">
+                  <wp:posOffset>106680</wp:posOffset>
+                </wp:positionH>
+                <wp:positionV relativeFrom="paragraph">
+                  <wp:posOffset>1487170</wp:posOffset>
+                </wp:positionV>
+                <wp:extent cx="5637530" cy="838200"/>
+                <wp:effectExtent l="9525" t="9525" r="22225" b="20955"/>
+                <wp:wrapNone/>
+                <wp:docPr id="33" name="Rectangles 33"/>
+                <wp:cNvGraphicFramePr/>
+                <a:graphic xmlns:a="http://schemas.openxmlformats.org/drawingml/2006/main">
+                  <a:graphicData uri="http://schemas.microsoft.com/office/word/2010/wordprocessingShape">
+                    <wps:wsp>
+                      <wps:cNvSpPr/>
+                      <wps:spPr>
+                        <a:xfrm>
+                          <a:off x="0" y="0"/>
+                          <a:ext cx="5637530" cy="838200"/>
+                        </a:xfrm>
+                        <a:prstGeom prst="rect">
+                          <a:avLst/>
+                        </a:prstGeom>
+                      </wps:spPr>
+                      <wps:style>
+                        <a:lnRef idx="3">
+                          <a:schemeClr val="accent4"/>
+                        </a:lnRef>
+                        <a:fillRef idx="0">
+                          <a:srgbClr val="FFFFFF"/>
+                        </a:fillRef>
+                        <a:effectRef idx="0">
+                          <a:srgbClr val="FFFFFF"/>
+                        </a:effectRef>
+                        <a:fontRef idx="minor">
+                          <a:schemeClr val="tx1"/>
+                        </a:fontRef>
+                      </wps:style>
+                      <wps:bodyPr rot="0" spcFirstLastPara="0" vertOverflow="overflow" horzOverflow="overflow" vert="horz" wrap="square" lIns="91440" tIns="45720" rIns="91440" bIns="45720" numCol="1" spcCol="0" rtlCol="0" fromWordArt="0" anchor="ctr" anchorCtr="0" forceAA="0" compatLnSpc="1">
+                        <a:noAutofit/>
+                      </wps:bodyPr>
+                    </wps:wsp>
+                  </a:graphicData>
+                </a:graphic>
+              </wp:anchor>
+            </w:drawing>
+          </mc:Choice>
+          <mc:Fallback>
+            <w:pict>
+              <v:rect id="_x0000_s1026" o:spid="_x0000_s1026" o:spt="1" style="position:absolute;left:0pt;margin-left:8.4pt;margin-top:117.1pt;height:66pt;width:443.9pt;z-index:251673600;v-text-anchor:middle;mso-width-relative:page;mso-height-relative:page;" filled="f" stroked="t" coordsize="21600,21600" o:gfxdata="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">
+                <v:fill on="f" focussize="0,0"/>
+                <v:stroke weight="1.5pt" color="#FFC000 [3207]" miterlimit="8" joinstyle="miter"/>
+                <v:imagedata o:title=""/>
+                <o:lock v:ext="edit" aspectratio="f"/>
+              </v:rect>
+            </w:pict>
+          </mc:Fallback>
+        </mc:AlternateContent>
+      </w:r>
+      <w:r>
+        <w:rPr>
+          <w:sz w:val="24"/>
+        </w:rPr>
+        <mc:AlternateContent>
+          <mc:Choice Requires="wps">
+            <w:drawing>
+              <wp:anchor distT="0" distB="0" distL="114300" distR="114300" simplePos="0" relativeHeight="251666432" behindDoc="0" locked="0" layoutInCell="1" allowOverlap="1">
+                <wp:simplePos x="0" y="0"/>
+                <wp:positionH relativeFrom="column">
+                  <wp:posOffset>4308475</wp:posOffset>
+                </wp:positionH>
+                <wp:positionV relativeFrom="paragraph">
+                  <wp:posOffset>391795</wp:posOffset>
+                </wp:positionV>
+                <wp:extent cx="1264920" cy="676275"/>
+                <wp:effectExtent l="4445" t="4445" r="10795" b="5080"/>
+                <wp:wrapNone/>
+                <wp:docPr id="26" name="Text Box 26"/>
+                <wp:cNvGraphicFramePr/>
+                <a:graphic xmlns:a="http://schemas.openxmlformats.org/drawingml/2006/main">
+                  <a:graphicData uri="http://schemas.microsoft.com/office/word/2010/wordprocessingShape">
+                    <wps:wsp>
+                      <wps:cNvSpPr txBox="1"/>
+                      <wps:spPr>
+                        <a:xfrm>
+                          <a:off x="4432935" y="4706620"/>
+                          <a:ext cx="1264920" cy="676275"/>
+                        </a:xfrm>
+                        <a:prstGeom prst="rect">
+                          <a:avLst/>
+                        </a:prstGeom>
+                        <a:solidFill>
+                          <a:schemeClr val="lt1"/>
+                        </a:solidFill>
+                        <a:ln w="6350">
+                          <a:solidFill>
+                            <a:prstClr val="black"/>
+                          </a:solidFill>
+                        </a:ln>
+                      </wps:spPr>
+                      <wps:style>
+                        <a:lnRef idx="0">
+                          <a:schemeClr val="accent1"/>
+                        </a:lnRef>
+                        <a:fillRef idx="0">
+                          <a:schemeClr val="accent1"/>
+                        </a:fillRef>
+                        <a:effectRef idx="0">
+                          <a:schemeClr val="accent1"/>
+                        </a:effectRef>
+                        <a:fontRef idx="minor">
+                          <a:schemeClr val="dk1"/>
+                        </a:fontRef>
+                      </wps:style>
+                      <wps:txbx>
+                        <w:txbxContent>
+                          <w:p>
+                            <w:pPr>
+                              <w:rPr>
+                                <w:rFonts w:hint="default"/>
+                                <w:lang w:val="en-US"/>
+                              </w:rPr>
+                            </w:pPr>
+                            <w:r>
+                              <w:rPr>
+                                <w:rFonts w:hint="default"/>
+                                <w:lang w:val="en-US"/>
+                              </w:rPr>
+                              <w:t>Tên văn bản và đường dẫn đến trang tải văn bản</w:t>
+                            </w:r>
+                          </w:p>
+                        </w:txbxContent>
+                      </wps:txbx>
+                      <wps:bodyPr rot="0" spcFirstLastPara="0" vertOverflow="overflow" horzOverflow="overflow" vert="horz" wrap="square" lIns="91440" tIns="45720" rIns="91440" bIns="45720" numCol="1" spcCol="0" rtlCol="0" fromWordArt="0" anchor="t" anchorCtr="0" forceAA="0" compatLnSpc="1">
+                        <a:noAutofit/>
+                      </wps:bodyPr>
+                    </wps:wsp>
+                  </a:graphicData>
+                </a:graphic>
+              </wp:anchor>
+            </w:drawing>
+          </mc:Choice>
+          <mc:Fallback>
+            <w:pict>
+              <v:shape id="_x0000_s1026" o:spid="_x0000_s1026" o:spt="202" type="#_x0000_t202" style="position:absolute;left:0pt;margin-left:339.25pt;margin-top:30.85pt;height:53.25pt;width:99.6pt;z-index:251666432;mso-width-relative:page;mso-height-relative:page;" fillcolor="#FFFFFF [3201]" filled="t" stroked="t" coordsize="21600,21600" o:gfxdata="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">
+                <v:fill on="t" focussize="0,0"/>
+                <v:stroke weight="0.5pt" color="#000000 [3204]" joinstyle="round"/>
+                <v:imagedata o:title=""/>
+                <o:lock v:ext="edit" aspectratio="f"/>
+                <v:textbox>
+                  <w:txbxContent>
+                    <w:p>
+                      <w:pPr>
+                        <w:rPr>
+                          <w:rFonts w:hint="default"/>
+                          <w:lang w:val="en-US"/>
+                        </w:rPr>
+                      </w:pPr>
+                      <w:r>
+                        <w:rPr>
+                          <w:rFonts w:hint="default"/>
+                          <w:lang w:val="en-US"/>
+                        </w:rPr>
+                        <w:t>Tên văn bản và đường dẫn đến trang tải văn bản</w:t>
+                      </w:r>
+                    </w:p>
+                  </w:txbxContent>
+                </v:textbox>
+              </v:shape>
+            </w:pict>
+          </mc:Fallback>
+        </mc:AlternateContent>
+      </w:r>
+      <w:r>
+        <w:rPr>
+          <w:sz w:val="24"/>
+        </w:rPr>
+        <mc:AlternateContent>
+          <mc:Choice Requires="wps">
+            <w:drawing>
+              <wp:anchor distT="0" distB="0" distL="114300" distR="114300" simplePos="0" relativeHeight="251667456" behindDoc="0" locked="0" layoutInCell="1" allowOverlap="1">
+                <wp:simplePos x="0" y="0"/>
+                <wp:positionH relativeFrom="column">
+                  <wp:posOffset>3869055</wp:posOffset>
+                </wp:positionH>
+                <wp:positionV relativeFrom="paragraph">
+                  <wp:posOffset>572770</wp:posOffset>
+                </wp:positionV>
+                <wp:extent cx="439420" cy="157480"/>
+                <wp:effectExtent l="1905" t="5715" r="635" b="19685"/>
+                <wp:wrapNone/>
+                <wp:docPr id="30" name="Straight Arrow Connector 30"/>
+                <wp:cNvGraphicFramePr/>
+                <a:graphic xmlns:a="http://schemas.openxmlformats.org/drawingml/2006/main">
+                  <a:graphicData uri="http://schemas.microsoft.com/office/word/2010/wordprocessingShape">
+                    <wps:wsp>
+                      <wps:cNvCnPr>
+                        <a:stCxn id="24" idx="3"/>
+                        <a:endCxn id="26" idx="1"/>
+                      </wps:cNvCnPr>
+                      <wps:spPr>
+                        <a:xfrm>
+                          <a:off x="4994910" y="5430520"/>
+                          <a:ext cx="439420" cy="157480"/>
+                        </a:xfrm>
+                        <a:prstGeom prst="straightConnector1">
+                          <a:avLst/>
+                        </a:prstGeom>
+                        <a:ln>
+                          <a:tailEnd type="arrow" w="med" len="med"/>
+                        </a:ln>
+                      </wps:spPr>
+                      <wps:style>
+                        <a:lnRef idx="2">
+                          <a:prstClr val="black"/>
+                        </a:lnRef>
+                        <a:fillRef idx="0">
+                          <a:srgbClr val="FFFFFF"/>
+                        </a:fillRef>
+                        <a:effectRef idx="0">
+                          <a:srgbClr val="FFFFFF"/>
+                        </a:effectRef>
+                        <a:fontRef idx="minor">
+                          <a:schemeClr val="tx1"/>
+                        </a:fontRef>
+                      </wps:style>
+                      <wps:bodyPr/>
+                    </wps:wsp>
+                  </a:graphicData>
+                </a:graphic>
+              </wp:anchor>
+            </w:drawing>
+          </mc:Choice>
+          <mc:Fallback>
+            <w:pict>
+              <v:shape id="_x0000_s1026" o:spid="_x0000_s1026" o:spt="32" type="#_x0000_t32" style="position:absolute;left:0pt;margin-left:304.65pt;margin-top:45.1pt;height:12.4pt;width:34.6pt;z-index:251667456;mso-width-relative:page;mso-height-relative:page;" filled="f" stroked="t" coordsize="21600,21600" o:gfxdata="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">
+                <v:fill on="f" focussize="0,0"/>
+                <v:stroke weight="1pt" color="#000000" miterlimit="8" joinstyle="miter" endarrow="open"/>
+                <v:imagedata o:title=""/>
+                <o:lock v:ext="edit" aspectratio="f"/>
+              </v:shape>
+            </w:pict>
+          </mc:Fallback>
+        </mc:AlternateContent>
+      </w:r>
+      <w:r>
+        <w:rPr>
+          <w:sz w:val="24"/>
+        </w:rPr>
+        <mc:AlternateContent>
+          <mc:Choice Requires="wps">
+            <w:drawing>
+              <wp:anchor distT="0" distB="0" distL="114300" distR="114300" simplePos="0" relativeHeight="251664384" behindDoc="0" locked="0" layoutInCell="1" allowOverlap="1">
+                <wp:simplePos x="0" y="0"/>
+                <wp:positionH relativeFrom="column">
+                  <wp:posOffset>163830</wp:posOffset>
+                </wp:positionH>
+                <wp:positionV relativeFrom="paragraph">
+                  <wp:posOffset>172720</wp:posOffset>
+                </wp:positionV>
+                <wp:extent cx="3705225" cy="800100"/>
+                <wp:effectExtent l="9525" t="9525" r="19050" b="13335"/>
+                <wp:wrapNone/>
+                <wp:docPr id="24" name="Rectangles 24"/>
+                <wp:cNvGraphicFramePr/>
+                <a:graphic xmlns:a="http://schemas.openxmlformats.org/drawingml/2006/main">
+                  <a:graphicData uri="http://schemas.microsoft.com/office/word/2010/wordprocessingShape">
+                    <wps:wsp>
+                      <wps:cNvSpPr/>
+                      <wps:spPr>
+                        <a:xfrm>
+                          <a:off x="0" y="0"/>
+                          <a:ext cx="3705225" cy="800100"/>
+                        </a:xfrm>
+                        <a:prstGeom prst="rect">
+                          <a:avLst/>
+                        </a:prstGeom>
+                      </wps:spPr>
+                      <wps:style>
+                        <a:lnRef idx="3">
+                          <a:schemeClr val="accent4"/>
+                        </a:lnRef>
+                        <a:fillRef idx="0">
+                          <a:srgbClr val="FFFFFF"/>
+                        </a:fillRef>
+                        <a:effectRef idx="0">
+                          <a:srgbClr val="FFFFFF"/>
+                        </a:effectRef>
+                        <a:fontRef idx="minor">
+                          <a:schemeClr val="tx1"/>
+                        </a:fontRef>
+                      </wps:style>
+                      <wps:bodyPr rot="0" spcFirstLastPara="0" vertOverflow="overflow" horzOverflow="overflow" vert="horz" wrap="square" lIns="91440" tIns="45720" rIns="91440" bIns="45720" numCol="1" spcCol="0" rtlCol="0" fromWordArt="0" anchor="ctr" anchorCtr="0" forceAA="0" compatLnSpc="1">
+                        <a:noAutofit/>
+                      </wps:bodyPr>
+                    </wps:wsp>
+                  </a:graphicData>
+                </a:graphic>
+              </wp:anchor>
+            </w:drawing>
+          </mc:Choice>
+          <mc:Fallback>
+            <w:pict>
+              <v:rect id="_x0000_s1026" o:spid="_x0000_s1026" o:spt="1" style="position:absolute;left:0pt;margin-left:12.9pt;margin-top:13.6pt;height:63pt;width:291.75pt;z-index:251664384;v-text-anchor:middle;mso-width-relative:page;mso-height-relative:page;" filled="f" stroked="t" coordsize="21600,21600" o:gfxdata="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">
+                <v:fill on="f" focussize="0,0"/>
+                <v:stroke weight="1.5pt" color="#FFC000 [3207]" miterlimit="8" joinstyle="miter"/>
+                <v:imagedata o:title=""/>
+                <o:lock v:ext="edit" aspectratio="f"/>
+              </v:rect>
+            </w:pict>
+          </mc:Fallback>
+        </mc:AlternateContent>
+      </w:r>
+      <w:r>
+        <w:drawing>
+          <wp:inline distT="0" distB="0" distL="114300" distR="114300">
+            <wp:extent cx="5706745" cy="3944620"/>
+            <wp:effectExtent l="0" t="0" r="8255" b="2540"/>
+            <wp:docPr id="32" name="Picture 4"/>
+            <wp:cNvGraphicFramePr>
+              <a:graphicFrameLocks xmlns:a="http://schemas.openxmlformats.org/drawingml/2006/main" noChangeAspect="1"/>
+            </wp:cNvGraphicFramePr>
+            <a:graphic xmlns:a="http://schemas.openxmlformats.org/drawingml/2006/main">
+              <a:graphicData uri="http://schemas.openxmlformats.org/drawingml/2006/picture">
+                <pic:pic xmlns:pic="http://schemas.openxmlformats.org/drawingml/2006/picture">
+                  <pic:nvPicPr>
+                    <pic:cNvPr id="32" name="Picture 4"/>
+                    <pic:cNvPicPr>
+                      <a:picLocks noChangeAspect="1"/>
+                    </pic:cNvPicPr>
+                  </pic:nvPicPr>
+                  <pic:blipFill>
+                    <a:blip r:embed="rId32"/>
+                    <a:stretch>
+                      <a:fillRect/>
+                    </a:stretch>
+                  </pic:blipFill>
+                  <pic:spPr>
+                    <a:xfrm>
+                      <a:off x="0" y="0"/>
+                      <a:ext cx="5706745" cy="3944620"/>
+                    </a:xfrm>
+                    <a:prstGeom prst="rect">
+                      <a:avLst/>
+                    </a:prstGeom>
+                    <a:noFill/>
+                    <a:ln>
+                      <a:noFill/>
+                    </a:ln>
+                  </pic:spPr>
+                </pic:pic>
+              </a:graphicData>
+            </a:graphic>
+          </wp:inline>
+        </w:drawing>
+      </w:r>
+    </w:p>
+    <w:p>
+      <w:pPr>
+        <w:pStyle w:val="19"/>
+        <w:bidi w:val="0"/>
+        <w:jc w:val="center"/>
+        <w:rPr>
+          <w:rFonts w:hint="default"/>
+          <w:lang w:val="en-US"/>
+        </w:rPr>
+      </w:pPr>
+      <w:r>
+        <w:rPr>
+          <w:rFonts w:hint="default"/>
+          <w:lang w:val="en-US"/>
+        </w:rPr>
+        <w:t xml:space="preserve">Hình . Cấu trúc HTML của trang chứa loại văn bản “Chỉ thị”.     </w:t>
+      </w:r>
+    </w:p>
+    <w:p>
+      <w:pPr>
+        <w:pStyle w:val="19"/>
+        <w:bidi w:val="0"/>
+        <w:jc w:val="center"/>
+        <w:rPr>
+          <w:rFonts w:hint="default"/>
+          <w:lang w:val="en-US"/>
+        </w:rPr>
+      </w:pPr>
+      <w:r>
+        <w:rPr>
+          <w:rFonts w:hint="default"/>
+          <w:lang w:val="en-US"/>
+        </w:rPr>
+        <w:t>Trong hình là ví dụ mã nguồn của trang chứa chỉ thị 01/CT-TTg năm 2013.</w:t>
+      </w:r>
+    </w:p>
+    <w:p>
+      <w:pPr>
+        <w:keepLines w:val="0"/>
+        <w:pageBreakBefore w:val="0"/>
+        <w:widowControl/>
+        <w:kinsoku/>
+        <w:wordWrap/>
+        <w:overflowPunct/>
+        <w:topLinePunct w:val="0"/>
+        <w:autoSpaceDE/>
+        <w:autoSpaceDN/>
+        <w:bidi w:val="0"/>
+        <w:adjustRightInd/>
+        <w:snapToGrid/>
+        <w:spacing w:line="288" w:lineRule="auto"/>
+        <w:ind w:firstLine="720" w:firstLineChars="0"/>
+        <w:jc w:val="both"/>
+        <w:textAlignment w:val="auto"/>
+        <w:rPr>
+          <w:rFonts w:hint="default" w:cs="Times New Roman"/>
+          <w:b w:val="0"/>
+          <w:bCs w:val="0"/>
+          <w:lang w:val="en-US"/>
+        </w:rPr>
+      </w:pPr>
+    </w:p>
+    <w:p>
+      <w:pPr>
+        <w:keepLines w:val="0"/>
+        <w:pageBreakBefore w:val="0"/>
+        <w:widowControl/>
+        <w:kinsoku/>
+        <w:wordWrap/>
+        <w:overflowPunct/>
+        <w:topLinePunct w:val="0"/>
+        <w:autoSpaceDE/>
+        <w:autoSpaceDN/>
+        <w:bidi w:val="0"/>
+        <w:adjustRightInd/>
+        <w:snapToGrid/>
+        <w:spacing w:line="288" w:lineRule="auto"/>
+        <w:ind w:firstLine="720" w:firstLineChars="0"/>
+        <w:jc w:val="both"/>
+        <w:textAlignment w:val="auto"/>
+        <w:rPr>
+          <w:rFonts w:hint="default" w:cs="Times New Roman"/>
+          <w:b w:val="0"/>
+          <w:bCs w:val="0"/>
+          <w:lang w:val="en-US"/>
+        </w:rPr>
+      </w:pPr>
+      <w:r>
+        <w:rPr>
+          <w:rFonts w:hint="default" w:cs="Times New Roman"/>
+          <w:b w:val="0"/>
+          <w:bCs w:val="0"/>
+          <w:lang w:val="en-US"/>
+        </w:rPr>
+        <w:t>Để xây dựng cơ sở dữ liệu cho hệ thống, một quy trình thu thập dữ liệu được thực hiện tự động từ Cổng Thông tin điện tử Chính phủ. Quy trình này được thực hiện bằng một đoạn mã được lập trình bằng ngôn ngữ Python, kết hợp các thư viện chuyên dụng để đảm bảo hiệu suất và độ tin cậy.</w:t>
+      </w:r>
+    </w:p>
+    <w:p>
+      <w:pPr>
+        <w:keepLines w:val="0"/>
+        <w:pageBreakBefore w:val="0"/>
+        <w:widowControl/>
+        <w:kinsoku/>
+        <w:wordWrap/>
+        <w:overflowPunct/>
+        <w:topLinePunct w:val="0"/>
+        <w:autoSpaceDE/>
+        <w:autoSpaceDN/>
+        <w:bidi w:val="0"/>
+        <w:adjustRightInd/>
+        <w:snapToGrid/>
+        <w:spacing w:line="288" w:lineRule="auto"/>
+        <w:ind w:firstLine="720" w:firstLineChars="0"/>
+        <w:jc w:val="both"/>
+        <w:textAlignment w:val="auto"/>
+        <w:rPr>
+          <w:rFonts w:hint="default" w:cs="Times New Roman"/>
+          <w:b w:val="0"/>
+          <w:bCs w:val="0"/>
+          <w:lang w:val="en-US"/>
+        </w:rPr>
+      </w:pPr>
+      <w:r>
+        <w:rPr>
+          <w:rFonts w:hint="default" w:cs="Times New Roman"/>
+          <w:b w:val="0"/>
+          <w:bCs w:val="0"/>
+          <w:lang w:val="en-US"/>
+        </w:rPr>
+        <w:t xml:space="preserve">Đầu tiên, một môi trường làm việc được thiết lập bằng thư viện </w:t>
+      </w:r>
+      <w:r>
+        <w:rPr>
+          <w:rFonts w:hint="default" w:cs="Times New Roman"/>
+          <w:b/>
+          <w:bCs/>
+          <w:lang w:val="en-US"/>
+        </w:rPr>
+        <w:t>Selenium</w:t>
+      </w:r>
+      <w:r>
+        <w:rPr>
+          <w:rFonts w:hint="default" w:cs="Times New Roman"/>
+          <w:b w:val="0"/>
+          <w:bCs w:val="0"/>
+          <w:lang w:val="en-US"/>
+        </w:rPr>
+        <w:t xml:space="preserve"> cùng với </w:t>
+      </w:r>
+      <w:r>
+        <w:rPr>
+          <w:rFonts w:hint="default" w:cs="Times New Roman"/>
+          <w:b/>
+          <w:bCs/>
+          <w:lang w:val="en-US"/>
+        </w:rPr>
+        <w:t>WebDriver Manager</w:t>
+      </w:r>
+      <w:r>
+        <w:rPr>
+          <w:rFonts w:hint="default" w:cs="Times New Roman"/>
+          <w:b w:val="0"/>
+          <w:bCs w:val="0"/>
+          <w:lang w:val="en-US"/>
+        </w:rPr>
+        <w:t xml:space="preserve">, giúp tự động hóa việc điều khiển trình duyệt Chrome. Trình duyệt được cấu hình để hoạt động ở chế độ nền (headless), cho phép đoạn mã chạy hiệu quả mà không cần hiển thị giao diện đồ họa. Hai thực thể (instance) trình duyệt riêng biệt được khởi tạo đảm nhận các nhiệm vụ khác nhau: </w:t>
+      </w:r>
+      <w:r>
+        <w:rPr>
+          <w:rFonts w:hint="default" w:cs="Times New Roman"/>
+          <w:b/>
+          <w:bCs/>
+          <w:lang w:val="en-US"/>
+        </w:rPr>
+        <w:t>driver_1</w:t>
+      </w:r>
+      <w:r>
+        <w:rPr>
+          <w:rFonts w:hint="default" w:cs="Times New Roman"/>
+          <w:b w:val="0"/>
+          <w:bCs w:val="0"/>
+          <w:lang w:val="en-US"/>
+        </w:rPr>
+        <w:t xml:space="preserve"> đảm nhận việc duyệt qua các trang danh sách văn bản, trong khi </w:t>
+      </w:r>
+      <w:r>
+        <w:rPr>
+          <w:rFonts w:hint="default" w:cs="Times New Roman"/>
+          <w:b/>
+          <w:bCs/>
+          <w:lang w:val="en-US"/>
+        </w:rPr>
+        <w:t>driver_2</w:t>
+      </w:r>
+      <w:r>
+        <w:rPr>
+          <w:rFonts w:hint="default" w:cs="Times New Roman"/>
+          <w:b w:val="0"/>
+          <w:bCs w:val="0"/>
+          <w:lang w:val="en-US"/>
+        </w:rPr>
+        <w:t xml:space="preserve"> được dành riêng để truy cập vào từng trang chi tiết của mỗi văn bản. Cách này giúp quản lý các luồng điều hướng một cách độc lập và hiệu quả.</w:t>
+      </w:r>
+    </w:p>
+    <w:p>
+      <w:pPr>
+        <w:keepLines w:val="0"/>
+        <w:pageBreakBefore w:val="0"/>
+        <w:widowControl/>
+        <w:kinsoku/>
+        <w:wordWrap/>
+        <w:overflowPunct/>
+        <w:topLinePunct w:val="0"/>
+        <w:autoSpaceDE/>
+        <w:autoSpaceDN/>
+        <w:bidi w:val="0"/>
+        <w:adjustRightInd/>
+        <w:snapToGrid/>
+        <w:spacing w:line="288" w:lineRule="auto"/>
+        <w:ind w:firstLine="720" w:firstLineChars="0"/>
+        <w:jc w:val="both"/>
+        <w:textAlignment w:val="auto"/>
+        <w:rPr>
+          <w:rFonts w:hint="default" w:cs="Times New Roman"/>
+          <w:b w:val="0"/>
+          <w:bCs w:val="0"/>
+          <w:lang w:val="en-US"/>
+        </w:rPr>
+      </w:pPr>
+      <w:r>
+        <w:rPr>
+          <w:rFonts w:hint="default" w:cs="Times New Roman"/>
+          <w:b w:val="0"/>
+          <w:bCs w:val="0"/>
+          <w:lang w:val="en-US"/>
+        </w:rPr>
+        <w:t xml:space="preserve">Quy trình chính được thực hiện trong một vòng lặp, tự động duyệt qua tất cả các trang của một chuyên mục văn bản cụ thể. Tại mỗi trang danh sách, </w:t>
+      </w:r>
+      <w:r>
+        <w:rPr>
+          <w:rFonts w:hint="default" w:cs="Times New Roman"/>
+          <w:b/>
+          <w:bCs/>
+          <w:lang w:val="en-US"/>
+        </w:rPr>
+        <w:t>driver_1</w:t>
+      </w:r>
+      <w:r>
+        <w:rPr>
+          <w:rFonts w:hint="default" w:cs="Times New Roman"/>
+          <w:b w:val="0"/>
+          <w:bCs w:val="0"/>
+          <w:lang w:val="en-US"/>
+        </w:rPr>
+        <w:t xml:space="preserve"> sẽ tải về toàn bộ mã nguồn HTML. Sau đó, mã nguồn này được đưa vào thư viện </w:t>
+      </w:r>
+      <w:r>
+        <w:rPr>
+          <w:rFonts w:hint="default" w:cs="Times New Roman"/>
+          <w:b/>
+          <w:bCs/>
+          <w:lang w:val="en-US"/>
+        </w:rPr>
+        <w:t>BeautifulSoup</w:t>
+      </w:r>
+      <w:r>
+        <w:rPr>
+          <w:rFonts w:hint="default" w:cs="Times New Roman"/>
+          <w:b w:val="0"/>
+          <w:bCs w:val="0"/>
+          <w:lang w:val="en-US"/>
+        </w:rPr>
+        <w:t xml:space="preserve"> để tiến hành phân tích và tạo ra một cây cấu trúc dữ liệu. Dựa trên cấu trúc này, tôi đã lập trình để tìm kiếm và trích xuất tất cả các thẻ </w:t>
+      </w:r>
+      <w:r>
+        <w:rPr>
+          <w:rFonts w:hint="default" w:ascii="Courier New" w:hAnsi="Courier New" w:cs="Courier New"/>
+          <w:b w:val="0"/>
+          <w:bCs w:val="0"/>
+          <w:lang w:val="en-US"/>
+        </w:rPr>
+        <w:t>&lt;article&gt;</w:t>
+      </w:r>
+      <w:r>
+        <w:rPr>
+          <w:rFonts w:hint="default" w:cs="Times New Roman"/>
+          <w:b w:val="0"/>
+          <w:bCs w:val="0"/>
+          <w:lang w:val="en-US"/>
+        </w:rPr>
+        <w:t xml:space="preserve"> có thuộc tính </w:t>
+      </w:r>
+      <w:r>
+        <w:rPr>
+          <w:rFonts w:hint="default" w:ascii="Courier New" w:hAnsi="Courier New" w:cs="Courier New"/>
+          <w:b w:val="0"/>
+          <w:bCs w:val="0"/>
+          <w:lang w:val="en-US"/>
+        </w:rPr>
+        <w:t>class=“cong-bao-list”</w:t>
+      </w:r>
+      <w:r>
+        <w:rPr>
+          <w:rFonts w:hint="default" w:cs="Times New Roman"/>
+          <w:b w:val="0"/>
+          <w:bCs w:val="0"/>
+          <w:lang w:val="en-US"/>
+        </w:rPr>
+        <w:t>, mỗi thẻ này tương ứng với thông tin của một văn bản.</w:t>
+      </w:r>
+    </w:p>
+    <w:p>
+      <w:pPr>
+        <w:keepLines w:val="0"/>
+        <w:pageBreakBefore w:val="0"/>
+        <w:widowControl/>
+        <w:kinsoku/>
+        <w:wordWrap/>
+        <w:overflowPunct/>
+        <w:topLinePunct w:val="0"/>
+        <w:autoSpaceDE/>
+        <w:autoSpaceDN/>
+        <w:bidi w:val="0"/>
+        <w:adjustRightInd/>
+        <w:snapToGrid/>
+        <w:spacing w:line="288" w:lineRule="auto"/>
+        <w:ind w:firstLine="720" w:firstLineChars="0"/>
+        <w:jc w:val="both"/>
+        <w:textAlignment w:val="auto"/>
+        <w:rPr>
+          <w:rFonts w:hint="default" w:cs="Times New Roman"/>
+          <w:b w:val="0"/>
+          <w:bCs w:val="0"/>
+          <w:lang w:val="en-US"/>
+        </w:rPr>
+      </w:pPr>
+      <w:r>
+        <w:rPr>
+          <w:rFonts w:hint="default" w:cs="Times New Roman"/>
+          <w:b w:val="0"/>
+          <w:bCs w:val="0"/>
+          <w:lang w:val="en-US"/>
+        </w:rPr>
+        <w:t xml:space="preserve">Bên trong vòng lặp duyệt qua từng mục </w:t>
+      </w:r>
+      <w:r>
+        <w:rPr>
+          <w:rFonts w:hint="default" w:ascii="Courier New" w:hAnsi="Courier New" w:cs="Courier New"/>
+          <w:b w:val="0"/>
+          <w:bCs w:val="0"/>
+          <w:lang w:val="en-US"/>
+        </w:rPr>
+        <w:t>&lt;article&gt;</w:t>
+      </w:r>
+      <w:r>
+        <w:rPr>
+          <w:rFonts w:hint="default" w:cs="Times New Roman"/>
+          <w:b w:val="0"/>
+          <w:bCs w:val="0"/>
+          <w:lang w:val="en-US"/>
+        </w:rPr>
+        <w:t xml:space="preserve"> đã tìm thấy, một quy trình bóc tách và chuẩn hóa dữ liệu chi tiết được thực hiện ở cấp độ mã nguồn thông qua </w:t>
+      </w:r>
+      <w:r>
+        <w:rPr>
+          <w:rFonts w:hint="default" w:cs="Times New Roman"/>
+          <w:b/>
+          <w:bCs/>
+          <w:lang w:val="en-US"/>
+        </w:rPr>
+        <w:t>driver_2</w:t>
+      </w:r>
+      <w:r>
+        <w:rPr>
+          <w:rFonts w:hint="default" w:cs="Times New Roman"/>
+          <w:b w:val="0"/>
+          <w:bCs w:val="0"/>
+          <w:lang w:val="en-US"/>
+        </w:rPr>
+        <w:t xml:space="preserve">. Mỗi mục được lưu vào biến </w:t>
+      </w:r>
+      <w:r>
+        <w:rPr>
+          <w:rFonts w:hint="default" w:cs="Times New Roman"/>
+          <w:b/>
+          <w:bCs/>
+          <w:lang w:val="en-US"/>
+        </w:rPr>
+        <w:t>item</w:t>
+      </w:r>
+      <w:r>
+        <w:rPr>
+          <w:rFonts w:hint="default" w:cs="Times New Roman"/>
+          <w:b w:val="0"/>
+          <w:bCs w:val="0"/>
+          <w:lang w:val="en-US"/>
+        </w:rPr>
+        <w:t xml:space="preserve">. Để lấy </w:t>
+      </w:r>
+      <w:r>
+        <w:rPr>
+          <w:rFonts w:hint="default" w:cs="Times New Roman"/>
+          <w:b/>
+          <w:bCs/>
+          <w:lang w:val="en-US"/>
+        </w:rPr>
+        <w:t>Tên văn bản</w:t>
+      </w:r>
+      <w:r>
+        <w:rPr>
+          <w:rFonts w:hint="default" w:cs="Times New Roman"/>
+          <w:b w:val="0"/>
+          <w:bCs w:val="0"/>
+          <w:lang w:val="en-US"/>
+        </w:rPr>
+        <w:t xml:space="preserve">, tôi đã sử dụng phương thức </w:t>
+      </w:r>
+      <w:r>
+        <w:rPr>
+          <w:rFonts w:hint="default" w:ascii="Courier New" w:hAnsi="Courier New" w:cs="Courier New"/>
+          <w:b w:val="0"/>
+          <w:bCs w:val="0"/>
+          <w:lang w:val="en-US"/>
+        </w:rPr>
+        <w:t>item.find(“header h1 a”).get_text(strip=True)</w:t>
+      </w:r>
+      <w:r>
+        <w:rPr>
+          <w:rFonts w:hint="default" w:cs="Times New Roman"/>
+          <w:b w:val="0"/>
+          <w:bCs w:val="0"/>
+          <w:lang w:val="en-US"/>
+        </w:rPr>
+        <w:t xml:space="preserve"> để điều hướng chính xác qua cây cấu trúc HTML và trích xuất nội dung text thô. Ngay sau đó, biểu thức chính quy </w:t>
+      </w:r>
+      <w:r>
+        <w:rPr>
+          <w:rFonts w:hint="default" w:ascii="Courier New" w:hAnsi="Courier New" w:cs="Courier New"/>
+          <w:b w:val="0"/>
+          <w:bCs w:val="0"/>
+          <w:lang w:val="en-US"/>
+        </w:rPr>
+        <w:t>r“\s+”</w:t>
+      </w:r>
+      <w:r>
+        <w:rPr>
+          <w:rFonts w:hint="default" w:cs="Times New Roman"/>
+          <w:b w:val="0"/>
+          <w:bCs w:val="0"/>
+          <w:lang w:val="en-US"/>
+        </w:rPr>
+        <w:t xml:space="preserve"> được áp dụng thông qua hàm </w:t>
+      </w:r>
+      <w:r>
+        <w:rPr>
+          <w:rFonts w:hint="default" w:ascii="Courier New" w:hAnsi="Courier New" w:cs="Courier New"/>
+          <w:b w:val="0"/>
+          <w:bCs w:val="0"/>
+          <w:lang w:val="en-US"/>
+        </w:rPr>
+        <w:t>re.sub()</w:t>
+      </w:r>
+      <w:r>
+        <w:rPr>
+          <w:rFonts w:hint="default" w:cs="Times New Roman"/>
+          <w:b w:val="0"/>
+          <w:bCs w:val="0"/>
+          <w:lang w:val="en-US"/>
+        </w:rPr>
+        <w:t xml:space="preserve"> để thay thế một hoặc nhiều ký tự khoảng trắng liên tiếp bằng một khoảng trắng duy nhất, nhằm chuẩn hóa và làm sạch tiêu đề. Đồng thời, </w:t>
+      </w:r>
+      <w:r>
+        <w:rPr>
+          <w:rFonts w:hint="default" w:cs="Times New Roman"/>
+          <w:b/>
+          <w:bCs/>
+          <w:lang w:val="en-US"/>
+        </w:rPr>
+        <w:t>đường dẫn</w:t>
+      </w:r>
+      <w:r>
+        <w:rPr>
+          <w:rFonts w:hint="default" w:cs="Times New Roman"/>
+          <w:b w:val="0"/>
+          <w:bCs w:val="0"/>
+          <w:lang w:val="en-US"/>
+        </w:rPr>
+        <w:t xml:space="preserve"> (URL) của trang chi tiết được lấy ra bằng cách truy cập trực tiếp vào thuộc tính </w:t>
+      </w:r>
+      <w:r>
+        <w:rPr>
+          <w:rFonts w:hint="default" w:ascii="Courier New" w:hAnsi="Courier New" w:cs="Courier New"/>
+          <w:b w:val="0"/>
+          <w:bCs w:val="0"/>
+          <w:i/>
+          <w:iCs/>
+          <w:lang w:val="en-US"/>
+        </w:rPr>
+        <w:t>href</w:t>
+      </w:r>
+      <w:r>
+        <w:rPr>
+          <w:rFonts w:hint="default" w:cs="Times New Roman"/>
+          <w:b w:val="0"/>
+          <w:bCs w:val="0"/>
+          <w:lang w:val="en-US"/>
+        </w:rPr>
+        <w:t xml:space="preserve"> của thẻ</w:t>
+      </w:r>
+      <w:r>
+        <w:rPr>
+          <w:rFonts w:hint="default" w:ascii="Courier New" w:hAnsi="Courier New" w:cs="Courier New"/>
+          <w:b w:val="0"/>
+          <w:bCs w:val="0"/>
+          <w:lang w:val="en-US"/>
+        </w:rPr>
+        <w:t xml:space="preserve"> &lt;a&gt;</w:t>
+      </w:r>
+      <w:r>
+        <w:rPr>
+          <w:rFonts w:hint="default" w:cs="Times New Roman"/>
+          <w:b w:val="0"/>
+          <w:bCs w:val="0"/>
+          <w:lang w:val="en-US"/>
+        </w:rPr>
+        <w:t xml:space="preserve">. </w:t>
+      </w:r>
+    </w:p>
+    <w:p>
+      <w:pPr>
+        <w:keepLines w:val="0"/>
+        <w:pageBreakBefore w:val="0"/>
+        <w:widowControl/>
+        <w:kinsoku/>
+        <w:wordWrap/>
+        <w:overflowPunct/>
+        <w:topLinePunct w:val="0"/>
+        <w:autoSpaceDE/>
+        <w:autoSpaceDN/>
+        <w:bidi w:val="0"/>
+        <w:adjustRightInd/>
+        <w:snapToGrid/>
+        <w:spacing w:line="288" w:lineRule="auto"/>
+        <w:ind w:firstLine="720" w:firstLineChars="0"/>
+        <w:jc w:val="both"/>
+        <w:textAlignment w:val="auto"/>
+        <w:rPr>
+          <w:rFonts w:hint="default" w:cs="Times New Roman"/>
+          <w:b w:val="0"/>
+          <w:bCs w:val="0"/>
+          <w:lang w:val="en-US"/>
+        </w:rPr>
+      </w:pPr>
+      <w:r>
+        <w:rPr>
+          <w:rFonts w:hint="default" w:cs="Times New Roman"/>
+          <w:b w:val="0"/>
+          <w:bCs w:val="0"/>
+          <w:lang w:val="en-US"/>
+        </w:rPr>
+        <w:t xml:space="preserve">Tuy nhiên, các trường dữ liệu khác đòi hỏi xử lý phức tạp hơn. Do </w:t>
+      </w:r>
+      <w:r>
+        <w:rPr>
+          <w:rFonts w:hint="default" w:cs="Times New Roman"/>
+          <w:b/>
+          <w:bCs/>
+          <w:lang w:val="en-US"/>
+        </w:rPr>
+        <w:t>Số hiệu</w:t>
+      </w:r>
+      <w:r>
+        <w:rPr>
+          <w:rFonts w:hint="default" w:cs="Times New Roman"/>
+          <w:b w:val="0"/>
+          <w:bCs w:val="0"/>
+          <w:lang w:val="en-US"/>
+        </w:rPr>
+        <w:t xml:space="preserve"> của mỗi văn bản nằm trong trường </w:t>
+      </w:r>
+      <w:r>
+        <w:rPr>
+          <w:rFonts w:hint="default" w:cs="Times New Roman"/>
+          <w:b/>
+          <w:bCs/>
+          <w:lang w:val="en-US"/>
+        </w:rPr>
+        <w:t>Tên văn bản</w:t>
+      </w:r>
+      <w:r>
+        <w:rPr>
+          <w:rFonts w:hint="default" w:cs="Times New Roman"/>
+          <w:b w:val="0"/>
+          <w:bCs w:val="0"/>
+          <w:lang w:val="en-US"/>
+        </w:rPr>
+        <w:t xml:space="preserve"> được lưu trước đó, nên tôi đã xây dựng hàm </w:t>
+      </w:r>
+      <w:r>
+        <w:rPr>
+          <w:rFonts w:hint="default" w:ascii="Courier New" w:hAnsi="Courier New" w:cs="Courier New"/>
+          <w:b w:val="0"/>
+          <w:bCs w:val="0"/>
+          <w:lang w:val="en-US"/>
+        </w:rPr>
+        <w:t>get_so_hieu()</w:t>
+      </w:r>
+      <w:r>
+        <w:rPr>
+          <w:rFonts w:hint="default" w:cs="Times New Roman"/>
+          <w:b w:val="0"/>
+          <w:bCs w:val="0"/>
+          <w:lang w:val="en-US"/>
+        </w:rPr>
+        <w:t xml:space="preserve"> để tách </w:t>
+      </w:r>
+      <w:r>
+        <w:rPr>
+          <w:rFonts w:hint="default" w:cs="Times New Roman"/>
+          <w:b/>
+          <w:bCs/>
+          <w:lang w:val="en-US"/>
+        </w:rPr>
+        <w:t>Số hiệu</w:t>
+      </w:r>
+      <w:r>
+        <w:rPr>
+          <w:rFonts w:hint="default" w:cs="Times New Roman"/>
+          <w:b w:val="0"/>
+          <w:bCs w:val="0"/>
+          <w:lang w:val="en-US"/>
+        </w:rPr>
+        <w:t xml:space="preserve"> ra khỏi chuỗi tên văn bản. Hàm này sử dụng biểu thức chính quy </w:t>
+      </w:r>
+      <w:r>
+        <w:rPr>
+          <w:rFonts w:hint="default" w:ascii="Courier New" w:hAnsi="Courier New" w:cs="Courier New"/>
+          <w:b w:val="0"/>
+          <w:bCs w:val="0"/>
+          <w:lang w:val="en-US"/>
+        </w:rPr>
+        <w:t>r“\d”</w:t>
+      </w:r>
+      <w:r>
+        <w:rPr>
+          <w:rFonts w:hint="default" w:cs="Times New Roman"/>
+          <w:b w:val="0"/>
+          <w:bCs w:val="0"/>
+          <w:lang w:val="en-US"/>
+        </w:rPr>
+        <w:t xml:space="preserve"> để thực thi lệnh </w:t>
+      </w:r>
+      <w:r>
+        <w:rPr>
+          <w:rFonts w:hint="default" w:ascii="Courier New" w:hAnsi="Courier New" w:cs="Courier New"/>
+          <w:b w:val="0"/>
+          <w:bCs w:val="0"/>
+          <w:lang w:val="en-US"/>
+        </w:rPr>
+        <w:t>re.search()</w:t>
+      </w:r>
+      <w:r>
+        <w:rPr>
+          <w:rFonts w:hint="default" w:cs="Times New Roman"/>
+          <w:b w:val="0"/>
+          <w:bCs w:val="0"/>
+          <w:lang w:val="en-US"/>
+        </w:rPr>
+        <w:t xml:space="preserve">, với mục đích tìm kiếm vị trí chỉ mục (index) của ký tự số đầu tiên xuất hiện trong chuỗi. Do số hiệu văn bản luôn bắt đầu là một con số, hàm sẽ thực hiện cắt chuỗi (string slicing) từ chỉ số đầu tiên đó cho đến hết chuỗi, trả về phần số hiệu đã được tách riêng một cách chính xác. Ví dụ, với tên văn bản là “Chỉ thị 01/CT-TTg” thì số hiệu của văn bản sau khi đưa vào hàm </w:t>
+      </w:r>
+      <w:r>
+        <w:rPr>
+          <w:rFonts w:hint="default" w:ascii="Courier New" w:hAnsi="Courier New" w:cs="Courier New"/>
+          <w:b w:val="0"/>
+          <w:bCs w:val="0"/>
+          <w:lang w:val="en-US"/>
+        </w:rPr>
+        <w:t>get_so_hieu()</w:t>
+      </w:r>
+      <w:r>
+        <w:rPr>
+          <w:rFonts w:hint="default" w:cs="Times New Roman"/>
+          <w:b w:val="0"/>
+          <w:bCs w:val="0"/>
+          <w:lang w:val="en-US"/>
+        </w:rPr>
+        <w:t xml:space="preserve"> sẽ là “01/CT-TTg”. Tương tự, để xử lý </w:t>
+      </w:r>
+      <w:r>
+        <w:rPr>
+          <w:rFonts w:hint="default" w:cs="Times New Roman"/>
+          <w:b/>
+          <w:bCs/>
+          <w:lang w:val="en-US"/>
+        </w:rPr>
+        <w:t>Ngày ban hành</w:t>
+      </w:r>
+      <w:r>
+        <w:rPr>
+          <w:rFonts w:hint="default" w:cs="Times New Roman"/>
+          <w:b w:val="0"/>
+          <w:bCs w:val="0"/>
+          <w:lang w:val="en-US"/>
+        </w:rPr>
+        <w:t xml:space="preserve"> và </w:t>
+      </w:r>
+      <w:r>
+        <w:rPr>
+          <w:rFonts w:hint="default" w:cs="Times New Roman"/>
+          <w:b/>
+          <w:bCs/>
+          <w:lang w:val="en-US"/>
+        </w:rPr>
+        <w:t>Ngày hiệu lực</w:t>
+      </w:r>
+      <w:r>
+        <w:rPr>
+          <w:rFonts w:hint="default" w:cs="Times New Roman"/>
+          <w:b w:val="0"/>
+          <w:bCs w:val="0"/>
+          <w:lang w:val="en-US"/>
+        </w:rPr>
+        <w:t xml:space="preserve">, đoạn mã trước hết sẽ tìm tất cả thẻ </w:t>
+      </w:r>
+      <w:r>
+        <w:rPr>
+          <w:rFonts w:hint="default" w:ascii="Courier New" w:hAnsi="Courier New" w:cs="Courier New"/>
+          <w:b w:val="0"/>
+          <w:bCs w:val="0"/>
+          <w:lang w:val="en-US"/>
+        </w:rPr>
+        <w:t>&lt;span&gt;</w:t>
+      </w:r>
+      <w:r>
+        <w:rPr>
+          <w:rFonts w:hint="default" w:cs="Times New Roman"/>
+          <w:b w:val="0"/>
+          <w:bCs w:val="0"/>
+          <w:lang w:val="en-US"/>
+        </w:rPr>
+        <w:t xml:space="preserve"> trong phần </w:t>
+      </w:r>
+      <w:r>
+        <w:rPr>
+          <w:rFonts w:hint="default" w:ascii="Courier New" w:hAnsi="Courier New" w:cs="Courier New"/>
+          <w:b w:val="0"/>
+          <w:bCs w:val="0"/>
+          <w:lang w:val="en-US"/>
+        </w:rPr>
+        <w:t>&lt;footer&gt;</w:t>
+      </w:r>
+      <w:r>
+        <w:rPr>
+          <w:rFonts w:hint="default" w:cs="Times New Roman"/>
+          <w:b w:val="0"/>
+          <w:bCs w:val="0"/>
+          <w:lang w:val="en-US"/>
+        </w:rPr>
+        <w:t xml:space="preserve"> của mục tin, sau đó lặp qua từng thẻ và kiểm tra nội dung text của nó có chứa từ khóa “ban hành” hay “hiệu lực” hay không. Khi đã xác định đúng thẻ, nội dung text thô sẽ được đưa vào hàm </w:t>
+      </w:r>
+      <w:r>
+        <w:rPr>
+          <w:rFonts w:hint="default" w:ascii="Courier New" w:hAnsi="Courier New" w:cs="Courier New"/>
+          <w:b w:val="0"/>
+          <w:bCs w:val="0"/>
+          <w:lang w:val="en-US"/>
+        </w:rPr>
+        <w:t>get_ngaybh_ngayhl()</w:t>
+      </w:r>
+      <w:r>
+        <w:rPr>
+          <w:rFonts w:hint="default" w:cs="Times New Roman"/>
+          <w:b w:val="0"/>
+          <w:bCs w:val="0"/>
+          <w:lang w:val="en-US"/>
+        </w:rPr>
+        <w:t xml:space="preserve">. Hàm này cũng áp dụng biểu thức </w:t>
+      </w:r>
+      <w:r>
+        <w:rPr>
+          <w:rFonts w:hint="default" w:ascii="Courier New" w:hAnsi="Courier New" w:cs="Courier New"/>
+          <w:b w:val="0"/>
+          <w:bCs w:val="0"/>
+          <w:lang w:val="en-US"/>
+        </w:rPr>
+        <w:t>r“\d”</w:t>
+      </w:r>
+      <w:r>
+        <w:rPr>
+          <w:rFonts w:hint="default" w:cs="Times New Roman"/>
+          <w:b w:val="0"/>
+          <w:bCs w:val="0"/>
+          <w:lang w:val="en-US"/>
+        </w:rPr>
+        <w:t xml:space="preserve"> để xác định điểm bắt đầu của chuỗi ngày tháng, sau đó thực hiện cắt chuỗi đến kí tự áp chót nhằm loại bỏ các văn bản mô tả ở phía trước và các kí tự không cần thiết ở phía sau. Ví dụ như trong hình , có hai thẻ </w:t>
+      </w:r>
+      <w:r>
+        <w:rPr>
+          <w:rFonts w:hint="default" w:ascii="Courier New" w:hAnsi="Courier New" w:cs="Courier New"/>
+          <w:b w:val="0"/>
+          <w:bCs w:val="0"/>
+          <w:lang w:val="en-US"/>
+        </w:rPr>
+        <w:t>&lt;span&gt;</w:t>
+      </w:r>
+      <w:r>
+        <w:rPr>
+          <w:rFonts w:hint="default" w:cs="Times New Roman"/>
+          <w:b w:val="0"/>
+          <w:bCs w:val="0"/>
+          <w:lang w:val="en-US"/>
+        </w:rPr>
+        <w:t xml:space="preserve"> trong phần </w:t>
+      </w:r>
+      <w:r>
+        <w:rPr>
+          <w:rFonts w:hint="default" w:ascii="Courier New" w:hAnsi="Courier New" w:cs="Courier New"/>
+          <w:b w:val="0"/>
+          <w:bCs w:val="0"/>
+          <w:lang w:val="en-US"/>
+        </w:rPr>
+        <w:t>&lt;footer&gt;</w:t>
+      </w:r>
+      <w:r>
+        <w:rPr>
+          <w:rFonts w:hint="default" w:cs="Times New Roman"/>
+          <w:b w:val="0"/>
+          <w:bCs w:val="0"/>
+          <w:lang w:val="en-US"/>
+        </w:rPr>
+        <w:t xml:space="preserve">, kết quả sau khi đưa nội dung text thô vào hàm </w:t>
+      </w:r>
+      <w:r>
+        <w:rPr>
+          <w:rFonts w:hint="default" w:ascii="Courier New" w:hAnsi="Courier New" w:cs="Courier New"/>
+          <w:b w:val="0"/>
+          <w:bCs w:val="0"/>
+          <w:lang w:val="en-US"/>
+        </w:rPr>
+        <w:t>get_ngaybh_ngayhl()</w:t>
+      </w:r>
+      <w:r>
+        <w:rPr>
+          <w:rFonts w:hint="default" w:cs="Times New Roman"/>
+          <w:b w:val="0"/>
+          <w:bCs w:val="0"/>
+          <w:lang w:val="en-US"/>
+        </w:rPr>
+        <w:t xml:space="preserve"> thì ngày ban hành sẽ là “10/01/2013” và ngày hiệu lực là “10/01/2013”.</w:t>
+      </w:r>
+    </w:p>
+    <w:p>
+      <w:pPr>
+        <w:keepLines w:val="0"/>
+        <w:pageBreakBefore w:val="0"/>
+        <w:widowControl/>
+        <w:kinsoku/>
+        <w:wordWrap/>
+        <w:overflowPunct/>
+        <w:topLinePunct w:val="0"/>
+        <w:autoSpaceDE/>
+        <w:autoSpaceDN/>
+        <w:bidi w:val="0"/>
+        <w:adjustRightInd/>
+        <w:snapToGrid/>
+        <w:spacing w:line="288" w:lineRule="auto"/>
+        <w:jc w:val="both"/>
+        <w:textAlignment w:val="auto"/>
+        <w:rPr>
+          <w:rFonts w:hint="default" w:cs="Times New Roman"/>
+          <w:b w:val="0"/>
+          <w:bCs w:val="0"/>
+          <w:lang w:val="en-US"/>
+        </w:rPr>
+      </w:pPr>
+    </w:p>
+    <w:p>
+      <w:pPr>
+        <w:keepLines w:val="0"/>
+        <w:pageBreakBefore w:val="0"/>
+        <w:widowControl/>
+        <w:kinsoku/>
+        <w:wordWrap/>
+        <w:overflowPunct/>
+        <w:topLinePunct w:val="0"/>
+        <w:autoSpaceDE/>
+        <w:autoSpaceDN/>
+        <w:bidi w:val="0"/>
+        <w:adjustRightInd/>
+        <w:snapToGrid/>
+        <w:spacing w:line="288" w:lineRule="auto"/>
+        <w:jc w:val="center"/>
+        <w:textAlignment w:val="auto"/>
+        <w:rPr>
+          <w:rFonts w:hint="default" w:cs="Times New Roman"/>
+          <w:lang w:val="en-US"/>
+        </w:rPr>
+      </w:pPr>
+      <w:r>
+        <w:drawing>
+          <wp:inline distT="0" distB="0" distL="114300" distR="114300">
+            <wp:extent cx="5708015" cy="1176655"/>
+            <wp:effectExtent l="0" t="0" r="6985" b="12065"/>
+            <wp:docPr id="41" name="Picture 6"/>
+            <wp:cNvGraphicFramePr>
+              <a:graphicFrameLocks xmlns:a="http://schemas.openxmlformats.org/drawingml/2006/main" noChangeAspect="1"/>
+            </wp:cNvGraphicFramePr>
+            <a:graphic xmlns:a="http://schemas.openxmlformats.org/drawingml/2006/main">
+              <a:graphicData uri="http://schemas.openxmlformats.org/drawingml/2006/picture">
+                <pic:pic xmlns:pic="http://schemas.openxmlformats.org/drawingml/2006/picture">
+                  <pic:nvPicPr>
+                    <pic:cNvPr id="41" name="Picture 6"/>
+                    <pic:cNvPicPr>
+                      <a:picLocks noChangeAspect="1"/>
+                    </pic:cNvPicPr>
+                  </pic:nvPicPr>
+                  <pic:blipFill>
+                    <a:blip r:embed="rId33"/>
+                    <a:stretch>
+                      <a:fillRect/>
+                    </a:stretch>
+                  </pic:blipFill>
+                  <pic:spPr>
+                    <a:xfrm>
+                      <a:off x="0" y="0"/>
+                      <a:ext cx="5708015" cy="1176655"/>
+                    </a:xfrm>
+                    <a:prstGeom prst="rect">
+                      <a:avLst/>
+                    </a:prstGeom>
+                    <a:noFill/>
+                    <a:ln>
+                      <a:noFill/>
+                    </a:ln>
+                  </pic:spPr>
+                </pic:pic>
+              </a:graphicData>
+            </a:graphic>
+          </wp:inline>
+        </w:drawing>
+      </w:r>
+    </w:p>
+    <w:p>
+      <w:pPr>
+        <w:pStyle w:val="19"/>
+        <w:bidi w:val="0"/>
+        <w:jc w:val="center"/>
+        <w:rPr>
+          <w:rFonts w:hint="default"/>
+          <w:lang w:val="en-US"/>
+        </w:rPr>
+      </w:pPr>
+      <w:r>
+        <w:rPr>
+          <w:rFonts w:hint="default"/>
+          <w:lang w:val="en-US"/>
+        </w:rPr>
+        <w:t>Hình . Mã nguồn trang chi tiết chứa đường dẫn tải văn bản trong thẻ &lt;ul&gt;</w:t>
+      </w:r>
+    </w:p>
+    <w:p>
+      <w:pPr>
+        <w:keepLines w:val="0"/>
+        <w:pageBreakBefore w:val="0"/>
+        <w:widowControl/>
+        <w:kinsoku/>
+        <w:wordWrap/>
+        <w:overflowPunct/>
+        <w:topLinePunct w:val="0"/>
+        <w:autoSpaceDE/>
+        <w:autoSpaceDN/>
+        <w:bidi w:val="0"/>
+        <w:adjustRightInd/>
+        <w:snapToGrid/>
+        <w:spacing w:line="288" w:lineRule="auto"/>
+        <w:jc w:val="both"/>
+        <w:textAlignment w:val="auto"/>
+        <w:rPr>
+          <w:rFonts w:hint="default" w:cs="Times New Roman"/>
+          <w:lang w:val="en-US"/>
+        </w:rPr>
+      </w:pPr>
+    </w:p>
+    <w:p>
+      <w:pPr>
+        <w:keepLines w:val="0"/>
+        <w:pageBreakBefore w:val="0"/>
+        <w:widowControl/>
+        <w:kinsoku/>
+        <w:wordWrap/>
+        <w:overflowPunct/>
+        <w:topLinePunct w:val="0"/>
+        <w:autoSpaceDE/>
+        <w:autoSpaceDN/>
+        <w:bidi w:val="0"/>
+        <w:adjustRightInd/>
+        <w:snapToGrid/>
+        <w:spacing w:line="288" w:lineRule="auto"/>
+        <w:jc w:val="both"/>
+        <w:textAlignment w:val="auto"/>
+        <w:rPr>
+          <w:rFonts w:hint="default" w:cs="Times New Roman"/>
+          <w:b w:val="0"/>
+          <w:bCs w:val="0"/>
+          <w:lang w:val="en-US"/>
+        </w:rPr>
+      </w:pPr>
+      <w:r>
+        <w:rPr>
+          <w:rFonts w:hint="default" w:cs="Times New Roman"/>
+          <w:lang w:val="en-US"/>
+        </w:rPr>
+        <w:tab/>
+      </w:r>
+      <w:r>
+        <w:rPr>
+          <w:rFonts w:hint="default" w:cs="Times New Roman"/>
+          <w:lang w:val="en-US"/>
+        </w:rPr>
+        <w:t xml:space="preserve">Tại trang chi tiết của văn bản, tiếp tục phân tích cấu trúc HTML để xác định vị trí của liên kết tải về. Cụ thể, nó sẽ tìm đến thẻ </w:t>
+      </w:r>
+      <w:r>
+        <w:rPr>
+          <w:rFonts w:hint="default" w:ascii="Courier New" w:hAnsi="Courier New" w:cs="Courier New"/>
+          <w:lang w:val="en-US"/>
+        </w:rPr>
+        <w:t>&lt;ul&gt;</w:t>
+      </w:r>
+      <w:r>
+        <w:rPr>
+          <w:rFonts w:hint="default" w:cs="Times New Roman"/>
+          <w:lang w:val="en-US"/>
+        </w:rPr>
+        <w:t xml:space="preserve"> có thuộc tính </w:t>
+      </w:r>
+      <w:r>
+        <w:rPr>
+          <w:rFonts w:hint="default" w:ascii="Courier New" w:hAnsi="Courier New" w:cs="Courier New"/>
+          <w:lang w:val="en-US"/>
+        </w:rPr>
+        <w:t>class=“dropdown-menu”</w:t>
+      </w:r>
+      <w:r>
+        <w:rPr>
+          <w:rFonts w:hint="default" w:cs="Times New Roman"/>
+          <w:lang w:val="en-US"/>
+        </w:rPr>
+        <w:t xml:space="preserve"> và duyệt qua các thẻ con </w:t>
+      </w:r>
+      <w:r>
+        <w:rPr>
+          <w:rFonts w:hint="default" w:ascii="Courier New" w:hAnsi="Courier New" w:cs="Courier New"/>
+          <w:lang w:val="en-US"/>
+        </w:rPr>
+        <w:t>&lt;li&gt;</w:t>
+      </w:r>
+      <w:r>
+        <w:rPr>
+          <w:rFonts w:hint="default" w:cs="Times New Roman"/>
+          <w:lang w:val="en-US"/>
+        </w:rPr>
+        <w:t xml:space="preserve"> bên trong. Sau đó, đoạn mã sẽ bắt đầu xem các thẻ </w:t>
+      </w:r>
+      <w:r>
+        <w:rPr>
+          <w:rFonts w:hint="default" w:ascii="Courier New" w:hAnsi="Courier New" w:cs="Courier New"/>
+          <w:lang w:val="en-US"/>
+        </w:rPr>
+        <w:t>&lt;a&gt;</w:t>
+      </w:r>
+      <w:r>
+        <w:rPr>
+          <w:rFonts w:hint="default" w:cs="Times New Roman"/>
+          <w:lang w:val="en-US"/>
+        </w:rPr>
+        <w:t xml:space="preserve"> trong mỗi thẻ </w:t>
+      </w:r>
+      <w:r>
+        <w:rPr>
+          <w:rFonts w:hint="default" w:ascii="Courier New" w:hAnsi="Courier New" w:cs="Courier New"/>
+          <w:lang w:val="en-US"/>
+        </w:rPr>
+        <w:t>&lt;li&gt;</w:t>
+      </w:r>
+      <w:r>
+        <w:rPr>
+          <w:rFonts w:hint="default" w:cs="Times New Roman"/>
+          <w:lang w:val="en-US"/>
+        </w:rPr>
+        <w:t xml:space="preserve"> để tìm ra thẻ có thuộc tính </w:t>
+      </w:r>
+      <w:r>
+        <w:rPr>
+          <w:rFonts w:hint="default" w:ascii="Courier New" w:hAnsi="Courier New" w:cs="Courier New"/>
+          <w:i/>
+          <w:iCs/>
+          <w:lang w:val="en-US"/>
+        </w:rPr>
+        <w:t>href</w:t>
+      </w:r>
+      <w:r>
+        <w:rPr>
+          <w:rFonts w:hint="default" w:cs="Times New Roman"/>
+          <w:lang w:val="en-US"/>
+        </w:rPr>
+        <w:t xml:space="preserve"> chứa chuỗi “format=pdf”. Khi đã có được URL chính xác của tập tin PDF, hàm </w:t>
+      </w:r>
+      <w:r>
+        <w:rPr>
+          <w:rFonts w:hint="default" w:ascii="Courier New" w:hAnsi="Courier New" w:cs="Courier New"/>
+          <w:lang w:val="en-US"/>
+        </w:rPr>
+        <w:t>download_pdf()</w:t>
+      </w:r>
+      <w:r>
+        <w:rPr>
+          <w:rFonts w:hint="default" w:cs="Times New Roman"/>
+          <w:lang w:val="en-US"/>
+        </w:rPr>
+        <w:t xml:space="preserve"> sẽ được gọi. Hàm này được cài đặt để sử dụng thư viện </w:t>
+      </w:r>
+      <w:r>
+        <w:rPr>
+          <w:rFonts w:hint="default" w:cs="Times New Roman"/>
+          <w:b/>
+          <w:bCs/>
+          <w:lang w:val="en-US"/>
+        </w:rPr>
+        <w:t>requests</w:t>
+      </w:r>
+      <w:r>
+        <w:rPr>
+          <w:rFonts w:hint="default" w:cs="Times New Roman"/>
+          <w:b w:val="0"/>
+          <w:bCs w:val="0"/>
+          <w:lang w:val="en-US"/>
+        </w:rPr>
+        <w:t xml:space="preserve"> với tham số </w:t>
+      </w:r>
+      <w:r>
+        <w:rPr>
+          <w:rFonts w:hint="default" w:cs="Times New Roman"/>
+          <w:b/>
+          <w:bCs/>
+          <w:lang w:val="en-US"/>
+        </w:rPr>
+        <w:t>stream=True</w:t>
+      </w:r>
+      <w:r>
+        <w:rPr>
+          <w:rFonts w:hint="default" w:cs="Times New Roman"/>
+          <w:b w:val="0"/>
+          <w:bCs w:val="0"/>
+          <w:lang w:val="en-US"/>
+        </w:rPr>
+        <w:t>, cho phép tải các tập tin có dung lượng lớn một cách hiệu quả bằng cách đọc dữ liệu theo từng khối nhỏ (chunk) thay vì tải toàn bộ về bộ nhớ cùng lúc. Tập tin PDF sau đó được lưu vào thư mục cục bộ đã được cấu hình trước.</w:t>
+      </w:r>
+    </w:p>
+    <w:p>
+      <w:pPr>
+        <w:keepLines w:val="0"/>
+        <w:pageBreakBefore w:val="0"/>
+        <w:widowControl/>
+        <w:kinsoku/>
+        <w:wordWrap/>
+        <w:overflowPunct/>
+        <w:topLinePunct w:val="0"/>
+        <w:autoSpaceDE/>
+        <w:autoSpaceDN/>
+        <w:bidi w:val="0"/>
+        <w:adjustRightInd/>
+        <w:snapToGrid/>
+        <w:spacing w:line="288" w:lineRule="auto"/>
+        <w:jc w:val="both"/>
+        <w:textAlignment w:val="auto"/>
+        <w:rPr>
+          <w:rFonts w:hint="default" w:cs="Times New Roman"/>
+          <w:b w:val="0"/>
+          <w:bCs w:val="0"/>
+          <w:lang w:val="en-US"/>
+        </w:rPr>
+      </w:pPr>
+      <w:r>
+        <w:rPr>
+          <w:rFonts w:hint="default" w:cs="Times New Roman"/>
+          <w:b w:val="0"/>
+          <w:bCs w:val="0"/>
+          <w:lang w:val="en-US"/>
+        </w:rPr>
+        <w:tab/>
+      </w:r>
+      <w:r>
+        <w:rPr>
+          <w:rFonts w:hint="default" w:cs="Times New Roman"/>
+          <w:b w:val="0"/>
+          <w:bCs w:val="0"/>
+          <w:lang w:val="en-US"/>
+        </w:rPr>
+        <w:t xml:space="preserve">Song song với việc lưu tập tin PDF, một từ điển (dictionary) chứa toàn bộ siêu dữ liệu của văn bản được tạo ra. Từ điển này sau đó được chuyển cho hàm </w:t>
+      </w:r>
+      <w:r>
+        <w:rPr>
+          <w:rFonts w:hint="default" w:ascii="Courier New" w:hAnsi="Courier New" w:cs="Courier New"/>
+          <w:b w:val="0"/>
+          <w:bCs w:val="0"/>
+          <w:lang w:val="en-US"/>
+        </w:rPr>
+        <w:t>append_metadata()</w:t>
+      </w:r>
+      <w:r>
+        <w:rPr>
+          <w:rFonts w:hint="default" w:cs="Times New Roman"/>
+          <w:b w:val="0"/>
+          <w:bCs w:val="0"/>
+          <w:lang w:val="en-US"/>
+        </w:rPr>
+        <w:t xml:space="preserve"> để ghi vào tệp </w:t>
+      </w:r>
+      <w:r>
+        <w:rPr>
+          <w:rFonts w:hint="default" w:ascii="Courier New" w:hAnsi="Courier New" w:cs="Courier New"/>
+          <w:b w:val="0"/>
+          <w:bCs w:val="0"/>
+          <w:lang w:val="en-US"/>
+        </w:rPr>
+        <w:t>metadata.jsonl</w:t>
+      </w:r>
+      <w:r>
+        <w:rPr>
+          <w:rFonts w:hint="default" w:cs="Times New Roman"/>
+          <w:b w:val="0"/>
+          <w:bCs w:val="0"/>
+          <w:lang w:val="en-US"/>
+        </w:rPr>
+        <w:t xml:space="preserve">. Hàm này mở tệp ở chế độ ghi nối tiếp với mã hóa utf-8 và sử dụng lệnh </w:t>
+      </w:r>
+      <w:r>
+        <w:rPr>
+          <w:rFonts w:hint="default" w:ascii="Courier New" w:hAnsi="Courier New" w:cs="Courier New"/>
+          <w:b w:val="0"/>
+          <w:bCs w:val="0"/>
+          <w:lang w:val="en-US"/>
+        </w:rPr>
+        <w:t>json.dump()</w:t>
+      </w:r>
+      <w:r>
+        <w:rPr>
+          <w:rFonts w:hint="default" w:cs="Times New Roman"/>
+          <w:b w:val="0"/>
+          <w:bCs w:val="0"/>
+          <w:lang w:val="en-US"/>
+        </w:rPr>
+        <w:t xml:space="preserve"> để chuyển đổi từ điển thành một chuỗi JSON. Mỗi bản ghi được ghi trên một dòng riêng biệt, theo đúng chuẩn định dạng JSON Lines. Cách lưu trữ này không chỉ đảm bảo tính toàn vẹn của dữ liệu mà còn cực kỳ hiệu quả khi cần bổ sung thông tin mới vào một tệp lớn mà không cần phải đọc và ghi lại toàn bộ tệp.</w:t>
+      </w:r>
+    </w:p>
+    <w:p>
+      <w:pPr>
+        <w:keepLines w:val="0"/>
+        <w:pageBreakBefore w:val="0"/>
+        <w:widowControl/>
+        <w:kinsoku/>
+        <w:wordWrap/>
+        <w:overflowPunct/>
+        <w:topLinePunct w:val="0"/>
+        <w:autoSpaceDE/>
+        <w:autoSpaceDN/>
+        <w:bidi w:val="0"/>
+        <w:adjustRightInd/>
+        <w:snapToGrid/>
+        <w:spacing w:line="288" w:lineRule="auto"/>
+        <w:jc w:val="both"/>
+        <w:textAlignment w:val="auto"/>
+        <w:rPr>
+          <w:rFonts w:hint="default" w:cs="Times New Roman"/>
+          <w:b w:val="0"/>
+          <w:bCs w:val="0"/>
+          <w:lang w:val="en-US"/>
+        </w:rPr>
+      </w:pPr>
+      <w:r>
+        <w:rPr>
+          <w:rFonts w:hint="default" w:cs="Times New Roman"/>
+          <w:b w:val="0"/>
+          <w:bCs w:val="0"/>
+          <w:lang w:val="en-US"/>
+        </w:rPr>
+        <w:tab/>
+      </w:r>
+      <w:r>
+        <w:rPr>
+          <w:rFonts w:hint="default" w:cs="Times New Roman"/>
+          <w:b w:val="0"/>
+          <w:bCs w:val="0"/>
+          <w:lang w:val="en-US"/>
+        </w:rPr>
+        <w:t>Mỗi tập tin metadata lưu mỗi loại văn bản với các trường dữ liệu sau:</w:t>
       </w:r>
     </w:p>
     <w:p>
@@ -14852,15 +17708,19 @@
         <w:textAlignment w:val="auto"/>
         <w:rPr>
           <w:rFonts w:hint="default" w:cs="Times New Roman"/>
+          <w:b w:val="0"/>
+          <w:bCs w:val="0"/>
           <w:lang w:val="en-US"/>
         </w:rPr>
       </w:pPr>
       <w:r>
         <w:rPr>
           <w:rFonts w:hint="default" w:cs="Times New Roman"/>
-          <w:lang w:val="en-US"/>
-        </w:rPr>
-        <w:t>Công văn: Là loại văn bản hành chính dùng để trao đổi, hướng dẫn, giải thích hoặc yêu cầu thực hiện một công việc cụ thể giữa các cơ quan nhà nước, hoặc giữa cơ quan nhà nước với tổ chức, cá nhân.</w:t>
+          <w:b w:val="0"/>
+          <w:bCs w:val="0"/>
+          <w:lang w:val="en-US"/>
+        </w:rPr>
+        <w:t>Tên tập tin: Tên của tập tin văn bản đã tải. Vì tên văn bản và tên tập tin không giống nhau nên sẽ lưu trữ tên tập tin để thuận tiện cho việc tìm kiếm.</w:t>
       </w:r>
     </w:p>
     <w:p>
@@ -14887,15 +17747,253 @@
         <w:textAlignment w:val="auto"/>
         <w:rPr>
           <w:rFonts w:hint="default" w:cs="Times New Roman"/>
+          <w:b w:val="0"/>
+          <w:bCs w:val="0"/>
           <w:lang w:val="en-US"/>
         </w:rPr>
       </w:pPr>
       <w:r>
         <w:rPr>
           <w:rFonts w:hint="default" w:cs="Times New Roman"/>
-          <w:lang w:val="en-US"/>
-        </w:rPr>
-        <w:t>Pháp lệnh: Do Ủy ban Thường vụ Quốc hội ban hành để quy định về những vấn đề được Quốc hội giao, sau một thời gian thực hiện nếu thấy phù hợp có thể được triển khai thành Luật.</w:t>
+          <w:b w:val="0"/>
+          <w:bCs w:val="0"/>
+          <w:lang w:val="en-US"/>
+        </w:rPr>
+        <w:t>Tên văn bản: Tên của văn bản đã tải.</w:t>
+      </w:r>
+    </w:p>
+    <w:p>
+      <w:pPr>
+        <w:keepLines w:val="0"/>
+        <w:pageBreakBefore w:val="0"/>
+        <w:widowControl/>
+        <w:numPr>
+          <w:ilvl w:val="0"/>
+          <w:numId w:val="7"/>
+        </w:numPr>
+        <w:kinsoku/>
+        <w:wordWrap/>
+        <w:overflowPunct/>
+        <w:topLinePunct w:val="0"/>
+        <w:autoSpaceDE/>
+        <w:autoSpaceDN/>
+        <w:bidi w:val="0"/>
+        <w:adjustRightInd/>
+        <w:snapToGrid/>
+        <w:spacing w:line="288" w:lineRule="auto"/>
+        <w:ind w:left="1260" w:leftChars="0" w:hanging="420" w:firstLineChars="0"/>
+        <w:jc w:val="both"/>
+        <w:textAlignment w:val="auto"/>
+        <w:rPr>
+          <w:rFonts w:hint="default" w:cs="Times New Roman"/>
+          <w:b w:val="0"/>
+          <w:bCs w:val="0"/>
+          <w:lang w:val="en-US"/>
+        </w:rPr>
+      </w:pPr>
+      <w:r>
+        <w:rPr>
+          <w:rFonts w:hint="default" w:cs="Times New Roman"/>
+          <w:b w:val="0"/>
+          <w:bCs w:val="0"/>
+          <w:lang w:val="en-US"/>
+        </w:rPr>
+        <w:t>Số hiệu: Số hiệu của văn bản sau khi đã xử lý.</w:t>
+      </w:r>
+    </w:p>
+    <w:p>
+      <w:pPr>
+        <w:keepLines w:val="0"/>
+        <w:pageBreakBefore w:val="0"/>
+        <w:widowControl/>
+        <w:numPr>
+          <w:ilvl w:val="0"/>
+          <w:numId w:val="7"/>
+        </w:numPr>
+        <w:kinsoku/>
+        <w:wordWrap/>
+        <w:overflowPunct/>
+        <w:topLinePunct w:val="0"/>
+        <w:autoSpaceDE/>
+        <w:autoSpaceDN/>
+        <w:bidi w:val="0"/>
+        <w:adjustRightInd/>
+        <w:snapToGrid/>
+        <w:spacing w:line="288" w:lineRule="auto"/>
+        <w:ind w:left="1260" w:leftChars="0" w:hanging="420" w:firstLineChars="0"/>
+        <w:jc w:val="both"/>
+        <w:textAlignment w:val="auto"/>
+        <w:rPr>
+          <w:rFonts w:hint="default" w:cs="Times New Roman"/>
+          <w:b w:val="0"/>
+          <w:bCs w:val="0"/>
+          <w:lang w:val="en-US"/>
+        </w:rPr>
+      </w:pPr>
+      <w:r>
+        <w:rPr>
+          <w:rFonts w:hint="default" w:cs="Times New Roman"/>
+          <w:b w:val="0"/>
+          <w:bCs w:val="0"/>
+          <w:lang w:val="en-US"/>
+        </w:rPr>
+        <w:t>Ngày ban hành: Ngày ban hành của văn bản.</w:t>
+      </w:r>
+    </w:p>
+    <w:p>
+      <w:pPr>
+        <w:keepLines w:val="0"/>
+        <w:pageBreakBefore w:val="0"/>
+        <w:widowControl/>
+        <w:numPr>
+          <w:ilvl w:val="0"/>
+          <w:numId w:val="7"/>
+        </w:numPr>
+        <w:kinsoku/>
+        <w:wordWrap/>
+        <w:overflowPunct/>
+        <w:topLinePunct w:val="0"/>
+        <w:autoSpaceDE/>
+        <w:autoSpaceDN/>
+        <w:bidi w:val="0"/>
+        <w:adjustRightInd/>
+        <w:snapToGrid/>
+        <w:spacing w:line="288" w:lineRule="auto"/>
+        <w:ind w:left="1260" w:leftChars="0" w:hanging="420" w:firstLineChars="0"/>
+        <w:jc w:val="both"/>
+        <w:textAlignment w:val="auto"/>
+        <w:rPr>
+          <w:rFonts w:hint="default" w:cs="Times New Roman"/>
+          <w:b w:val="0"/>
+          <w:bCs w:val="0"/>
+          <w:lang w:val="en-US"/>
+        </w:rPr>
+      </w:pPr>
+      <w:r>
+        <w:rPr>
+          <w:rFonts w:hint="default" w:cs="Times New Roman"/>
+          <w:b w:val="0"/>
+          <w:bCs w:val="0"/>
+          <w:lang w:val="en-US"/>
+        </w:rPr>
+        <w:t>Ngày hiệu lực: Ngày có hiệu lực chính thức của văn bản.</w:t>
+      </w:r>
+    </w:p>
+    <w:p>
+      <w:pPr>
+        <w:keepLines w:val="0"/>
+        <w:pageBreakBefore w:val="0"/>
+        <w:widowControl/>
+        <w:numPr>
+          <w:ilvl w:val="0"/>
+          <w:numId w:val="7"/>
+        </w:numPr>
+        <w:kinsoku/>
+        <w:wordWrap/>
+        <w:overflowPunct/>
+        <w:topLinePunct w:val="0"/>
+        <w:autoSpaceDE/>
+        <w:autoSpaceDN/>
+        <w:bidi w:val="0"/>
+        <w:adjustRightInd/>
+        <w:snapToGrid/>
+        <w:spacing w:line="288" w:lineRule="auto"/>
+        <w:ind w:left="1260" w:leftChars="0" w:hanging="420" w:firstLineChars="0"/>
+        <w:jc w:val="both"/>
+        <w:textAlignment w:val="auto"/>
+        <w:rPr>
+          <w:rFonts w:hint="default" w:cs="Times New Roman"/>
+          <w:b w:val="0"/>
+          <w:bCs w:val="0"/>
+          <w:lang w:val="en-US"/>
+        </w:rPr>
+      </w:pPr>
+      <w:r>
+        <w:rPr>
+          <w:rFonts w:hint="default" w:cs="Times New Roman"/>
+          <w:b w:val="0"/>
+          <w:bCs w:val="0"/>
+          <w:lang w:val="en-US"/>
+        </w:rPr>
+        <w:t>Loại văn bản: Loại của văn bản. Vì các văn bản được xử lý có nhiều loại khác nhau như chỉ thị, nghị định, nghị quyết, ….. nên việc lưu loại văn bản sẽ giúp chương trình biết được đang xử lý loại văn bản nào và thực hiện quy trình gì.</w:t>
+      </w:r>
+    </w:p>
+    <w:p>
+      <w:pPr>
+        <w:keepLines w:val="0"/>
+        <w:pageBreakBefore w:val="0"/>
+        <w:widowControl/>
+        <w:numPr>
+          <w:ilvl w:val="0"/>
+          <w:numId w:val="7"/>
+        </w:numPr>
+        <w:kinsoku/>
+        <w:wordWrap/>
+        <w:overflowPunct/>
+        <w:topLinePunct w:val="0"/>
+        <w:autoSpaceDE/>
+        <w:autoSpaceDN/>
+        <w:bidi w:val="0"/>
+        <w:adjustRightInd/>
+        <w:snapToGrid/>
+        <w:spacing w:line="288" w:lineRule="auto"/>
+        <w:ind w:left="1260" w:leftChars="0" w:hanging="420" w:firstLineChars="0"/>
+        <w:jc w:val="both"/>
+        <w:textAlignment w:val="auto"/>
+        <w:rPr>
+          <w:rFonts w:hint="default" w:cs="Times New Roman"/>
+          <w:b w:val="0"/>
+          <w:bCs w:val="0"/>
+          <w:lang w:val="en-US"/>
+        </w:rPr>
+      </w:pPr>
+      <w:r>
+        <w:rPr>
+          <w:rFonts w:hint="default" w:cs="Times New Roman"/>
+          <w:b w:val="0"/>
+          <w:bCs w:val="0"/>
+          <w:lang w:val="en-US"/>
+        </w:rPr>
+        <w:t>Nguồn: Nơi tải văn bản.</w:t>
+      </w:r>
+    </w:p>
+    <w:p>
+      <w:pPr>
+        <w:keepLines w:val="0"/>
+        <w:pageBreakBefore w:val="0"/>
+        <w:widowControl/>
+        <w:numPr>
+          <w:ilvl w:val="0"/>
+          <w:numId w:val="7"/>
+        </w:numPr>
+        <w:kinsoku/>
+        <w:wordWrap/>
+        <w:overflowPunct/>
+        <w:topLinePunct w:val="0"/>
+        <w:autoSpaceDE/>
+        <w:autoSpaceDN/>
+        <w:bidi w:val="0"/>
+        <w:adjustRightInd/>
+        <w:snapToGrid/>
+        <w:spacing w:line="288" w:lineRule="auto"/>
+        <w:ind w:left="1260" w:leftChars="0" w:hanging="420" w:firstLineChars="0"/>
+        <w:jc w:val="both"/>
+        <w:textAlignment w:val="auto"/>
+        <w:rPr>
+          <w:rFonts w:hint="default" w:cs="Times New Roman"/>
+          <w:b w:val="0"/>
+          <w:bCs w:val="0"/>
+          <w:lang w:val="en-US"/>
+        </w:rPr>
+      </w:pPr>
+      <w:r>
+        <w:rPr>
+          <w:rFonts w:hint="default" w:cs="Times New Roman"/>
+          <w:b w:val="0"/>
+          <w:bCs w:val="0"/>
+          <w:lang w:val="en-US"/>
+        </w:rPr>
+        <w:t>Trạng thái tải: “Tải thành công” và “Không tải được file”. Trưởng hợp “Không tải được file” là do trong quá trình cào dữ liệu có thể đường truyền không ổn định ảnh hưởng đến việc tài văn bản nên nếu trường hợp này xảy ra. Tôi sẽ tải văn bản này thủ công để thu được toàn bộ phần văn bản cần thu thập.</w:t>
       </w:r>
     </w:p>
     <w:p>
@@ -14917,9 +18015,29 @@
         <w:textAlignment w:val="auto"/>
         <w:rPr>
           <w:rFonts w:hint="default" w:cs="Times New Roman"/>
-          <w:lang w:val="en-US"/>
-        </w:rPr>
-      </w:pPr>
+          <w:b w:val="0"/>
+          <w:bCs w:val="0"/>
+          <w:lang w:val="en-US"/>
+        </w:rPr>
+      </w:pPr>
+      <w:r>
+        <w:rPr>
+          <w:rFonts w:hint="default" w:cs="Times New Roman"/>
+          <w:b w:val="0"/>
+          <w:bCs w:val="0"/>
+          <w:lang w:val="en-US"/>
+        </w:rPr>
+        <w:tab/>
+      </w:r>
+      <w:r>
+        <w:rPr>
+          <w:rFonts w:hint="default" w:cs="Times New Roman"/>
+          <w:b w:val="0"/>
+          <w:bCs w:val="0"/>
+          <w:lang w:val="en-US"/>
+        </w:rPr>
+        <w:t>Cuối cùng, sau khi hoàn thành quá trình thu thập dữ liệu, tôi đã thu thập tổng cộng 6.071 tập tin bao gồm sáu loại văn bản: Chỉ thị, công điện, công văn, nghị định, nghị quyết và thông tư.</w:t>
+      </w:r>
     </w:p>
     <w:p>
       <w:pPr>
@@ -14946,6 +18064,70 @@
     </w:p>
     <w:p>
       <w:pPr>
+        <w:pStyle w:val="6"/>
+        <w:keepNext/>
+        <w:keepLines w:val="0"/>
+        <w:pageBreakBefore w:val="0"/>
+        <w:widowControl/>
+        <w:kinsoku/>
+        <w:wordWrap/>
+        <w:overflowPunct/>
+        <w:topLinePunct w:val="0"/>
+        <w:autoSpaceDE/>
+        <w:autoSpaceDN/>
+        <w:bidi w:val="0"/>
+        <w:adjustRightInd/>
+        <w:snapToGrid/>
+        <w:spacing w:line="288" w:lineRule="auto"/>
+        <w:textAlignment w:val="auto"/>
+        <w:rPr>
+          <w:rFonts w:hint="default"/>
+          <w:lang w:val="en-US"/>
+        </w:rPr>
+      </w:pPr>
+      <w:r>
+        <w:rPr>
+          <w:rFonts w:hint="default"/>
+          <w:lang w:val="en-US"/>
+        </w:rPr>
+        <w:t xml:space="preserve">2.2.1.2. Trang Cơ sở dữ liệu quốc gia về văn bản pháp luật: </w:t>
+      </w:r>
+    </w:p>
+    <w:p>
+      <w:pPr>
+        <w:pStyle w:val="6"/>
+        <w:keepNext/>
+        <w:keepLines w:val="0"/>
+        <w:pageBreakBefore w:val="0"/>
+        <w:widowControl/>
+        <w:kinsoku/>
+        <w:wordWrap/>
+        <w:overflowPunct/>
+        <w:topLinePunct w:val="0"/>
+        <w:autoSpaceDE/>
+        <w:autoSpaceDN/>
+        <w:bidi w:val="0"/>
+        <w:adjustRightInd/>
+        <w:snapToGrid/>
+        <w:spacing w:line="288" w:lineRule="auto"/>
+        <w:textAlignment w:val="auto"/>
+        <w:rPr>
+          <w:rFonts w:hint="default"/>
+          <w:highlight w:val="yellow"/>
+          <w:lang w:val="en-US"/>
+        </w:rPr>
+      </w:pPr>
+      <w:r>
+        <w:rPr>
+          <w:rFonts w:hint="default"/>
+          <w:highlight w:val="yellow"/>
+          <w:lang w:val="en-US"/>
+        </w:rPr>
+        <w:t>[PHẦN NÀY CHỦ YẾU XỬ LÝ CHO OCR NÊN EM SẼ BỔ SUNG SAU DO LÀM PHẦN TEXT TRƯỚC]</w:t>
+      </w:r>
+    </w:p>
+    <w:p>
+      <w:pPr>
         <w:keepLines w:val="0"/>
         <w:pageBreakBefore w:val="0"/>
         <w:widowControl/>
@@ -14966,6 +18148,49 @@
           <w:lang w:val="en-US"/>
         </w:rPr>
       </w:pPr>
+      <w:r>
+        <w:drawing>
+          <wp:inline distT="0" distB="0" distL="114300" distR="114300">
+            <wp:extent cx="5247005" cy="2610485"/>
+            <wp:effectExtent l="0" t="0" r="10795" b="10795"/>
+            <wp:docPr id="17" name="Picture 1"/>
+            <wp:cNvGraphicFramePr>
+              <a:graphicFrameLocks xmlns:a="http://schemas.openxmlformats.org/drawingml/2006/main" noChangeAspect="1"/>
+            </wp:cNvGraphicFramePr>
+            <a:graphic xmlns:a="http://schemas.openxmlformats.org/drawingml/2006/main">
+              <a:graphicData uri="http://schemas.openxmlformats.org/drawingml/2006/picture">
+                <pic:pic xmlns:pic="http://schemas.openxmlformats.org/drawingml/2006/picture">
+                  <pic:nvPicPr>
+                    <pic:cNvPr id="17" name="Picture 1"/>
+                    <pic:cNvPicPr>
+                      <a:picLocks noChangeAspect="1"/>
+                    </pic:cNvPicPr>
+                  </pic:nvPicPr>
+                  <pic:blipFill>
+                    <a:blip r:embed="rId34"/>
+                    <a:stretch>
+                      <a:fillRect/>
+                    </a:stretch>
+                  </pic:blipFill>
+                  <pic:spPr>
+                    <a:xfrm>
+                      <a:off x="0" y="0"/>
+                      <a:ext cx="5247005" cy="2610485"/>
+                    </a:xfrm>
+                    <a:prstGeom prst="rect">
+                      <a:avLst/>
+                    </a:prstGeom>
+                    <a:noFill/>
+                    <a:ln>
+                      <a:noFill/>
+                    </a:ln>
+                  </pic:spPr>
+                </pic:pic>
+              </a:graphicData>
+            </a:graphic>
+          </wp:inline>
+        </w:drawing>
+      </w:r>
     </w:p>
     <w:p>
       <w:pPr>
@@ -14982,7 +18207,25 @@
           <w:rFonts w:hint="default"/>
           <w:lang w:val="en-US"/>
         </w:rPr>
-        <w:t>Hình . Trang Cơ sở dữ liệu quốc gia về văn bản pháp luật</w:t>
+        <w:t xml:space="preserve">Hình . Trang Cơ sở dữ liệu quốc gia về văn bản pháp luật (Nguồn: </w:t>
+      </w:r>
+    </w:p>
+    <w:p>
+      <w:pPr>
+        <w:pStyle w:val="19"/>
+        <w:bidi w:val="0"/>
+        <w:jc w:val="center"/>
+        <w:rPr>
+          <w:rFonts w:hint="default"/>
+          <w:lang w:val="en-US"/>
+        </w:rPr>
+      </w:pPr>
+      <w:r>
+        <w:rPr>
+          <w:rFonts w:hint="default"/>
+          <w:lang w:val="en-US"/>
+        </w:rPr>
+        <w:t>https://vbpl.vn/pages/portal.asp)</w:t>
       </w:r>
     </w:p>
     <w:p>
@@ -15152,6 +18395,42 @@
         <w:keepLines w:val="0"/>
         <w:pageBreakBefore w:val="0"/>
         <w:widowControl/>
+        <w:numPr>
+          <w:ilvl w:val="0"/>
+          <w:numId w:val="7"/>
+        </w:numPr>
+        <w:kinsoku/>
+        <w:wordWrap/>
+        <w:overflowPunct/>
+        <w:topLinePunct w:val="0"/>
+        <w:autoSpaceDE/>
+        <w:autoSpaceDN/>
+        <w:bidi w:val="0"/>
+        <w:adjustRightInd/>
+        <w:snapToGrid/>
+        <w:spacing w:line="288" w:lineRule="auto"/>
+        <w:ind w:left="1260" w:leftChars="0" w:hanging="420" w:firstLineChars="0"/>
+        <w:jc w:val="both"/>
+        <w:textAlignment w:val="auto"/>
+        <w:rPr>
+          <w:rFonts w:hint="default"/>
+          <w:lang w:val="en-US"/>
+        </w:rPr>
+      </w:pPr>
+      <w:r>
+        <w:rPr>
+          <w:rFonts w:hint="default"/>
+          <w:lang w:val="en-US"/>
+        </w:rPr>
+        <w:t>Nghị định</w:t>
+      </w:r>
+    </w:p>
+    <w:p>
+      <w:pPr>
+        <w:keepNext w:val="0"/>
+        <w:keepLines w:val="0"/>
+        <w:pageBreakBefore w:val="0"/>
+        <w:widowControl/>
         <w:kinsoku/>
         <w:wordWrap/>
         <w:overflowPunct/>
@@ -15172,8 +18451,21 @@
     <w:p>
       <w:pPr>
         <w:pStyle w:val="5"/>
+        <w:keepLines w:val="0"/>
+        <w:pageBreakBefore w:val="0"/>
+        <w:widowControl/>
+        <w:kinsoku/>
+        <w:wordWrap/>
+        <w:overflowPunct/>
+        <w:topLinePunct w:val="0"/>
+        <w:autoSpaceDE/>
+        <w:autoSpaceDN/>
+        <w:bidi w:val="0"/>
+        <w:adjustRightInd/>
+        <w:snapToGrid/>
         <w:spacing w:line="288" w:lineRule="auto"/>
         <w:jc w:val="both"/>
+        <w:textAlignment w:val="auto"/>
         <w:rPr>
           <w:rFonts w:ascii="Times New Roman" w:hAnsi="Times New Roman" w:cs="Times New Roman"/>
         </w:rPr>
@@ -15193,6 +18485,100 @@
           <w:highlight w:val="none"/>
         </w:rPr>
         <w:t xml:space="preserve"> </w:t>
+      </w:r>
+    </w:p>
+    <w:p>
+      <w:pPr>
+        <w:keepLines w:val="0"/>
+        <w:pageBreakBefore w:val="0"/>
+        <w:widowControl/>
+        <w:kinsoku/>
+        <w:wordWrap/>
+        <w:overflowPunct/>
+        <w:topLinePunct w:val="0"/>
+        <w:autoSpaceDE/>
+        <w:autoSpaceDN/>
+        <w:bidi w:val="0"/>
+        <w:adjustRightInd/>
+        <w:snapToGrid/>
+        <w:spacing w:line="288" w:lineRule="auto"/>
+        <w:jc w:val="both"/>
+        <w:textAlignment w:val="auto"/>
+        <w:rPr>
+          <w:rFonts w:hint="default"/>
+          <w:lang w:val="en-US"/>
+        </w:rPr>
+      </w:pPr>
+      <w:r>
+        <w:rPr>
+          <w:rFonts w:hint="default"/>
+          <w:lang w:val="en-US"/>
+        </w:rPr>
+        <w:tab/>
+        <w:t xml:space="preserve">Sau khi đã thu thập dữ liệu bao gồm cả tập tin PDF dạng text-based và tập tin PDF dạng image_based, hệ thống sẽ tách ra hai trường hợp và </w:t>
+      </w:r>
+      <w:bookmarkStart w:id="32" w:name="_GoBack"/>
+      <w:bookmarkEnd w:id="32"/>
+    </w:p>
+    <w:p>
+      <w:pPr>
+        <w:pStyle w:val="6"/>
+        <w:keepLines w:val="0"/>
+        <w:pageBreakBefore w:val="0"/>
+        <w:widowControl/>
+        <w:kinsoku/>
+        <w:wordWrap/>
+        <w:overflowPunct/>
+        <w:topLinePunct w:val="0"/>
+        <w:autoSpaceDE/>
+        <w:autoSpaceDN/>
+        <w:bidi w:val="0"/>
+        <w:adjustRightInd/>
+        <w:snapToGrid/>
+        <w:spacing w:line="288" w:lineRule="auto"/>
+        <w:textAlignment w:val="auto"/>
+        <w:rPr>
+          <w:rFonts w:hint="default"/>
+          <w:lang w:val="en-US"/>
+        </w:rPr>
+      </w:pPr>
+      <w:r>
+        <w:rPr>
+          <w:rFonts w:hint="default"/>
+          <w:lang w:val="en-US"/>
+        </w:rPr>
+        <w:t>2.2.2.1.</w:t>
+      </w:r>
+    </w:p>
+    <w:p>
+      <w:pPr>
+        <w:pStyle w:val="19"/>
+        <w:keepLines w:val="0"/>
+        <w:pageBreakBefore w:val="0"/>
+        <w:widowControl/>
+        <w:kinsoku/>
+        <w:wordWrap/>
+        <w:overflowPunct/>
+        <w:topLinePunct w:val="0"/>
+        <w:autoSpaceDE/>
+        <w:autoSpaceDN/>
+        <w:bidi w:val="0"/>
+        <w:adjustRightInd/>
+        <w:snapToGrid/>
+        <w:spacing w:line="288" w:lineRule="auto"/>
+        <w:jc w:val="center"/>
+        <w:textAlignment w:val="auto"/>
+        <w:rPr>
+          <w:rFonts w:hint="default"/>
+          <w:lang w:val="en-US"/>
+        </w:rPr>
+      </w:pPr>
+      <w:r>
+        <w:rPr>
+          <w:rFonts w:hint="default"/>
+          <w:lang w:val="en-US"/>
+        </w:rPr>
+        <w:t xml:space="preserve">Hình . </w:t>
       </w:r>
     </w:p>
     <w:p>
@@ -15212,6 +18598,30 @@
         <w:snapToGrid/>
         <w:spacing w:line="288" w:lineRule="auto"/>
         <w:jc w:val="both"/>
+        <w:textAlignment w:val="auto"/>
+        <w:rPr>
+          <w:i/>
+          <w:iCs/>
+        </w:rPr>
+      </w:pPr>
+    </w:p>
+    <w:p>
+      <w:pPr>
+        <w:keepNext w:val="0"/>
+        <w:keepLines w:val="0"/>
+        <w:pageBreakBefore w:val="0"/>
+        <w:widowControl/>
+        <w:kinsoku/>
+        <w:wordWrap/>
+        <w:overflowPunct/>
+        <w:topLinePunct w:val="0"/>
+        <w:autoSpaceDE/>
+        <w:autoSpaceDN/>
+        <w:bidi w:val="0"/>
+        <w:adjustRightInd/>
+        <w:snapToGrid/>
+        <w:spacing w:line="288" w:lineRule="auto"/>
+        <w:jc w:val="center"/>
         <w:textAlignment w:val="auto"/>
         <w:rPr>
           <w:i/>
@@ -17396,7 +20806,7 @@
               <w:vertAlign w:val="baseline"/>
               <w:lang w:val="en-US"/>
             </w:rPr>
-            <w:t xml:space="preserve"> Xây dựng hệ thống tự động trích xuất và hỏi - đáp thông tin từ văn bản pháp luật</w:t>
+            <w:t xml:space="preserve"> Xây dựng trợ lý ảo hỗ trợ hoạt động tiếp xúc cử tri</w:t>
           </w:r>
         </w:p>
       </w:tc>
@@ -17562,8 +20972,8 @@
       </w:tblCellMar>
     </w:tblPr>
     <w:tblGrid>
+      <w:gridCol w:w="4605"/>
       <w:gridCol w:w="4606"/>
-      <w:gridCol w:w="4605"/>
     </w:tblGrid>
     <w:tr>
       <w:tblPrEx>
@@ -17611,7 +21021,7 @@
               <w:vertAlign w:val="baseline"/>
               <w:lang w:val="en-US"/>
             </w:rPr>
-            <w:t xml:space="preserve"> Xây dựng hệ thống tự động trích xuất và hỏi - đáp thông tin từ văn bản pháp luật</w:t>
+            <w:t xml:space="preserve"> Xây dựng trợ lý ảo hỗ trợ hoạt động tiếp xúc cử tri</w:t>
           </w:r>
         </w:p>
       </w:tc>
@@ -17766,8 +21176,8 @@
       </w:tblCellMar>
     </w:tblPr>
     <w:tblGrid>
+      <w:gridCol w:w="4605"/>
       <w:gridCol w:w="4606"/>
-      <w:gridCol w:w="4605"/>
     </w:tblGrid>
     <w:tr>
       <w:tblPrEx>
@@ -17815,7 +21225,7 @@
               <w:vertAlign w:val="baseline"/>
               <w:lang w:val="en-US"/>
             </w:rPr>
-            <w:t xml:space="preserve"> Xây dựng hệ thống tự động trích xuất và hỏi - đáp thông tin từ văn bản pháp luật</w:t>
+            <w:t xml:space="preserve"> Xây dựng trợ lý ảo hỗ trợ hoạt động tiếp xúc cử tri</w:t>
           </w:r>
         </w:p>
       </w:tc>
@@ -18479,7 +21889,7 @@
     <w:lsdException w:qFormat="1" w:unhideWhenUsed="0" w:uiPriority="39" w:semiHidden="0" w:name="Table Grid"/>
     <w:lsdException w:uiPriority="99" w:name="Table Theme"/>
     <w:lsdException w:qFormat="1" w:unhideWhenUsed="0" w:uiPriority="99" w:name="Placeholder Text"/>
-    <w:lsdException w:unhideWhenUsed="0" w:uiPriority="60" w:semiHidden="0" w:name="Light Shading"/>
+    <w:lsdException w:qFormat="1" w:unhideWhenUsed="0" w:uiPriority="60" w:semiHidden="0" w:name="Light Shading"/>
     <w:lsdException w:unhideWhenUsed="0" w:uiPriority="61" w:semiHidden="0" w:name="Light List"/>
     <w:lsdException w:unhideWhenUsed="0" w:uiPriority="62" w:semiHidden="0" w:name="Light Grid"/>
     <w:lsdException w:unhideWhenUsed="0" w:uiPriority="63" w:semiHidden="0" w:name="Medium Shading 1"/>
@@ -18493,8 +21903,8 @@
     <w:lsdException w:unhideWhenUsed="0" w:uiPriority="71" w:semiHidden="0" w:name="Colorful Shading"/>
     <w:lsdException w:unhideWhenUsed="0" w:uiPriority="72" w:semiHidden="0" w:name="Colorful List"/>
     <w:lsdException w:unhideWhenUsed="0" w:uiPriority="73" w:semiHidden="0" w:name="Colorful Grid"/>
-    <w:lsdException w:unhideWhenUsed="0" w:uiPriority="60" w:semiHidden="0" w:name="Light Shading Accent 1"/>
-    <w:lsdException w:unhideWhenUsed="0" w:uiPriority="61" w:semiHidden="0" w:name="Light List Accent 1"/>
+    <w:lsdException w:qFormat="1" w:unhideWhenUsed="0" w:uiPriority="60" w:semiHidden="0" w:name="Light Shading Accent 1"/>
+    <w:lsdException w:qFormat="1" w:unhideWhenUsed="0" w:uiPriority="61" w:semiHidden="0" w:name="Light List Accent 1"/>
     <w:lsdException w:unhideWhenUsed="0" w:uiPriority="62" w:semiHidden="0" w:name="Light Grid Accent 1"/>
     <w:lsdException w:unhideWhenUsed="0" w:uiPriority="63" w:semiHidden="0" w:name="Medium Shading 1 Accent 1"/>
     <w:lsdException w:unhideWhenUsed="0" w:uiPriority="64" w:semiHidden="0" w:name="Medium Shading 2 Accent 1"/>
@@ -18508,9 +21918,9 @@
     <w:lsdException w:unhideWhenUsed="0" w:uiPriority="71" w:semiHidden="0" w:name="Colorful Shading Accent 1"/>
     <w:lsdException w:unhideWhenUsed="0" w:uiPriority="72" w:semiHidden="0" w:name="Colorful List Accent 1"/>
     <w:lsdException w:unhideWhenUsed="0" w:uiPriority="73" w:semiHidden="0" w:name="Colorful Grid Accent 1"/>
-    <w:lsdException w:unhideWhenUsed="0" w:uiPriority="60" w:semiHidden="0" w:name="Light Shading Accent 2"/>
-    <w:lsdException w:unhideWhenUsed="0" w:uiPriority="61" w:semiHidden="0" w:name="Light List Accent 2"/>
-    <w:lsdException w:unhideWhenUsed="0" w:uiPriority="62" w:semiHidden="0" w:name="Light Grid Accent 2"/>
+    <w:lsdException w:qFormat="1" w:unhideWhenUsed="0" w:uiPriority="60" w:semiHidden="0" w:name="Light Shading Accent 2"/>
+    <w:lsdException w:qFormat="1" w:unhideWhenUsed="0" w:uiPriority="61" w:semiHidden="0" w:name="Light List Accent 2"/>
+    <w:lsdException w:qFormat="1" w:unhideWhenUsed="0" w:uiPriority="62" w:semiHidden="0" w:name="Light Grid Accent 2"/>
     <w:lsdException w:unhideWhenUsed="0" w:uiPriority="63" w:semiHidden="0" w:name="Medium Shading 1 Accent 2"/>
     <w:lsdException w:unhideWhenUsed="0" w:uiPriority="64" w:semiHidden="0" w:name="Medium Shading 2 Accent 2"/>
     <w:lsdException w:unhideWhenUsed="0" w:uiPriority="65" w:semiHidden="0" w:name="Medium List 1 Accent 2"/>
@@ -18522,11 +21932,11 @@
     <w:lsdException w:unhideWhenUsed="0" w:uiPriority="71" w:semiHidden="0" w:name="Colorful Shading Accent 2"/>
     <w:lsdException w:unhideWhenUsed="0" w:uiPriority="72" w:semiHidden="0" w:name="Colorful List Accent 2"/>
     <w:lsdException w:unhideWhenUsed="0" w:uiPriority="73" w:semiHidden="0" w:name="Colorful Grid Accent 2"/>
-    <w:lsdException w:unhideWhenUsed="0" w:uiPriority="60" w:semiHidden="0" w:name="Light Shading Accent 3"/>
+    <w:lsdException w:qFormat="1" w:unhideWhenUsed="0" w:uiPriority="60" w:semiHidden="0" w:name="Light Shading Accent 3"/>
     <w:lsdException w:unhideWhenUsed="0" w:uiPriority="61" w:semiHidden="0" w:name="Light List Accent 3"/>
     <w:lsdException w:unhideWhenUsed="0" w:uiPriority="62" w:semiHidden="0" w:name="Light Grid Accent 3"/>
     <w:lsdException w:unhideWhenUsed="0" w:uiPriority="63" w:semiHidden="0" w:name="Medium Shading 1 Accent 3"/>
-    <w:lsdException w:unhideWhenUsed="0" w:uiPriority="64" w:semiHidden="0" w:name="Medium Shading 2 Accent 3"/>
+    <w:lsdException w:qFormat="1" w:unhideWhenUsed="0" w:uiPriority="64" w:semiHidden="0" w:name="Medium Shading 2 Accent 3"/>
     <w:lsdException w:unhideWhenUsed="0" w:uiPriority="65" w:semiHidden="0" w:name="Medium List 1 Accent 3"/>
     <w:lsdException w:unhideWhenUsed="0" w:uiPriority="66" w:semiHidden="0" w:name="Medium List 2 Accent 3"/>
     <w:lsdException w:unhideWhenUsed="0" w:uiPriority="67" w:semiHidden="0" w:name="Medium Grid 1 Accent 3"/>
@@ -18536,11 +21946,11 @@
     <w:lsdException w:unhideWhenUsed="0" w:uiPriority="71" w:semiHidden="0" w:name="Colorful Shading Accent 3"/>
     <w:lsdException w:unhideWhenUsed="0" w:uiPriority="72" w:semiHidden="0" w:name="Colorful List Accent 3"/>
     <w:lsdException w:unhideWhenUsed="0" w:uiPriority="73" w:semiHidden="0" w:name="Colorful Grid Accent 3"/>
-    <w:lsdException w:unhideWhenUsed="0" w:uiPriority="60" w:semiHidden="0" w:name="Light Shading Accent 4"/>
+    <w:lsdException w:qFormat="1" w:unhideWhenUsed="0" w:uiPriority="60" w:semiHidden="0" w:name="Light Shading Accent 4"/>
     <w:lsdException w:unhideWhenUsed="0" w:uiPriority="61" w:semiHidden="0" w:name="Light List Accent 4"/>
-    <w:lsdException w:unhideWhenUsed="0" w:uiPriority="62" w:semiHidden="0" w:name="Light Grid Accent 4"/>
+    <w:lsdException w:qFormat="1" w:unhideWhenUsed="0" w:uiPriority="62" w:semiHidden="0" w:name="Light Grid Accent 4"/>
     <w:lsdException w:unhideWhenUsed="0" w:uiPriority="63" w:semiHidden="0" w:name="Medium Shading 1 Accent 4"/>
-    <w:lsdException w:unhideWhenUsed="0" w:uiPriority="64" w:semiHidden="0" w:name="Medium Shading 2 Accent 4"/>
+    <w:lsdException w:qFormat="1" w:unhideWhenUsed="0" w:uiPriority="64" w:semiHidden="0" w:name="Medium Shading 2 Accent 4"/>
     <w:lsdException w:unhideWhenUsed="0" w:uiPriority="65" w:semiHidden="0" w:name="Medium List 1 Accent 4"/>
     <w:lsdException w:unhideWhenUsed="0" w:uiPriority="66" w:semiHidden="0" w:name="Medium List 2 Accent 4"/>
     <w:lsdException w:unhideWhenUsed="0" w:uiPriority="67" w:semiHidden="0" w:name="Medium Grid 1 Accent 4"/>
@@ -18550,7 +21960,7 @@
     <w:lsdException w:unhideWhenUsed="0" w:uiPriority="71" w:semiHidden="0" w:name="Colorful Shading Accent 4"/>
     <w:lsdException w:unhideWhenUsed="0" w:uiPriority="72" w:semiHidden="0" w:name="Colorful List Accent 4"/>
     <w:lsdException w:unhideWhenUsed="0" w:uiPriority="73" w:semiHidden="0" w:name="Colorful Grid Accent 4"/>
-    <w:lsdException w:unhideWhenUsed="0" w:uiPriority="60" w:semiHidden="0" w:name="Light Shading Accent 5"/>
+    <w:lsdException w:qFormat="1" w:unhideWhenUsed="0" w:uiPriority="60" w:semiHidden="0" w:name="Light Shading Accent 5"/>
     <w:lsdException w:unhideWhenUsed="0" w:uiPriority="61" w:semiHidden="0" w:name="Light List Accent 5"/>
     <w:lsdException w:unhideWhenUsed="0" w:uiPriority="62" w:semiHidden="0" w:name="Light Grid Accent 5"/>
     <w:lsdException w:unhideWhenUsed="0" w:uiPriority="63" w:semiHidden="0" w:name="Medium Shading 1 Accent 5"/>
@@ -18564,9 +21974,9 @@
     <w:lsdException w:unhideWhenUsed="0" w:uiPriority="71" w:semiHidden="0" w:name="Colorful Shading Accent 5"/>
     <w:lsdException w:unhideWhenUsed="0" w:uiPriority="72" w:semiHidden="0" w:name="Colorful List Accent 5"/>
     <w:lsdException w:unhideWhenUsed="0" w:uiPriority="73" w:semiHidden="0" w:name="Colorful Grid Accent 5"/>
-    <w:lsdException w:unhideWhenUsed="0" w:uiPriority="60" w:semiHidden="0" w:name="Light Shading Accent 6"/>
-    <w:lsdException w:unhideWhenUsed="0" w:uiPriority="61" w:semiHidden="0" w:name="Light List Accent 6"/>
-    <w:lsdException w:unhideWhenUsed="0" w:uiPriority="62" w:semiHidden="0" w:name="Light Grid Accent 6"/>
+    <w:lsdException w:qFormat="1" w:unhideWhenUsed="0" w:uiPriority="60" w:semiHidden="0" w:name="Light Shading Accent 6"/>
+    <w:lsdException w:qFormat="1" w:unhideWhenUsed="0" w:uiPriority="61" w:semiHidden="0" w:name="Light List Accent 6"/>
+    <w:lsdException w:qFormat="1" w:unhideWhenUsed="0" w:uiPriority="62" w:semiHidden="0" w:name="Light Grid Accent 6"/>
     <w:lsdException w:unhideWhenUsed="0" w:uiPriority="63" w:semiHidden="0" w:name="Medium Shading 1 Accent 6"/>
     <w:lsdException w:unhideWhenUsed="0" w:uiPriority="64" w:semiHidden="0" w:name="Medium Shading 2 Accent 6"/>
     <w:lsdException w:unhideWhenUsed="0" w:uiPriority="65" w:semiHidden="0" w:name="Medium List 1 Accent 6"/>
@@ -20579,12 +23989,6 @@
 </file>
 
 <file path=customXml/item2.xml><?xml version="1.0" encoding="utf-8"?>
-<go:gDocsCustomXmlDataStorage xmlns:go="http://customooxmlschemas.google.com/" xmlns:r="http://schemas.openxmlformats.org/officeDocument/2006/relationships" uri="GoogleDocsCustomDataVersion2">
-  <go:docsCustomData xmlns:go="http://customooxmlschemas.google.com/" roundtripDataSignature="AMtx7mjf8YypuUpLbQR9JpUrCVless0TcQ==">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</go:docsCustomData>
-</go:gDocsCustomXmlDataStorage>
-</file>
-
-<file path=customXml/item3.xml><?xml version="1.0" encoding="utf-8"?>
 <b:Sources xmlns:b="http://schemas.openxmlformats.org/officeDocument/2006/bibliography" xmlns="http://schemas.openxmlformats.org/officeDocument/2006/bibliography" SelectedStyle="\IEEE2006OfficeOnline.xsl" StyleName="IEEE" Version="2006">
   <b:Source>
     <b:Tag>ZSh</b:Tag>
@@ -20748,6 +24152,12 @@
 </b:Sources>
 </file>
 
+<file path=customXml/item3.xml><?xml version="1.0" encoding="utf-8"?>
+<go:gDocsCustomXmlDataStorage xmlns:go="http://customooxmlschemas.google.com/" xmlns:r="http://schemas.openxmlformats.org/officeDocument/2006/relationships" uri="GoogleDocsCustomDataVersion2">
+  <go:docsCustomData xmlns:go="http://customooxmlschemas.google.com/" roundtripDataSignature="AMtx7mjf8YypuUpLbQR9JpUrCVless0TcQ==">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</go:docsCustomData>
+</go:gDocsCustomXmlDataStorage>
+</file>
+
 <file path=customXml/itemProps1.xml><?xml version="1.0" encoding="utf-8"?>
 <ds:datastoreItem xmlns:ds="http://schemas.openxmlformats.org/officeDocument/2006/customXml" ds:itemID="{B1977F7D-205B-4081-913C-38D41E755F92}">
   <ds:schemaRefs>
@@ -20757,13 +24167,13 @@
 </file>
 
 <file path=customXml/itemProps2.xml><?xml version="1.0" encoding="utf-8"?>
-<ds:datastoreItem xmlns:ds="http://schemas.openxmlformats.org/officeDocument/2006/customXml" ds:itemID="{11111111-1234-1234-1234-123412341234}">
+<ds:datastoreItem xmlns:ds="http://schemas.openxmlformats.org/officeDocument/2006/customXml" ds:itemID="{AF1B1CA4-45C1-42AF-AA33-F90B40A1DCF8}">
   <ds:schemaRefs/>
 </ds:datastoreItem>
 </file>
 
 <file path=customXml/itemProps3.xml><?xml version="1.0" encoding="utf-8"?>
-<ds:datastoreItem xmlns:ds="http://schemas.openxmlformats.org/officeDocument/2006/customXml" ds:itemID="{AF1B1CA4-45C1-42AF-AA33-F90B40A1DCF8}">
+<ds:datastoreItem xmlns:ds="http://schemas.openxmlformats.org/officeDocument/2006/customXml" ds:itemID="{11111111-1234-1234-1234-123412341234}">
   <ds:schemaRefs/>
 </ds:datastoreItem>
 </file>
</xml_diff>